<commit_message>
Added pictures for presentation and new column to preprcessed data: 'raw_material'
</commit_message>
<xml_diff>
--- a/images_and_notes.docx
+++ b/images_and_notes.docx
@@ -332,7 +332,15 @@
       </w:r>
       <w:proofErr w:type="spellEnd"/>
       <w:r>
-        <w:t xml:space="preserve"> at the moment. I know it will allow because I’ve done it once before. I suspect it won’t because I am on the free tier.</w:t>
+        <w:t xml:space="preserve"> </w:t>
+      </w:r>
+      <w:proofErr w:type="gramStart"/>
+      <w:r>
+        <w:t>at the moment</w:t>
+      </w:r>
+      <w:proofErr w:type="gramEnd"/>
+      <w:r>
+        <w:t>. I know it will allow because I’ve done it once before. I suspect it won’t because I am on the free tier.</w:t>
       </w:r>
     </w:p>
     <w:p>
@@ -992,17 +1000,24 @@
         <w:t>product_id</w:t>
       </w:r>
       <w:proofErr w:type="spellEnd"/>
+      <w:proofErr w:type="gramStart"/>
       <w:r>
         <w:t>);</w:t>
       </w:r>
+      <w:proofErr w:type="gramEnd"/>
     </w:p>
     <w:p>
       <w:pPr>
         <w:ind w:left="360"/>
       </w:pPr>
       <w:r>
-        <w:t>SELECT * FROM lowest_price_table1 limit 10;</w:t>
-      </w:r>
+        <w:t xml:space="preserve">SELECT * FROM lowest_price_table1 limit </w:t>
+      </w:r>
+      <w:proofErr w:type="gramStart"/>
+      <w:r>
+        <w:t>10;</w:t>
+      </w:r>
+      <w:proofErr w:type="gramEnd"/>
     </w:p>
     <w:p>
       <w:pPr>
@@ -1022,9 +1037,14 @@
         <w:ind w:left="360"/>
       </w:pPr>
       <w:r>
-        <w:t>ADD PRIMARY KEY(</w:t>
+        <w:t xml:space="preserve">ADD PRIMARY </w:t>
+      </w:r>
+      <w:proofErr w:type="gramStart"/>
+      <w:r>
+        <w:t>KEY(</w:t>
       </w:r>
       <w:proofErr w:type="spellStart"/>
+      <w:proofErr w:type="gramEnd"/>
       <w:r>
         <w:t>vendor_id</w:t>
       </w:r>
@@ -1038,8 +1058,13 @@
         <w:ind w:left="360"/>
       </w:pPr>
       <w:r>
-        <w:t>SELECT * FROM all_vendor_table1 limit 10;</w:t>
-      </w:r>
+        <w:t xml:space="preserve">SELECT * FROM all_vendor_table1 limit </w:t>
+      </w:r>
+      <w:proofErr w:type="gramStart"/>
+      <w:r>
+        <w:t>10;</w:t>
+      </w:r>
+      <w:proofErr w:type="gramEnd"/>
     </w:p>
     <w:p>
       <w:pPr>
@@ -1059,9 +1084,14 @@
         <w:ind w:left="360"/>
       </w:pPr>
       <w:r>
-        <w:t>ADD PRIMARY KEY(</w:t>
+        <w:t xml:space="preserve">ADD PRIMARY </w:t>
+      </w:r>
+      <w:proofErr w:type="gramStart"/>
+      <w:r>
+        <w:t>KEY(</w:t>
       </w:r>
       <w:proofErr w:type="spellStart"/>
+      <w:proofErr w:type="gramEnd"/>
       <w:r>
         <w:t>link_id</w:t>
       </w:r>
@@ -1075,7 +1105,3177 @@
         <w:ind w:left="360"/>
       </w:pPr>
       <w:r>
-        <w:t>SELECT * FROM all_link_table1 limit 10;</w:t>
+        <w:t xml:space="preserve">SELECT * FROM all_link_table1 limit </w:t>
+      </w:r>
+      <w:proofErr w:type="gramStart"/>
+      <w:r>
+        <w:t>10;</w:t>
+      </w:r>
+      <w:proofErr w:type="gramEnd"/>
+    </w:p>
+    <w:p>
+      <w:pPr>
+        <w:ind w:left="360"/>
+        <w:rPr>
+          <w:rFonts w:ascii="Arial" w:hAnsi="Arial" w:cs="Arial"/>
+          <w:color w:val="1D1C1D"/>
+          <w:sz w:val="23"/>
+          <w:szCs w:val="23"/>
+          <w:shd w:val="clear" w:color="auto" w:fill="FFFFFF"/>
+        </w:rPr>
+      </w:pPr>
+    </w:p>
+    <w:p>
+      <w:pPr>
+        <w:ind w:left="360"/>
+        <w:rPr>
+          <w:rFonts w:ascii="Arial" w:hAnsi="Arial" w:cs="Arial"/>
+          <w:color w:val="1D1C1D"/>
+          <w:sz w:val="23"/>
+          <w:szCs w:val="23"/>
+          <w:shd w:val="clear" w:color="auto" w:fill="FFFFFF"/>
+        </w:rPr>
+      </w:pPr>
+    </w:p>
+    <w:p>
+      <w:pPr>
+        <w:ind w:left="360"/>
+        <w:rPr>
+          <w:rFonts w:ascii="Arial" w:hAnsi="Arial" w:cs="Arial"/>
+          <w:color w:val="1D1C1D"/>
+          <w:sz w:val="23"/>
+          <w:szCs w:val="23"/>
+          <w:shd w:val="clear" w:color="auto" w:fill="FFFFFF"/>
+        </w:rPr>
+      </w:pPr>
+    </w:p>
+    <w:p>
+      <w:pPr>
+        <w:ind w:left="360"/>
+        <w:rPr>
+          <w:rFonts w:ascii="Arial" w:hAnsi="Arial" w:cs="Arial"/>
+          <w:color w:val="1D1C1D"/>
+          <w:sz w:val="23"/>
+          <w:szCs w:val="23"/>
+          <w:shd w:val="clear" w:color="auto" w:fill="FFFFFF"/>
+        </w:rPr>
+      </w:pPr>
+    </w:p>
+    <w:p>
+      <w:pPr>
+        <w:ind w:left="360"/>
+        <w:rPr>
+          <w:rFonts w:ascii="Arial" w:hAnsi="Arial" w:cs="Arial"/>
+          <w:color w:val="1D1C1D"/>
+          <w:sz w:val="23"/>
+          <w:szCs w:val="23"/>
+          <w:shd w:val="clear" w:color="auto" w:fill="FFFFFF"/>
+        </w:rPr>
+      </w:pPr>
+    </w:p>
+    <w:p>
+      <w:pPr>
+        <w:ind w:left="360"/>
+        <w:rPr>
+          <w:rFonts w:ascii="Arial" w:hAnsi="Arial" w:cs="Arial"/>
+          <w:color w:val="1D1C1D"/>
+          <w:sz w:val="23"/>
+          <w:szCs w:val="23"/>
+          <w:shd w:val="clear" w:color="auto" w:fill="FFFFFF"/>
+        </w:rPr>
+      </w:pPr>
+    </w:p>
+    <w:p>
+      <w:pPr>
+        <w:spacing w:line="276" w:lineRule="auto"/>
+        <w:ind w:left="360"/>
+        <w:rPr>
+          <w:rFonts w:ascii="Arial" w:hAnsi="Arial" w:cs="Arial"/>
+          <w:color w:val="1D1C1D"/>
+          <w:sz w:val="23"/>
+          <w:szCs w:val="23"/>
+          <w:shd w:val="clear" w:color="auto" w:fill="FFFFFF"/>
+        </w:rPr>
+      </w:pPr>
+      <w:r>
+        <w:rPr>
+          <w:rFonts w:ascii="Arial" w:hAnsi="Arial" w:cs="Arial"/>
+          <w:b/>
+          <w:bCs/>
+          <w:color w:val="1D1C1D"/>
+          <w:sz w:val="28"/>
+          <w:szCs w:val="28"/>
+          <w:u w:val="single"/>
+          <w:shd w:val="clear" w:color="auto" w:fill="FFFFFF"/>
+        </w:rPr>
+        <w:lastRenderedPageBreak/>
+        <w:t>The presentation tells a cohesive story about their project, including the following:</w:t>
+      </w:r>
+      <w:r>
+        <w:rPr>
+          <w:rFonts w:ascii="Arial" w:hAnsi="Arial" w:cs="Arial"/>
+          <w:color w:val="1D1C1D"/>
+          <w:sz w:val="23"/>
+          <w:szCs w:val="23"/>
+        </w:rPr>
+        <w:br/>
+      </w:r>
+      <w:r>
+        <w:rPr>
+          <w:rFonts w:ascii="Arial" w:hAnsi="Arial" w:cs="Arial"/>
+          <w:color w:val="1D1C1D"/>
+          <w:sz w:val="23"/>
+          <w:szCs w:val="23"/>
+          <w:shd w:val="clear" w:color="auto" w:fill="FFFFFF"/>
+        </w:rPr>
+        <w:t>Nancy:</w:t>
+      </w:r>
+      <w:r>
+        <w:rPr>
+          <w:rFonts w:ascii="Arial" w:hAnsi="Arial" w:cs="Arial"/>
+          <w:color w:val="1D1C1D"/>
+          <w:sz w:val="23"/>
+          <w:szCs w:val="23"/>
+          <w:shd w:val="clear" w:color="auto" w:fill="FFFFFF"/>
+        </w:rPr>
+        <w:tab/>
+      </w:r>
+      <w:r>
+        <w:rPr>
+          <w:rFonts w:ascii="Arial" w:hAnsi="Arial" w:cs="Arial"/>
+          <w:color w:val="1D1C1D"/>
+          <w:sz w:val="23"/>
+          <w:szCs w:val="23"/>
+          <w:shd w:val="clear" w:color="auto" w:fill="FFFFFF"/>
+        </w:rPr>
+        <w:t>1. Selected topic</w:t>
+      </w:r>
+      <w:r>
+        <w:rPr>
+          <w:rFonts w:ascii="Arial" w:hAnsi="Arial" w:cs="Arial"/>
+          <w:color w:val="1D1C1D"/>
+          <w:sz w:val="23"/>
+          <w:szCs w:val="23"/>
+          <w:shd w:val="clear" w:color="auto" w:fill="FFFFFF"/>
+        </w:rPr>
+        <w:t xml:space="preserve">, 2. Reason why they selected their topic, 3. Questions </w:t>
+      </w:r>
+      <w:r>
+        <w:rPr>
+          <w:rFonts w:ascii="Arial" w:hAnsi="Arial" w:cs="Arial"/>
+          <w:color w:val="1D1C1D"/>
+          <w:sz w:val="23"/>
+          <w:szCs w:val="23"/>
+          <w:shd w:val="clear" w:color="auto" w:fill="FFFFFF"/>
+        </w:rPr>
+        <w:t>we</w:t>
+      </w:r>
+      <w:r>
+        <w:rPr>
+          <w:rFonts w:ascii="Arial" w:hAnsi="Arial" w:cs="Arial"/>
+          <w:color w:val="1D1C1D"/>
+          <w:sz w:val="23"/>
+          <w:szCs w:val="23"/>
+          <w:shd w:val="clear" w:color="auto" w:fill="FFFFFF"/>
+        </w:rPr>
+        <w:t xml:space="preserve"> hope to answer with the data</w:t>
+      </w:r>
+    </w:p>
+    <w:p>
+      <w:pPr>
+        <w:spacing w:line="276" w:lineRule="auto"/>
+        <w:ind w:left="360"/>
+        <w:rPr>
+          <w:rFonts w:ascii="Arial" w:hAnsi="Arial" w:cs="Arial"/>
+          <w:color w:val="1D1C1D"/>
+          <w:sz w:val="23"/>
+          <w:szCs w:val="23"/>
+          <w:shd w:val="clear" w:color="auto" w:fill="FFFFFF"/>
+        </w:rPr>
+      </w:pPr>
+      <w:r>
+        <w:rPr>
+          <w:rFonts w:ascii="Arial" w:hAnsi="Arial" w:cs="Arial"/>
+          <w:color w:val="1D1C1D"/>
+          <w:sz w:val="23"/>
+          <w:szCs w:val="23"/>
+        </w:rPr>
+        <w:br/>
+      </w:r>
+      <w:r>
+        <w:rPr>
+          <w:rFonts w:ascii="Arial" w:hAnsi="Arial" w:cs="Arial"/>
+          <w:color w:val="1D1C1D"/>
+          <w:sz w:val="23"/>
+          <w:szCs w:val="23"/>
+          <w:shd w:val="clear" w:color="auto" w:fill="FFFFFF"/>
+        </w:rPr>
+        <w:t>Kijahre:</w:t>
+      </w:r>
+      <w:r>
+        <w:rPr>
+          <w:rFonts w:ascii="Arial" w:hAnsi="Arial" w:cs="Arial"/>
+          <w:color w:val="1D1C1D"/>
+          <w:sz w:val="23"/>
+          <w:szCs w:val="23"/>
+          <w:shd w:val="clear" w:color="auto" w:fill="FFFFFF"/>
+        </w:rPr>
+        <w:tab/>
+      </w:r>
+    </w:p>
+    <w:p>
+      <w:pPr>
+        <w:spacing w:line="276" w:lineRule="auto"/>
+        <w:ind w:left="360"/>
+        <w:rPr>
+          <w:rFonts w:ascii="Arial" w:hAnsi="Arial" w:cs="Arial"/>
+          <w:color w:val="1D1C1D"/>
+          <w:sz w:val="23"/>
+          <w:szCs w:val="23"/>
+          <w:shd w:val="clear" w:color="auto" w:fill="FFFFFF"/>
+        </w:rPr>
+      </w:pPr>
+      <w:r>
+        <w:rPr>
+          <w:rFonts w:ascii="Arial" w:hAnsi="Arial" w:cs="Arial"/>
+          <w:color w:val="1D1C1D"/>
+          <w:sz w:val="23"/>
+          <w:szCs w:val="23"/>
+          <w:shd w:val="clear" w:color="auto" w:fill="FFFFFF"/>
+        </w:rPr>
+        <w:t xml:space="preserve">4. Correlations </w:t>
+      </w:r>
+    </w:p>
+    <w:p>
+      <w:pPr>
+        <w:spacing w:line="276" w:lineRule="auto"/>
+        <w:ind w:left="360"/>
+        <w:rPr>
+          <w:rFonts w:ascii="Arial" w:hAnsi="Arial" w:cs="Arial"/>
+          <w:color w:val="1D1C1D"/>
+          <w:sz w:val="23"/>
+          <w:szCs w:val="23"/>
+          <w:shd w:val="clear" w:color="auto" w:fill="FFFFFF"/>
+        </w:rPr>
+      </w:pPr>
+      <w:r>
+        <w:rPr>
+          <w:rFonts w:ascii="Arial" w:hAnsi="Arial" w:cs="Arial"/>
+          <w:color w:val="1D1C1D"/>
+          <w:sz w:val="23"/>
+          <w:szCs w:val="23"/>
+          <w:shd w:val="clear" w:color="auto" w:fill="FFFFFF"/>
+        </w:rPr>
+        <w:t xml:space="preserve">5. </w:t>
+      </w:r>
+      <w:r>
+        <w:rPr>
+          <w:rFonts w:ascii="Arial" w:hAnsi="Arial" w:cs="Arial"/>
+          <w:color w:val="1D1C1D"/>
+          <w:sz w:val="23"/>
+          <w:szCs w:val="23"/>
+          <w:shd w:val="clear" w:color="auto" w:fill="FFFFFF"/>
+        </w:rPr>
+        <w:t>Description of the source of data</w:t>
+      </w:r>
+    </w:p>
+    <w:p>
+      <w:pPr>
+        <w:pStyle w:val="ListParagraph"/>
+        <w:numPr>
+          <w:ilvl w:val="0"/>
+          <w:numId w:val="2"/>
+        </w:numPr>
+        <w:spacing w:line="276" w:lineRule="auto"/>
+        <w:rPr>
+          <w:rFonts w:ascii="Arial" w:hAnsi="Arial" w:cs="Arial"/>
+          <w:color w:val="1D1C1D"/>
+          <w:sz w:val="23"/>
+          <w:szCs w:val="23"/>
+          <w:shd w:val="clear" w:color="auto" w:fill="FFFFFF"/>
+        </w:rPr>
+      </w:pPr>
+      <w:r>
+        <w:rPr>
+          <w:rFonts w:ascii="Arial" w:hAnsi="Arial" w:cs="Arial"/>
+          <w:color w:val="1D1C1D"/>
+          <w:sz w:val="23"/>
+          <w:szCs w:val="23"/>
+          <w:shd w:val="clear" w:color="auto" w:fill="FFFFFF"/>
+        </w:rPr>
+        <w:t>Description:</w:t>
+      </w:r>
+    </w:p>
+    <w:p>
+      <w:pPr>
+        <w:pStyle w:val="ListParagraph"/>
+        <w:numPr>
+          <w:ilvl w:val="1"/>
+          <w:numId w:val="2"/>
+        </w:numPr>
+        <w:spacing w:line="276" w:lineRule="auto"/>
+        <w:rPr>
+          <w:rFonts w:ascii="Arial" w:hAnsi="Arial" w:cs="Arial"/>
+          <w:color w:val="1D1C1D"/>
+          <w:sz w:val="23"/>
+          <w:szCs w:val="23"/>
+          <w:shd w:val="clear" w:color="auto" w:fill="FFFFFF"/>
+        </w:rPr>
+      </w:pPr>
+      <w:r>
+        <w:rPr>
+          <w:rFonts w:ascii="Arial" w:hAnsi="Arial" w:cs="Arial"/>
+          <w:color w:val="1D1C1D"/>
+          <w:sz w:val="23"/>
+          <w:szCs w:val="23"/>
+          <w:shd w:val="clear" w:color="auto" w:fill="FFFFFF"/>
+        </w:rPr>
+        <w:t xml:space="preserve">Since October 20th, our algorithm has been collecting data </w:t>
+      </w:r>
+      <w:r>
+        <w:rPr>
+          <w:rFonts w:ascii="Arial" w:hAnsi="Arial" w:cs="Arial"/>
+          <w:color w:val="1D1C1D"/>
+          <w:sz w:val="23"/>
+          <w:szCs w:val="23"/>
+          <w:shd w:val="clear" w:color="auto" w:fill="FFFFFF"/>
+        </w:rPr>
+        <w:t>daily</w:t>
+      </w:r>
+      <w:r>
+        <w:rPr>
+          <w:rFonts w:ascii="Arial" w:hAnsi="Arial" w:cs="Arial"/>
+          <w:color w:val="1D1C1D"/>
+          <w:sz w:val="23"/>
+          <w:szCs w:val="23"/>
+          <w:shd w:val="clear" w:color="auto" w:fill="FFFFFF"/>
+        </w:rPr>
+        <w:t xml:space="preserve"> </w:t>
+      </w:r>
+      <w:r>
+        <w:rPr>
+          <w:rFonts w:ascii="Arial" w:hAnsi="Arial" w:cs="Arial"/>
+          <w:color w:val="1D1C1D"/>
+          <w:sz w:val="23"/>
+          <w:szCs w:val="23"/>
+          <w:shd w:val="clear" w:color="auto" w:fill="FFFFFF"/>
+        </w:rPr>
+        <w:t xml:space="preserve">using a combination of </w:t>
+      </w:r>
+      <w:proofErr w:type="spellStart"/>
+      <w:r>
+        <w:rPr>
+          <w:rFonts w:ascii="Arial" w:hAnsi="Arial" w:cs="Arial"/>
+          <w:color w:val="1D1C1D"/>
+          <w:sz w:val="23"/>
+          <w:szCs w:val="23"/>
+          <w:shd w:val="clear" w:color="auto" w:fill="FFFFFF"/>
+        </w:rPr>
+        <w:t>S</w:t>
+      </w:r>
+      <w:r>
+        <w:rPr>
+          <w:rFonts w:ascii="Arial" w:hAnsi="Arial" w:cs="Arial"/>
+          <w:color w:val="1D1C1D"/>
+          <w:sz w:val="23"/>
+          <w:szCs w:val="23"/>
+          <w:shd w:val="clear" w:color="auto" w:fill="FFFFFF"/>
+        </w:rPr>
+        <w:t>erp</w:t>
+      </w:r>
+      <w:proofErr w:type="spellEnd"/>
+      <w:r>
+        <w:rPr>
+          <w:rFonts w:ascii="Arial" w:hAnsi="Arial" w:cs="Arial"/>
+          <w:color w:val="1D1C1D"/>
+          <w:sz w:val="23"/>
+          <w:szCs w:val="23"/>
+          <w:shd w:val="clear" w:color="auto" w:fill="FFFFFF"/>
+        </w:rPr>
+        <w:t xml:space="preserve"> APIs</w:t>
+      </w:r>
+      <w:r>
+        <w:rPr>
+          <w:rFonts w:ascii="Arial" w:hAnsi="Arial" w:cs="Arial"/>
+          <w:color w:val="1D1C1D"/>
+          <w:sz w:val="23"/>
+          <w:szCs w:val="23"/>
+          <w:shd w:val="clear" w:color="auto" w:fill="FFFFFF"/>
+        </w:rPr>
+        <w:t xml:space="preserve"> (</w:t>
+      </w:r>
+      <w:r>
+        <w:rPr>
+          <w:rFonts w:ascii="Arial" w:hAnsi="Arial" w:cs="Arial"/>
+          <w:color w:val="1D1C1D"/>
+          <w:sz w:val="23"/>
+          <w:szCs w:val="23"/>
+          <w:shd w:val="clear" w:color="auto" w:fill="FFFFFF"/>
+        </w:rPr>
+        <w:t>Home Depot product API, Google search API,</w:t>
+      </w:r>
+      <w:r>
+        <w:rPr>
+          <w:rFonts w:ascii="Arial" w:hAnsi="Arial" w:cs="Arial"/>
+          <w:color w:val="1D1C1D"/>
+          <w:sz w:val="23"/>
+          <w:szCs w:val="23"/>
+          <w:shd w:val="clear" w:color="auto" w:fill="FFFFFF"/>
+        </w:rPr>
+        <w:t xml:space="preserve"> a free stock exchange API,</w:t>
+      </w:r>
+      <w:r>
+        <w:rPr>
+          <w:rFonts w:ascii="Arial" w:hAnsi="Arial" w:cs="Arial"/>
+          <w:color w:val="1D1C1D"/>
+          <w:sz w:val="23"/>
+          <w:szCs w:val="23"/>
+          <w:shd w:val="clear" w:color="auto" w:fill="FFFFFF"/>
+        </w:rPr>
+        <w:t xml:space="preserve"> Google product search API</w:t>
+      </w:r>
+      <w:r>
+        <w:rPr>
+          <w:rFonts w:ascii="Arial" w:hAnsi="Arial" w:cs="Arial"/>
+          <w:color w:val="1D1C1D"/>
+          <w:sz w:val="23"/>
+          <w:szCs w:val="23"/>
+          <w:shd w:val="clear" w:color="auto" w:fill="FFFFFF"/>
+        </w:rPr>
+        <w:t>)</w:t>
+      </w:r>
+      <w:r>
+        <w:rPr>
+          <w:rFonts w:ascii="Arial" w:hAnsi="Arial" w:cs="Arial"/>
+          <w:color w:val="1D1C1D"/>
+          <w:sz w:val="23"/>
+          <w:szCs w:val="23"/>
+          <w:shd w:val="clear" w:color="auto" w:fill="FFFFFF"/>
+        </w:rPr>
+        <w:t>.</w:t>
+      </w:r>
+      <w:r>
+        <w:rPr>
+          <w:rFonts w:ascii="Arial" w:hAnsi="Arial" w:cs="Arial"/>
+          <w:color w:val="1D1C1D"/>
+          <w:sz w:val="23"/>
+          <w:szCs w:val="23"/>
+          <w:shd w:val="clear" w:color="auto" w:fill="FFFFFF"/>
+        </w:rPr>
+        <w:t xml:space="preserve"> </w:t>
+      </w:r>
+    </w:p>
+    <w:p>
+      <w:pPr>
+        <w:pStyle w:val="ListParagraph"/>
+        <w:numPr>
+          <w:ilvl w:val="1"/>
+          <w:numId w:val="2"/>
+        </w:numPr>
+        <w:spacing w:line="276" w:lineRule="auto"/>
+        <w:rPr>
+          <w:rFonts w:ascii="Arial" w:hAnsi="Arial" w:cs="Arial"/>
+          <w:color w:val="1D1C1D"/>
+          <w:sz w:val="23"/>
+          <w:szCs w:val="23"/>
+          <w:shd w:val="clear" w:color="auto" w:fill="FFFFFF"/>
+        </w:rPr>
+      </w:pPr>
+      <w:r>
+        <w:rPr>
+          <w:rFonts w:ascii="Arial" w:hAnsi="Arial" w:cs="Arial"/>
+          <w:color w:val="1D1C1D"/>
+          <w:sz w:val="23"/>
+          <w:szCs w:val="23"/>
+          <w:shd w:val="clear" w:color="auto" w:fill="FFFFFF"/>
+        </w:rPr>
+        <w:t xml:space="preserve">Our </w:t>
+      </w:r>
+      <w:r>
+        <w:rPr>
+          <w:rFonts w:ascii="Arial" w:hAnsi="Arial" w:cs="Arial"/>
+          <w:color w:val="1D1C1D"/>
+          <w:sz w:val="23"/>
+          <w:szCs w:val="23"/>
+          <w:shd w:val="clear" w:color="auto" w:fill="FFFFFF"/>
+        </w:rPr>
+        <w:t>‘</w:t>
+      </w:r>
+      <w:proofErr w:type="spellStart"/>
+      <w:r>
+        <w:rPr>
+          <w:rFonts w:ascii="Arial" w:hAnsi="Arial" w:cs="Arial"/>
+          <w:color w:val="1D1C1D"/>
+          <w:sz w:val="23"/>
+          <w:szCs w:val="23"/>
+          <w:shd w:val="clear" w:color="auto" w:fill="FFFFFF"/>
+        </w:rPr>
+        <w:t>Estimator_Script</w:t>
+      </w:r>
+      <w:proofErr w:type="spellEnd"/>
+      <w:r>
+        <w:rPr>
+          <w:rFonts w:ascii="Arial" w:hAnsi="Arial" w:cs="Arial"/>
+          <w:color w:val="1D1C1D"/>
+          <w:sz w:val="23"/>
+          <w:szCs w:val="23"/>
+          <w:shd w:val="clear" w:color="auto" w:fill="FFFFFF"/>
+        </w:rPr>
+        <w:t>’</w:t>
+      </w:r>
+      <w:r>
+        <w:rPr>
+          <w:rFonts w:ascii="Arial" w:hAnsi="Arial" w:cs="Arial"/>
+          <w:color w:val="1D1C1D"/>
+          <w:sz w:val="23"/>
+          <w:szCs w:val="23"/>
+          <w:shd w:val="clear" w:color="auto" w:fill="FFFFFF"/>
+        </w:rPr>
+        <w:t xml:space="preserve"> successfully return</w:t>
+      </w:r>
+      <w:r>
+        <w:rPr>
+          <w:rFonts w:ascii="Arial" w:hAnsi="Arial" w:cs="Arial"/>
+          <w:color w:val="1D1C1D"/>
+          <w:sz w:val="23"/>
+          <w:szCs w:val="23"/>
+          <w:shd w:val="clear" w:color="auto" w:fill="FFFFFF"/>
+        </w:rPr>
+        <w:t>s</w:t>
+      </w:r>
+      <w:r>
+        <w:rPr>
+          <w:rFonts w:ascii="Arial" w:hAnsi="Arial" w:cs="Arial"/>
+          <w:color w:val="1D1C1D"/>
+          <w:sz w:val="23"/>
+          <w:szCs w:val="23"/>
+          <w:shd w:val="clear" w:color="auto" w:fill="FFFFFF"/>
+        </w:rPr>
+        <w:t xml:space="preserve"> the lowest priced items of our query</w:t>
+      </w:r>
+      <w:r>
+        <w:rPr>
+          <w:rFonts w:ascii="Arial" w:hAnsi="Arial" w:cs="Arial"/>
+          <w:color w:val="1D1C1D"/>
+          <w:sz w:val="23"/>
+          <w:szCs w:val="23"/>
+          <w:shd w:val="clear" w:color="auto" w:fill="FFFFFF"/>
+        </w:rPr>
+        <w:t xml:space="preserve"> and we store the remaining data for analysis (to date we have over 1250 rows of data).</w:t>
+      </w:r>
+    </w:p>
+    <w:p>
+      <w:pPr>
+        <w:pStyle w:val="ListParagraph"/>
+        <w:numPr>
+          <w:ilvl w:val="0"/>
+          <w:numId w:val="2"/>
+        </w:numPr>
+        <w:spacing w:line="276" w:lineRule="auto"/>
+        <w:rPr>
+          <w:rFonts w:ascii="Arial" w:hAnsi="Arial" w:cs="Arial"/>
+          <w:color w:val="1D1C1D"/>
+          <w:sz w:val="23"/>
+          <w:szCs w:val="23"/>
+          <w:shd w:val="clear" w:color="auto" w:fill="FFFFFF"/>
+        </w:rPr>
+      </w:pPr>
+      <w:r>
+        <w:rPr>
+          <w:rFonts w:ascii="Arial" w:hAnsi="Arial" w:cs="Arial"/>
+          <w:color w:val="1D1C1D"/>
+          <w:sz w:val="23"/>
+          <w:szCs w:val="23"/>
+          <w:shd w:val="clear" w:color="auto" w:fill="FFFFFF"/>
+        </w:rPr>
+        <w:t>E</w:t>
+      </w:r>
+      <w:r>
+        <w:rPr>
+          <w:rFonts w:ascii="Arial" w:hAnsi="Arial" w:cs="Arial"/>
+          <w:color w:val="1D1C1D"/>
+          <w:sz w:val="23"/>
+          <w:szCs w:val="23"/>
+          <w:shd w:val="clear" w:color="auto" w:fill="FFFFFF"/>
+        </w:rPr>
+        <w:t>xplain obstacles we came across</w:t>
+      </w:r>
+    </w:p>
+    <w:p>
+      <w:pPr>
+        <w:pStyle w:val="ListParagraph"/>
+        <w:numPr>
+          <w:ilvl w:val="1"/>
+          <w:numId w:val="2"/>
+        </w:numPr>
+        <w:spacing w:line="276" w:lineRule="auto"/>
+        <w:rPr>
+          <w:rFonts w:ascii="Arial" w:hAnsi="Arial" w:cs="Arial"/>
+          <w:color w:val="1D1C1D"/>
+          <w:sz w:val="23"/>
+          <w:szCs w:val="23"/>
+          <w:shd w:val="clear" w:color="auto" w:fill="FFFFFF"/>
+        </w:rPr>
+      </w:pPr>
+      <w:r>
+        <w:rPr>
+          <w:rFonts w:ascii="Arial" w:hAnsi="Arial" w:cs="Arial"/>
+          <w:color w:val="1D1C1D"/>
+          <w:sz w:val="23"/>
+          <w:szCs w:val="23"/>
+          <w:shd w:val="clear" w:color="auto" w:fill="FFFFFF"/>
+        </w:rPr>
+        <w:t>In general, I had a lot of coding obstacles</w:t>
+      </w:r>
+      <w:r>
+        <w:rPr>
+          <w:rFonts w:ascii="Arial" w:hAnsi="Arial" w:cs="Arial"/>
+          <w:color w:val="1D1C1D"/>
+          <w:sz w:val="23"/>
+          <w:szCs w:val="23"/>
+          <w:shd w:val="clear" w:color="auto" w:fill="FFFFFF"/>
+        </w:rPr>
+        <w:t xml:space="preserve"> due to </w:t>
+      </w:r>
+      <w:r>
+        <w:rPr>
+          <w:rFonts w:ascii="Arial" w:hAnsi="Arial" w:cs="Arial"/>
+          <w:color w:val="1D1C1D"/>
+          <w:sz w:val="23"/>
+          <w:szCs w:val="23"/>
+          <w:shd w:val="clear" w:color="auto" w:fill="FFFFFF"/>
+        </w:rPr>
+        <w:t>inexperience.</w:t>
+      </w:r>
+    </w:p>
+    <w:p>
+      <w:pPr>
+        <w:pStyle w:val="ListParagraph"/>
+        <w:numPr>
+          <w:ilvl w:val="1"/>
+          <w:numId w:val="2"/>
+        </w:numPr>
+        <w:spacing w:line="276" w:lineRule="auto"/>
+        <w:rPr>
+          <w:rFonts w:ascii="Arial" w:hAnsi="Arial" w:cs="Arial"/>
+          <w:color w:val="1D1C1D"/>
+          <w:sz w:val="23"/>
+          <w:szCs w:val="23"/>
+          <w:shd w:val="clear" w:color="auto" w:fill="FFFFFF"/>
+        </w:rPr>
+      </w:pPr>
+      <w:r>
+        <w:rPr>
+          <w:rFonts w:ascii="Arial" w:hAnsi="Arial" w:cs="Arial"/>
+          <w:color w:val="1D1C1D"/>
+          <w:sz w:val="23"/>
+          <w:szCs w:val="23"/>
+          <w:shd w:val="clear" w:color="auto" w:fill="FFFFFF"/>
+        </w:rPr>
+        <w:t>Comparatively, returning the lowest prices was the easiest part</w:t>
+      </w:r>
+      <w:r>
+        <w:rPr>
+          <w:rFonts w:ascii="Arial" w:hAnsi="Arial" w:cs="Arial"/>
+          <w:color w:val="1D1C1D"/>
+          <w:sz w:val="23"/>
+          <w:szCs w:val="23"/>
+          <w:shd w:val="clear" w:color="auto" w:fill="FFFFFF"/>
+        </w:rPr>
+        <w:t>.</w:t>
+      </w:r>
+      <w:r>
+        <w:rPr>
+          <w:rFonts w:ascii="Arial" w:hAnsi="Arial" w:cs="Arial"/>
+          <w:color w:val="1D1C1D"/>
+          <w:sz w:val="23"/>
+          <w:szCs w:val="23"/>
+          <w:shd w:val="clear" w:color="auto" w:fill="FFFFFF"/>
+        </w:rPr>
+        <w:t xml:space="preserve"> </w:t>
+      </w:r>
+      <w:r>
+        <w:rPr>
+          <w:rFonts w:ascii="Arial" w:hAnsi="Arial" w:cs="Arial"/>
+          <w:color w:val="1D1C1D"/>
+          <w:sz w:val="23"/>
+          <w:szCs w:val="23"/>
+          <w:shd w:val="clear" w:color="auto" w:fill="FFFFFF"/>
+        </w:rPr>
+        <w:t>But to analyze the data in a machine learning model, I had to cl</w:t>
+      </w:r>
+      <w:r>
+        <w:rPr>
+          <w:rFonts w:ascii="Arial" w:hAnsi="Arial" w:cs="Arial"/>
+          <w:color w:val="1D1C1D"/>
+          <w:sz w:val="23"/>
+          <w:szCs w:val="23"/>
+          <w:shd w:val="clear" w:color="auto" w:fill="FFFFFF"/>
+        </w:rPr>
+        <w:t>ean</w:t>
+      </w:r>
+      <w:r>
+        <w:rPr>
+          <w:rFonts w:ascii="Arial" w:hAnsi="Arial" w:cs="Arial"/>
+          <w:color w:val="1D1C1D"/>
+          <w:sz w:val="23"/>
+          <w:szCs w:val="23"/>
+          <w:shd w:val="clear" w:color="auto" w:fill="FFFFFF"/>
+        </w:rPr>
+        <w:t xml:space="preserve"> the data and extract features that could be useful.</w:t>
+      </w:r>
+    </w:p>
+    <w:p>
+      <w:pPr>
+        <w:pStyle w:val="ListParagraph"/>
+        <w:numPr>
+          <w:ilvl w:val="1"/>
+          <w:numId w:val="2"/>
+        </w:numPr>
+        <w:spacing w:line="276" w:lineRule="auto"/>
+        <w:rPr>
+          <w:rFonts w:ascii="Arial" w:hAnsi="Arial" w:cs="Arial"/>
+          <w:color w:val="1D1C1D"/>
+          <w:sz w:val="23"/>
+          <w:szCs w:val="23"/>
+          <w:shd w:val="clear" w:color="auto" w:fill="FFFFFF"/>
+        </w:rPr>
+      </w:pPr>
+      <w:r>
+        <w:rPr>
+          <w:rFonts w:ascii="Arial" w:hAnsi="Arial" w:cs="Arial"/>
+          <w:color w:val="1D1C1D"/>
+          <w:sz w:val="23"/>
+          <w:szCs w:val="23"/>
+          <w:shd w:val="clear" w:color="auto" w:fill="FFFFFF"/>
+        </w:rPr>
+        <w:t>Initially our extracted data did not have vendor name, vendor location</w:t>
+      </w:r>
+      <w:r>
+        <w:rPr>
+          <w:rFonts w:ascii="Arial" w:hAnsi="Arial" w:cs="Arial"/>
+          <w:color w:val="1D1C1D"/>
+          <w:sz w:val="23"/>
+          <w:szCs w:val="23"/>
+          <w:shd w:val="clear" w:color="auto" w:fill="FFFFFF"/>
+        </w:rPr>
+        <w:t>/region, raw materials, or date of query.</w:t>
+      </w:r>
+    </w:p>
+    <w:p>
+      <w:pPr>
+        <w:pStyle w:val="ListParagraph"/>
+        <w:numPr>
+          <w:ilvl w:val="0"/>
+          <w:numId w:val="2"/>
+        </w:numPr>
+        <w:spacing w:line="276" w:lineRule="auto"/>
+        <w:rPr>
+          <w:rFonts w:ascii="Arial" w:hAnsi="Arial" w:cs="Arial"/>
+          <w:color w:val="1D1C1D"/>
+          <w:sz w:val="23"/>
+          <w:szCs w:val="23"/>
+          <w:shd w:val="clear" w:color="auto" w:fill="FFFFFF"/>
+        </w:rPr>
+      </w:pPr>
+      <w:r>
+        <w:rPr>
+          <w:rFonts w:ascii="Arial" w:hAnsi="Arial" w:cs="Arial"/>
+          <w:color w:val="1D1C1D"/>
+          <w:sz w:val="23"/>
+          <w:szCs w:val="23"/>
+          <w:shd w:val="clear" w:color="auto" w:fill="FFFFFF"/>
+        </w:rPr>
+        <w:t>W</w:t>
+      </w:r>
+      <w:r>
+        <w:rPr>
+          <w:rFonts w:ascii="Arial" w:hAnsi="Arial" w:cs="Arial"/>
+          <w:color w:val="1D1C1D"/>
+          <w:sz w:val="23"/>
+          <w:szCs w:val="23"/>
+          <w:shd w:val="clear" w:color="auto" w:fill="FFFFFF"/>
+        </w:rPr>
+        <w:t xml:space="preserve">hy we chose to go with </w:t>
+      </w:r>
+      <w:r>
+        <w:rPr>
+          <w:rFonts w:ascii="Arial" w:hAnsi="Arial" w:cs="Arial"/>
+          <w:color w:val="1D1C1D"/>
+          <w:sz w:val="23"/>
+          <w:szCs w:val="23"/>
+          <w:shd w:val="clear" w:color="auto" w:fill="FFFFFF"/>
+        </w:rPr>
+        <w:t xml:space="preserve">this method of data extraction </w:t>
+      </w:r>
+    </w:p>
+    <w:p>
+      <w:pPr>
+        <w:pStyle w:val="ListParagraph"/>
+        <w:numPr>
+          <w:ilvl w:val="1"/>
+          <w:numId w:val="2"/>
+        </w:numPr>
+        <w:spacing w:line="276" w:lineRule="auto"/>
+        <w:rPr>
+          <w:rFonts w:ascii="Arial" w:hAnsi="Arial" w:cs="Arial"/>
+          <w:color w:val="1D1C1D"/>
+          <w:sz w:val="23"/>
+          <w:szCs w:val="23"/>
+          <w:shd w:val="clear" w:color="auto" w:fill="FFFFFF"/>
+        </w:rPr>
+      </w:pPr>
+      <w:r>
+        <w:rPr>
+          <w:rFonts w:ascii="Arial" w:hAnsi="Arial" w:cs="Arial"/>
+          <w:color w:val="1D1C1D"/>
+          <w:sz w:val="23"/>
+          <w:szCs w:val="23"/>
+          <w:shd w:val="clear" w:color="auto" w:fill="FFFFFF"/>
+        </w:rPr>
+        <w:t>We opted for using APIs because some of the material</w:t>
+      </w:r>
+      <w:r>
+        <w:rPr>
+          <w:rFonts w:ascii="Arial" w:hAnsi="Arial" w:cs="Arial"/>
+          <w:color w:val="1D1C1D"/>
+          <w:sz w:val="23"/>
+          <w:szCs w:val="23"/>
+          <w:shd w:val="clear" w:color="auto" w:fill="FFFFFF"/>
+        </w:rPr>
+        <w:t>’</w:t>
+      </w:r>
+      <w:r>
+        <w:rPr>
+          <w:rFonts w:ascii="Arial" w:hAnsi="Arial" w:cs="Arial"/>
+          <w:color w:val="1D1C1D"/>
+          <w:sz w:val="23"/>
+          <w:szCs w:val="23"/>
+          <w:shd w:val="clear" w:color="auto" w:fill="FFFFFF"/>
+        </w:rPr>
+        <w:t>s</w:t>
+      </w:r>
+      <w:r>
+        <w:rPr>
+          <w:rFonts w:ascii="Arial" w:hAnsi="Arial" w:cs="Arial"/>
+          <w:color w:val="1D1C1D"/>
+          <w:sz w:val="23"/>
+          <w:szCs w:val="23"/>
+          <w:shd w:val="clear" w:color="auto" w:fill="FFFFFF"/>
+        </w:rPr>
+        <w:t xml:space="preserve"> </w:t>
+      </w:r>
+      <w:r>
+        <w:rPr>
+          <w:rFonts w:ascii="Arial" w:hAnsi="Arial" w:cs="Arial"/>
+          <w:color w:val="1D1C1D"/>
+          <w:sz w:val="23"/>
+          <w:szCs w:val="23"/>
+          <w:shd w:val="clear" w:color="auto" w:fill="FFFFFF"/>
+        </w:rPr>
+        <w:t>sites</w:t>
+      </w:r>
+      <w:r>
+        <w:rPr>
+          <w:rFonts w:ascii="Arial" w:hAnsi="Arial" w:cs="Arial"/>
+          <w:color w:val="1D1C1D"/>
+          <w:sz w:val="23"/>
+          <w:szCs w:val="23"/>
+          <w:shd w:val="clear" w:color="auto" w:fill="FFFFFF"/>
+        </w:rPr>
+        <w:t xml:space="preserve"> </w:t>
+      </w:r>
+      <w:r>
+        <w:rPr>
+          <w:rFonts w:ascii="Arial" w:hAnsi="Arial" w:cs="Arial"/>
+          <w:color w:val="1D1C1D"/>
+          <w:sz w:val="23"/>
+          <w:szCs w:val="23"/>
+          <w:shd w:val="clear" w:color="auto" w:fill="FFFFFF"/>
+        </w:rPr>
+        <w:t>would kick me off when I would try to web scrape.</w:t>
+      </w:r>
+    </w:p>
+    <w:p>
+      <w:pPr>
+        <w:pStyle w:val="ListParagraph"/>
+        <w:numPr>
+          <w:ilvl w:val="1"/>
+          <w:numId w:val="2"/>
+        </w:numPr>
+        <w:spacing w:line="276" w:lineRule="auto"/>
+        <w:rPr>
+          <w:rFonts w:ascii="Arial" w:hAnsi="Arial" w:cs="Arial"/>
+          <w:color w:val="1D1C1D"/>
+          <w:sz w:val="23"/>
+          <w:szCs w:val="23"/>
+          <w:shd w:val="clear" w:color="auto" w:fill="FFFFFF"/>
+        </w:rPr>
+      </w:pPr>
+      <w:r>
+        <w:rPr>
+          <w:rFonts w:ascii="Arial" w:hAnsi="Arial" w:cs="Arial"/>
+          <w:color w:val="1D1C1D"/>
+          <w:sz w:val="23"/>
+          <w:szCs w:val="23"/>
+          <w:shd w:val="clear" w:color="auto" w:fill="FFFFFF"/>
+        </w:rPr>
+        <w:t>Also, web scraping can be tricky because different sites update often which we'll throw off things you have pre</w:t>
+      </w:r>
+      <w:r>
+        <w:rPr>
+          <w:rFonts w:ascii="Arial" w:hAnsi="Arial" w:cs="Arial"/>
+          <w:color w:val="1D1C1D"/>
+          <w:sz w:val="23"/>
+          <w:szCs w:val="23"/>
+          <w:shd w:val="clear" w:color="auto" w:fill="FFFFFF"/>
+        </w:rPr>
+        <w:t>-</w:t>
+      </w:r>
+      <w:r>
+        <w:rPr>
+          <w:rFonts w:ascii="Arial" w:hAnsi="Arial" w:cs="Arial"/>
+          <w:color w:val="1D1C1D"/>
+          <w:sz w:val="23"/>
+          <w:szCs w:val="23"/>
+          <w:shd w:val="clear" w:color="auto" w:fill="FFFFFF"/>
+        </w:rPr>
+        <w:t>programmed your algorithm to search and grab.</w:t>
+      </w:r>
+    </w:p>
+    <w:p>
+      <w:pPr>
+        <w:pStyle w:val="ListParagraph"/>
+        <w:numPr>
+          <w:ilvl w:val="0"/>
+          <w:numId w:val="2"/>
+        </w:numPr>
+        <w:spacing w:line="276" w:lineRule="auto"/>
+        <w:rPr>
+          <w:rFonts w:ascii="Arial" w:hAnsi="Arial" w:cs="Arial"/>
+          <w:color w:val="1D1C1D"/>
+          <w:sz w:val="23"/>
+          <w:szCs w:val="23"/>
+          <w:shd w:val="clear" w:color="auto" w:fill="FFFFFF"/>
+        </w:rPr>
+      </w:pPr>
+      <w:r>
+        <w:rPr>
+          <w:rFonts w:ascii="Arial" w:hAnsi="Arial" w:cs="Arial"/>
+          <w:color w:val="1D1C1D"/>
+          <w:sz w:val="23"/>
+          <w:szCs w:val="23"/>
+          <w:shd w:val="clear" w:color="auto" w:fill="FFFFFF"/>
+        </w:rPr>
+        <w:t>D</w:t>
+      </w:r>
+      <w:r>
+        <w:rPr>
+          <w:rFonts w:ascii="Arial" w:hAnsi="Arial" w:cs="Arial"/>
+          <w:color w:val="1D1C1D"/>
+          <w:sz w:val="23"/>
+          <w:szCs w:val="23"/>
+          <w:shd w:val="clear" w:color="auto" w:fill="FFFFFF"/>
+        </w:rPr>
+        <w:t>escription of the data exploration phase of the project</w:t>
+      </w:r>
+      <w:r>
+        <w:rPr>
+          <w:rFonts w:ascii="Arial" w:hAnsi="Arial" w:cs="Arial"/>
+          <w:color w:val="1D1C1D"/>
+          <w:sz w:val="23"/>
+          <w:szCs w:val="23"/>
+          <w:shd w:val="clear" w:color="auto" w:fill="FFFFFF"/>
+        </w:rPr>
+        <w:t xml:space="preserve"> </w:t>
+      </w:r>
+    </w:p>
+    <w:p>
+      <w:pPr>
+        <w:pStyle w:val="ListParagraph"/>
+        <w:numPr>
+          <w:ilvl w:val="1"/>
+          <w:numId w:val="2"/>
+        </w:numPr>
+        <w:spacing w:line="276" w:lineRule="auto"/>
+        <w:rPr>
+          <w:rFonts w:ascii="Arial" w:hAnsi="Arial" w:cs="Arial"/>
+          <w:color w:val="1D1C1D"/>
+          <w:sz w:val="23"/>
+          <w:szCs w:val="23"/>
+          <w:shd w:val="clear" w:color="auto" w:fill="FFFFFF"/>
+        </w:rPr>
+      </w:pPr>
+      <w:r>
+        <w:rPr>
+          <w:rFonts w:ascii="Arial" w:hAnsi="Arial" w:cs="Arial"/>
+          <w:color w:val="1D1C1D"/>
+          <w:sz w:val="23"/>
+          <w:szCs w:val="23"/>
+          <w:shd w:val="clear" w:color="auto" w:fill="FFFFFF"/>
+        </w:rPr>
+        <w:t>The raw data only showed material name</w:t>
+      </w:r>
+      <w:r>
+        <w:rPr>
+          <w:rFonts w:ascii="Arial" w:hAnsi="Arial" w:cs="Arial"/>
+          <w:color w:val="1D1C1D"/>
+          <w:sz w:val="23"/>
+          <w:szCs w:val="23"/>
+          <w:shd w:val="clear" w:color="auto" w:fill="FFFFFF"/>
+        </w:rPr>
+        <w:t xml:space="preserve">, </w:t>
+      </w:r>
+      <w:r>
+        <w:rPr>
+          <w:rFonts w:ascii="Arial" w:hAnsi="Arial" w:cs="Arial"/>
+          <w:color w:val="1D1C1D"/>
+          <w:sz w:val="23"/>
+          <w:szCs w:val="23"/>
+          <w:shd w:val="clear" w:color="auto" w:fill="FFFFFF"/>
+        </w:rPr>
+        <w:t>price</w:t>
+      </w:r>
+      <w:r>
+        <w:rPr>
+          <w:rFonts w:ascii="Arial" w:hAnsi="Arial" w:cs="Arial"/>
+          <w:color w:val="1D1C1D"/>
+          <w:sz w:val="23"/>
+          <w:szCs w:val="23"/>
+          <w:shd w:val="clear" w:color="auto" w:fill="FFFFFF"/>
+        </w:rPr>
+        <w:t>, and link</w:t>
+      </w:r>
+      <w:r>
+        <w:rPr>
+          <w:rFonts w:ascii="Arial" w:hAnsi="Arial" w:cs="Arial"/>
+          <w:color w:val="1D1C1D"/>
+          <w:sz w:val="23"/>
+          <w:szCs w:val="23"/>
+          <w:shd w:val="clear" w:color="auto" w:fill="FFFFFF"/>
+        </w:rPr>
+        <w:t xml:space="preserve">. </w:t>
+      </w:r>
+    </w:p>
+    <w:p>
+      <w:pPr>
+        <w:pStyle w:val="ListParagraph"/>
+        <w:numPr>
+          <w:ilvl w:val="1"/>
+          <w:numId w:val="2"/>
+        </w:numPr>
+        <w:spacing w:line="276" w:lineRule="auto"/>
+        <w:rPr>
+          <w:rFonts w:ascii="Arial" w:hAnsi="Arial" w:cs="Arial"/>
+          <w:color w:val="1D1C1D"/>
+          <w:sz w:val="23"/>
+          <w:szCs w:val="23"/>
+          <w:shd w:val="clear" w:color="auto" w:fill="FFFFFF"/>
+        </w:rPr>
+      </w:pPr>
+      <w:r>
+        <w:rPr>
+          <w:rFonts w:ascii="Arial" w:hAnsi="Arial" w:cs="Arial"/>
+          <w:color w:val="1D1C1D"/>
+          <w:sz w:val="23"/>
+          <w:szCs w:val="23"/>
+          <w:shd w:val="clear" w:color="auto" w:fill="FFFFFF"/>
+        </w:rPr>
+        <w:t>To get vendor name,</w:t>
+      </w:r>
+      <w:r>
+        <w:rPr>
+          <w:rFonts w:ascii="Arial" w:hAnsi="Arial" w:cs="Arial"/>
+          <w:color w:val="1D1C1D"/>
+          <w:sz w:val="23"/>
+          <w:szCs w:val="23"/>
+          <w:shd w:val="clear" w:color="auto" w:fill="FFFFFF"/>
+        </w:rPr>
+        <w:t xml:space="preserve"> </w:t>
+      </w:r>
+      <w:r>
+        <w:rPr>
+          <w:rFonts w:ascii="Arial" w:hAnsi="Arial" w:cs="Arial"/>
+          <w:color w:val="1D1C1D"/>
+          <w:sz w:val="23"/>
+          <w:szCs w:val="23"/>
+          <w:shd w:val="clear" w:color="auto" w:fill="FFFFFF"/>
+        </w:rPr>
+        <w:t xml:space="preserve">I split the link between the dots. </w:t>
+      </w:r>
+    </w:p>
+    <w:p>
+      <w:pPr>
+        <w:pStyle w:val="ListParagraph"/>
+        <w:numPr>
+          <w:ilvl w:val="1"/>
+          <w:numId w:val="2"/>
+        </w:numPr>
+        <w:spacing w:line="276" w:lineRule="auto"/>
+        <w:rPr>
+          <w:rFonts w:ascii="Arial" w:hAnsi="Arial" w:cs="Arial"/>
+          <w:color w:val="1D1C1D"/>
+          <w:sz w:val="23"/>
+          <w:szCs w:val="23"/>
+          <w:shd w:val="clear" w:color="auto" w:fill="FFFFFF"/>
+        </w:rPr>
+      </w:pPr>
+      <w:r>
+        <w:rPr>
+          <w:rFonts w:ascii="Arial" w:hAnsi="Arial" w:cs="Arial"/>
+          <w:color w:val="1D1C1D"/>
+          <w:sz w:val="23"/>
+          <w:szCs w:val="23"/>
+          <w:shd w:val="clear" w:color="auto" w:fill="FFFFFF"/>
+        </w:rPr>
+        <w:t>To get vendor location</w:t>
+      </w:r>
+      <w:r>
+        <w:rPr>
+          <w:rFonts w:ascii="Arial" w:hAnsi="Arial" w:cs="Arial"/>
+          <w:color w:val="1D1C1D"/>
+          <w:sz w:val="23"/>
+          <w:szCs w:val="23"/>
+          <w:shd w:val="clear" w:color="auto" w:fill="FFFFFF"/>
+        </w:rPr>
+        <w:t>s</w:t>
+      </w:r>
+      <w:r>
+        <w:rPr>
+          <w:rFonts w:ascii="Arial" w:hAnsi="Arial" w:cs="Arial"/>
+          <w:color w:val="1D1C1D"/>
+          <w:sz w:val="23"/>
+          <w:szCs w:val="23"/>
+          <w:shd w:val="clear" w:color="auto" w:fill="FFFFFF"/>
+        </w:rPr>
+        <w:t>, I fed</w:t>
+      </w:r>
+      <w:r>
+        <w:rPr>
+          <w:rFonts w:ascii="Arial" w:hAnsi="Arial" w:cs="Arial"/>
+          <w:color w:val="1D1C1D"/>
+          <w:sz w:val="23"/>
+          <w:szCs w:val="23"/>
+          <w:shd w:val="clear" w:color="auto" w:fill="FFFFFF"/>
+        </w:rPr>
+        <w:t xml:space="preserve"> link-created</w:t>
+      </w:r>
+      <w:r>
+        <w:rPr>
+          <w:rFonts w:ascii="Arial" w:hAnsi="Arial" w:cs="Arial"/>
+          <w:color w:val="1D1C1D"/>
+          <w:sz w:val="23"/>
+          <w:szCs w:val="23"/>
+          <w:shd w:val="clear" w:color="auto" w:fill="FFFFFF"/>
+        </w:rPr>
+        <w:t xml:space="preserve"> vendor name</w:t>
+      </w:r>
+      <w:r>
+        <w:rPr>
+          <w:rFonts w:ascii="Arial" w:hAnsi="Arial" w:cs="Arial"/>
+          <w:color w:val="1D1C1D"/>
+          <w:sz w:val="23"/>
+          <w:szCs w:val="23"/>
+          <w:shd w:val="clear" w:color="auto" w:fill="FFFFFF"/>
+        </w:rPr>
+        <w:t>s</w:t>
+      </w:r>
+      <w:r>
+        <w:rPr>
+          <w:rFonts w:ascii="Arial" w:hAnsi="Arial" w:cs="Arial"/>
+          <w:color w:val="1D1C1D"/>
+          <w:sz w:val="23"/>
+          <w:szCs w:val="23"/>
+          <w:shd w:val="clear" w:color="auto" w:fill="FFFFFF"/>
+        </w:rPr>
+        <w:t xml:space="preserve"> into a Google products search API.</w:t>
+      </w:r>
+      <w:r>
+        <w:rPr>
+          <w:rFonts w:ascii="Arial" w:hAnsi="Arial" w:cs="Arial"/>
+          <w:color w:val="1D1C1D"/>
+          <w:sz w:val="23"/>
+          <w:szCs w:val="23"/>
+          <w:shd w:val="clear" w:color="auto" w:fill="FFFFFF"/>
+        </w:rPr>
+        <w:t xml:space="preserve"> </w:t>
+      </w:r>
+    </w:p>
+    <w:p>
+      <w:pPr>
+        <w:pStyle w:val="ListParagraph"/>
+        <w:numPr>
+          <w:ilvl w:val="1"/>
+          <w:numId w:val="2"/>
+        </w:numPr>
+        <w:spacing w:line="276" w:lineRule="auto"/>
+        <w:rPr>
+          <w:rFonts w:ascii="Arial" w:hAnsi="Arial" w:cs="Arial"/>
+          <w:color w:val="1D1C1D"/>
+          <w:sz w:val="23"/>
+          <w:szCs w:val="23"/>
+          <w:shd w:val="clear" w:color="auto" w:fill="FFFFFF"/>
+        </w:rPr>
+      </w:pPr>
+      <w:r>
+        <w:rPr>
+          <w:rFonts w:ascii="Arial" w:hAnsi="Arial" w:cs="Arial"/>
+          <w:color w:val="1D1C1D"/>
+          <w:sz w:val="23"/>
+          <w:szCs w:val="23"/>
+          <w:shd w:val="clear" w:color="auto" w:fill="FFFFFF"/>
+        </w:rPr>
+        <w:t xml:space="preserve">Once I had addresses, I assigned regions based on zip codes. </w:t>
+      </w:r>
+    </w:p>
+    <w:p>
+      <w:pPr>
+        <w:pStyle w:val="ListParagraph"/>
+        <w:numPr>
+          <w:ilvl w:val="1"/>
+          <w:numId w:val="2"/>
+        </w:numPr>
+        <w:spacing w:line="276" w:lineRule="auto"/>
+        <w:rPr>
+          <w:rFonts w:ascii="Arial" w:hAnsi="Arial" w:cs="Arial"/>
+          <w:color w:val="1D1C1D"/>
+          <w:sz w:val="23"/>
+          <w:szCs w:val="23"/>
+          <w:shd w:val="clear" w:color="auto" w:fill="FFFFFF"/>
+        </w:rPr>
+      </w:pPr>
+      <w:r>
+        <w:rPr>
+          <w:rFonts w:ascii="Arial" w:hAnsi="Arial" w:cs="Arial"/>
+          <w:color w:val="1D1C1D"/>
+          <w:sz w:val="23"/>
+          <w:szCs w:val="23"/>
+          <w:shd w:val="clear" w:color="auto" w:fill="FFFFFF"/>
+        </w:rPr>
+        <w:t>Finally, I parsed the materials price column into: “about average”, “high price” and “low price”. “</w:t>
+      </w:r>
+      <w:proofErr w:type="gramStart"/>
+      <w:r>
+        <w:rPr>
+          <w:rFonts w:ascii="Arial" w:hAnsi="Arial" w:cs="Arial"/>
+          <w:color w:val="1D1C1D"/>
+          <w:sz w:val="23"/>
+          <w:szCs w:val="23"/>
+          <w:shd w:val="clear" w:color="auto" w:fill="FFFFFF"/>
+        </w:rPr>
+        <w:t>high</w:t>
+      </w:r>
+      <w:proofErr w:type="gramEnd"/>
+      <w:r>
+        <w:rPr>
+          <w:rFonts w:ascii="Arial" w:hAnsi="Arial" w:cs="Arial"/>
+          <w:color w:val="1D1C1D"/>
+          <w:sz w:val="23"/>
+          <w:szCs w:val="23"/>
+          <w:shd w:val="clear" w:color="auto" w:fill="FFFFFF"/>
+        </w:rPr>
+        <w:t xml:space="preserve"> price” is </w:t>
+      </w:r>
+      <w:r>
+        <w:rPr>
+          <w:rFonts w:ascii="Arial" w:hAnsi="Arial" w:cs="Arial"/>
+          <w:color w:val="1D1C1D"/>
+          <w:sz w:val="23"/>
+          <w:szCs w:val="23"/>
+          <w:shd w:val="clear" w:color="auto" w:fill="FFFFFF"/>
+        </w:rPr>
+        <w:t>&gt;=</w:t>
+      </w:r>
+      <w:r>
+        <w:rPr>
+          <w:rFonts w:ascii="Arial" w:hAnsi="Arial" w:cs="Arial"/>
+          <w:color w:val="1D1C1D"/>
+          <w:sz w:val="23"/>
+          <w:szCs w:val="23"/>
+          <w:shd w:val="clear" w:color="auto" w:fill="FFFFFF"/>
+        </w:rPr>
+        <w:t xml:space="preserve">Q3, “low price” is </w:t>
+      </w:r>
+      <w:r>
+        <w:rPr>
+          <w:rFonts w:ascii="Arial" w:hAnsi="Arial" w:cs="Arial"/>
+          <w:color w:val="1D1C1D"/>
+          <w:sz w:val="23"/>
+          <w:szCs w:val="23"/>
+          <w:shd w:val="clear" w:color="auto" w:fill="FFFFFF"/>
+        </w:rPr>
+        <w:t>&lt;=</w:t>
+      </w:r>
+      <w:r>
+        <w:rPr>
+          <w:rFonts w:ascii="Arial" w:hAnsi="Arial" w:cs="Arial"/>
+          <w:color w:val="1D1C1D"/>
+          <w:sz w:val="23"/>
+          <w:szCs w:val="23"/>
+          <w:shd w:val="clear" w:color="auto" w:fill="FFFFFF"/>
+        </w:rPr>
+        <w:t>Q1 and “about average” is everything else</w:t>
+      </w:r>
+      <w:r>
+        <w:rPr>
+          <w:rFonts w:ascii="Arial" w:hAnsi="Arial" w:cs="Arial"/>
+          <w:color w:val="1D1C1D"/>
+          <w:sz w:val="23"/>
+          <w:szCs w:val="23"/>
+          <w:shd w:val="clear" w:color="auto" w:fill="FFFFFF"/>
+        </w:rPr>
+        <w:t>.</w:t>
+      </w:r>
+    </w:p>
+    <w:p>
+      <w:pPr>
+        <w:pStyle w:val="ListParagraph"/>
+        <w:numPr>
+          <w:ilvl w:val="0"/>
+          <w:numId w:val="2"/>
+        </w:numPr>
+        <w:spacing w:line="276" w:lineRule="auto"/>
+        <w:rPr>
+          <w:rFonts w:ascii="Arial" w:hAnsi="Arial" w:cs="Arial"/>
+          <w:color w:val="1D1C1D"/>
+          <w:sz w:val="23"/>
+          <w:szCs w:val="23"/>
+          <w:shd w:val="clear" w:color="auto" w:fill="FFFFFF"/>
+        </w:rPr>
+      </w:pPr>
+      <w:r>
+        <w:rPr>
+          <w:rFonts w:ascii="Arial" w:hAnsi="Arial" w:cs="Arial"/>
+          <w:color w:val="1D1C1D"/>
+          <w:sz w:val="23"/>
+          <w:szCs w:val="23"/>
+          <w:shd w:val="clear" w:color="auto" w:fill="FFFFFF"/>
+        </w:rPr>
+        <w:t>W</w:t>
+      </w:r>
+      <w:r>
+        <w:rPr>
+          <w:rFonts w:ascii="Arial" w:hAnsi="Arial" w:cs="Arial"/>
+          <w:color w:val="1D1C1D"/>
+          <w:sz w:val="23"/>
+          <w:szCs w:val="23"/>
+          <w:shd w:val="clear" w:color="auto" w:fill="FFFFFF"/>
+        </w:rPr>
+        <w:t>hy we cho</w:t>
+      </w:r>
+      <w:r>
+        <w:rPr>
+          <w:rFonts w:ascii="Arial" w:hAnsi="Arial" w:cs="Arial"/>
+          <w:color w:val="1D1C1D"/>
+          <w:sz w:val="23"/>
+          <w:szCs w:val="23"/>
+          <w:shd w:val="clear" w:color="auto" w:fill="FFFFFF"/>
+        </w:rPr>
+        <w:t>se</w:t>
+      </w:r>
+      <w:r>
+        <w:rPr>
+          <w:rFonts w:ascii="Arial" w:hAnsi="Arial" w:cs="Arial"/>
+          <w:color w:val="1D1C1D"/>
+          <w:sz w:val="23"/>
+          <w:szCs w:val="23"/>
+          <w:shd w:val="clear" w:color="auto" w:fill="FFFFFF"/>
+        </w:rPr>
+        <w:t xml:space="preserve"> the</w:t>
+      </w:r>
+      <w:r>
+        <w:rPr>
+          <w:rFonts w:ascii="Arial" w:hAnsi="Arial" w:cs="Arial"/>
+          <w:color w:val="1D1C1D"/>
+          <w:sz w:val="23"/>
+          <w:szCs w:val="23"/>
+          <w:shd w:val="clear" w:color="auto" w:fill="FFFFFF"/>
+        </w:rPr>
+        <w:t>se</w:t>
+      </w:r>
+      <w:r>
+        <w:rPr>
+          <w:rFonts w:ascii="Arial" w:hAnsi="Arial" w:cs="Arial"/>
+          <w:color w:val="1D1C1D"/>
+          <w:sz w:val="23"/>
+          <w:szCs w:val="23"/>
+          <w:shd w:val="clear" w:color="auto" w:fill="FFFFFF"/>
+        </w:rPr>
+        <w:t xml:space="preserve"> features</w:t>
+      </w:r>
+    </w:p>
+    <w:p>
+      <w:pPr>
+        <w:pStyle w:val="ListParagraph"/>
+        <w:numPr>
+          <w:ilvl w:val="1"/>
+          <w:numId w:val="2"/>
+        </w:numPr>
+        <w:spacing w:line="276" w:lineRule="auto"/>
+        <w:rPr>
+          <w:rFonts w:ascii="Arial" w:hAnsi="Arial" w:cs="Arial"/>
+          <w:color w:val="1D1C1D"/>
+          <w:sz w:val="23"/>
+          <w:szCs w:val="23"/>
+          <w:shd w:val="clear" w:color="auto" w:fill="FFFFFF"/>
+        </w:rPr>
+      </w:pPr>
+      <w:r>
+        <w:rPr>
+          <w:rFonts w:ascii="Arial" w:hAnsi="Arial" w:cs="Arial"/>
+          <w:color w:val="1D1C1D"/>
+          <w:sz w:val="23"/>
+          <w:szCs w:val="23"/>
+          <w:shd w:val="clear" w:color="auto" w:fill="FFFFFF"/>
+        </w:rPr>
+        <w:lastRenderedPageBreak/>
+        <w:t>Honestly, we chose these features because price and material name</w:t>
+      </w:r>
+      <w:r>
+        <w:rPr>
+          <w:rFonts w:ascii="Arial" w:hAnsi="Arial" w:cs="Arial"/>
+          <w:color w:val="1D1C1D"/>
+          <w:sz w:val="23"/>
+          <w:szCs w:val="23"/>
+          <w:shd w:val="clear" w:color="auto" w:fill="FFFFFF"/>
+        </w:rPr>
+        <w:t xml:space="preserve"> </w:t>
+      </w:r>
+      <w:r>
+        <w:rPr>
+          <w:rFonts w:ascii="Arial" w:hAnsi="Arial" w:cs="Arial"/>
+          <w:color w:val="1D1C1D"/>
+          <w:sz w:val="23"/>
+          <w:szCs w:val="23"/>
+          <w:shd w:val="clear" w:color="auto" w:fill="FFFFFF"/>
+        </w:rPr>
+        <w:t>alone</w:t>
+      </w:r>
+      <w:r>
+        <w:rPr>
+          <w:rFonts w:ascii="Arial" w:hAnsi="Arial" w:cs="Arial"/>
+          <w:color w:val="1D1C1D"/>
+          <w:sz w:val="23"/>
+          <w:szCs w:val="23"/>
+          <w:shd w:val="clear" w:color="auto" w:fill="FFFFFF"/>
+        </w:rPr>
+        <w:t xml:space="preserve"> </w:t>
+      </w:r>
+      <w:r>
+        <w:rPr>
+          <w:rFonts w:ascii="Arial" w:hAnsi="Arial" w:cs="Arial"/>
+          <w:color w:val="1D1C1D"/>
+          <w:sz w:val="23"/>
+          <w:szCs w:val="23"/>
+          <w:shd w:val="clear" w:color="auto" w:fill="FFFFFF"/>
+        </w:rPr>
+        <w:t>didn't seem sufficient to make a machine learning model.</w:t>
+      </w:r>
+    </w:p>
+    <w:p>
+      <w:pPr>
+        <w:pStyle w:val="ListParagraph"/>
+        <w:numPr>
+          <w:ilvl w:val="1"/>
+          <w:numId w:val="2"/>
+        </w:numPr>
+        <w:spacing w:line="276" w:lineRule="auto"/>
+        <w:rPr>
+          <w:rFonts w:ascii="Arial" w:hAnsi="Arial" w:cs="Arial"/>
+          <w:color w:val="1D1C1D"/>
+          <w:sz w:val="23"/>
+          <w:szCs w:val="23"/>
+          <w:shd w:val="clear" w:color="auto" w:fill="FFFFFF"/>
+        </w:rPr>
+      </w:pPr>
+      <w:r>
+        <w:rPr>
+          <w:rFonts w:ascii="Arial" w:hAnsi="Arial" w:cs="Arial"/>
+          <w:color w:val="1D1C1D"/>
+          <w:sz w:val="23"/>
+          <w:szCs w:val="23"/>
+        </w:rPr>
+        <w:t>Our theory was that material prices</w:t>
+      </w:r>
+      <w:r>
+        <w:rPr>
+          <w:rFonts w:ascii="Arial" w:hAnsi="Arial" w:cs="Arial"/>
+          <w:color w:val="1D1C1D"/>
+          <w:sz w:val="23"/>
+          <w:szCs w:val="23"/>
+        </w:rPr>
+        <w:t xml:space="preserve"> (</w:t>
+      </w:r>
+      <w:r>
+        <w:rPr>
+          <w:rFonts w:ascii="Arial" w:hAnsi="Arial" w:cs="Arial"/>
+          <w:color w:val="1D1C1D"/>
+          <w:sz w:val="23"/>
+          <w:szCs w:val="23"/>
+        </w:rPr>
+        <w:t>in part at least</w:t>
+      </w:r>
+      <w:r>
+        <w:rPr>
+          <w:rFonts w:ascii="Arial" w:hAnsi="Arial" w:cs="Arial"/>
+          <w:color w:val="1D1C1D"/>
+          <w:sz w:val="23"/>
+          <w:szCs w:val="23"/>
+        </w:rPr>
+        <w:t xml:space="preserve">) </w:t>
+      </w:r>
+      <w:r>
+        <w:rPr>
+          <w:rFonts w:ascii="Arial" w:hAnsi="Arial" w:cs="Arial"/>
+          <w:color w:val="1D1C1D"/>
+          <w:sz w:val="23"/>
+          <w:szCs w:val="23"/>
+        </w:rPr>
+        <w:t>are somewhat governed by where the manufacturer is.</w:t>
+      </w:r>
+    </w:p>
+    <w:p>
+      <w:pPr>
+        <w:pStyle w:val="ListParagraph"/>
+        <w:numPr>
+          <w:ilvl w:val="1"/>
+          <w:numId w:val="2"/>
+        </w:numPr>
+        <w:spacing w:line="276" w:lineRule="auto"/>
+        <w:rPr>
+          <w:rFonts w:ascii="Arial" w:hAnsi="Arial" w:cs="Arial"/>
+          <w:color w:val="1D1C1D"/>
+          <w:sz w:val="23"/>
+          <w:szCs w:val="23"/>
+          <w:shd w:val="clear" w:color="auto" w:fill="FFFFFF"/>
+        </w:rPr>
+      </w:pPr>
+      <w:r>
+        <w:rPr>
+          <w:rFonts w:ascii="Arial" w:hAnsi="Arial" w:cs="Arial"/>
+          <w:color w:val="1D1C1D"/>
+          <w:sz w:val="23"/>
+          <w:szCs w:val="23"/>
+        </w:rPr>
+        <w:t xml:space="preserve">Looking at the queries and creating simple histograms, it seemed that prices fluctuated on different </w:t>
+      </w:r>
+      <w:proofErr w:type="gramStart"/>
+      <w:r>
+        <w:rPr>
+          <w:rFonts w:ascii="Arial" w:hAnsi="Arial" w:cs="Arial"/>
+          <w:color w:val="1D1C1D"/>
+          <w:sz w:val="23"/>
+          <w:szCs w:val="23"/>
+        </w:rPr>
+        <w:t>days</w:t>
+      </w:r>
+      <w:proofErr w:type="gramEnd"/>
+      <w:r>
+        <w:rPr>
+          <w:rFonts w:ascii="Arial" w:hAnsi="Arial" w:cs="Arial"/>
+          <w:color w:val="1D1C1D"/>
+          <w:sz w:val="23"/>
+          <w:szCs w:val="23"/>
+        </w:rPr>
+        <w:t xml:space="preserve"> </w:t>
+      </w:r>
+      <w:r>
+        <w:rPr>
+          <w:rFonts w:ascii="Arial" w:hAnsi="Arial" w:cs="Arial"/>
+          <w:color w:val="1D1C1D"/>
+          <w:sz w:val="23"/>
+          <w:szCs w:val="23"/>
+        </w:rPr>
+        <w:t>so I made a day of the week feature</w:t>
+      </w:r>
+      <w:r>
+        <w:rPr>
+          <w:rFonts w:ascii="Arial" w:hAnsi="Arial" w:cs="Arial"/>
+          <w:color w:val="1D1C1D"/>
+          <w:sz w:val="23"/>
+          <w:szCs w:val="23"/>
+        </w:rPr>
+        <w:t>.</w:t>
+      </w:r>
+    </w:p>
+    <w:p>
+      <w:pPr>
+        <w:pStyle w:val="ListParagraph"/>
+        <w:numPr>
+          <w:ilvl w:val="1"/>
+          <w:numId w:val="2"/>
+        </w:numPr>
+        <w:spacing w:line="276" w:lineRule="auto"/>
+        <w:rPr>
+          <w:rFonts w:ascii="Arial" w:hAnsi="Arial" w:cs="Arial"/>
+          <w:color w:val="1D1C1D"/>
+          <w:sz w:val="23"/>
+          <w:szCs w:val="23"/>
+          <w:shd w:val="clear" w:color="auto" w:fill="FFFFFF"/>
+        </w:rPr>
+      </w:pPr>
+      <w:r>
+        <w:rPr>
+          <w:rFonts w:ascii="Arial" w:hAnsi="Arial" w:cs="Arial"/>
+          <w:color w:val="1D1C1D"/>
+          <w:sz w:val="23"/>
+          <w:szCs w:val="23"/>
+        </w:rPr>
+        <w:t xml:space="preserve">I realized that half of the items we </w:t>
+      </w:r>
+      <w:r>
+        <w:rPr>
+          <w:rFonts w:ascii="Arial" w:hAnsi="Arial" w:cs="Arial"/>
+          <w:color w:val="1D1C1D"/>
+          <w:sz w:val="23"/>
+          <w:szCs w:val="23"/>
+        </w:rPr>
+        <w:t>are</w:t>
+      </w:r>
+      <w:r>
+        <w:rPr>
+          <w:rFonts w:ascii="Arial" w:hAnsi="Arial" w:cs="Arial"/>
+          <w:color w:val="1D1C1D"/>
+          <w:sz w:val="23"/>
+          <w:szCs w:val="23"/>
+        </w:rPr>
+        <w:t xml:space="preserve"> querying </w:t>
+      </w:r>
+      <w:r>
+        <w:rPr>
+          <w:rFonts w:ascii="Arial" w:hAnsi="Arial" w:cs="Arial"/>
+          <w:color w:val="1D1C1D"/>
+          <w:sz w:val="23"/>
+          <w:szCs w:val="23"/>
+        </w:rPr>
+        <w:t>are</w:t>
+      </w:r>
+      <w:r>
+        <w:rPr>
+          <w:rFonts w:ascii="Arial" w:hAnsi="Arial" w:cs="Arial"/>
+          <w:color w:val="1D1C1D"/>
+          <w:sz w:val="23"/>
+          <w:szCs w:val="23"/>
+        </w:rPr>
+        <w:t xml:space="preserve"> made of copper and the other half </w:t>
+      </w:r>
+      <w:r>
+        <w:rPr>
+          <w:rFonts w:ascii="Arial" w:hAnsi="Arial" w:cs="Arial"/>
+          <w:color w:val="1D1C1D"/>
+          <w:sz w:val="23"/>
+          <w:szCs w:val="23"/>
+        </w:rPr>
+        <w:t>are</w:t>
+      </w:r>
+      <w:r>
+        <w:rPr>
+          <w:rFonts w:ascii="Arial" w:hAnsi="Arial" w:cs="Arial"/>
+          <w:color w:val="1D1C1D"/>
+          <w:sz w:val="23"/>
+          <w:szCs w:val="23"/>
+        </w:rPr>
+        <w:t xml:space="preserve"> made of </w:t>
+      </w:r>
+      <w:proofErr w:type="gramStart"/>
+      <w:r>
+        <w:rPr>
+          <w:rFonts w:ascii="Arial" w:hAnsi="Arial" w:cs="Arial"/>
+          <w:color w:val="1D1C1D"/>
+          <w:sz w:val="23"/>
+          <w:szCs w:val="23"/>
+        </w:rPr>
+        <w:t>steel</w:t>
+      </w:r>
+      <w:proofErr w:type="gramEnd"/>
+      <w:r>
+        <w:rPr>
+          <w:rFonts w:ascii="Arial" w:hAnsi="Arial" w:cs="Arial"/>
+          <w:color w:val="1D1C1D"/>
+          <w:sz w:val="23"/>
+          <w:szCs w:val="23"/>
+        </w:rPr>
+        <w:t xml:space="preserve"> so I made a raw materials feature</w:t>
+      </w:r>
+      <w:r>
+        <w:rPr>
+          <w:rFonts w:ascii="Arial" w:hAnsi="Arial" w:cs="Arial"/>
+          <w:color w:val="1D1C1D"/>
+          <w:sz w:val="23"/>
+          <w:szCs w:val="23"/>
+        </w:rPr>
+        <w:t>.</w:t>
+      </w:r>
+      <w:r>
+        <w:rPr>
+          <w:rFonts w:ascii="Arial" w:hAnsi="Arial" w:cs="Arial"/>
+          <w:color w:val="1D1C1D"/>
+          <w:sz w:val="23"/>
+          <w:szCs w:val="23"/>
+        </w:rPr>
+        <w:t xml:space="preserve"> </w:t>
+      </w:r>
+      <w:r>
+        <w:rPr>
+          <w:rFonts w:ascii="Arial" w:hAnsi="Arial" w:cs="Arial"/>
+          <w:color w:val="1D1C1D"/>
+          <w:sz w:val="23"/>
+          <w:szCs w:val="23"/>
+        </w:rPr>
+        <w:t xml:space="preserve">I then queried daily stock prices for copper and steel and added </w:t>
+      </w:r>
+      <w:r>
+        <w:rPr>
+          <w:rFonts w:ascii="Arial" w:hAnsi="Arial" w:cs="Arial"/>
+          <w:color w:val="1D1C1D"/>
+          <w:sz w:val="23"/>
+          <w:szCs w:val="23"/>
+        </w:rPr>
+        <w:t>that as well</w:t>
+      </w:r>
+      <w:r>
+        <w:rPr>
+          <w:rFonts w:ascii="Arial" w:hAnsi="Arial" w:cs="Arial"/>
+          <w:color w:val="1D1C1D"/>
+          <w:sz w:val="23"/>
+          <w:szCs w:val="23"/>
+        </w:rPr>
+        <w:t>.</w:t>
+      </w:r>
+    </w:p>
+    <w:p>
+      <w:pPr>
+        <w:pStyle w:val="ListParagraph"/>
+        <w:spacing w:line="276" w:lineRule="auto"/>
+        <w:ind w:left="1800"/>
+        <w:rPr>
+          <w:rFonts w:ascii="Arial" w:hAnsi="Arial" w:cs="Arial"/>
+          <w:color w:val="1D1C1D"/>
+          <w:sz w:val="23"/>
+          <w:szCs w:val="23"/>
+          <w:shd w:val="clear" w:color="auto" w:fill="FFFFFF"/>
+        </w:rPr>
+      </w:pPr>
+    </w:p>
+    <w:p>
+      <w:pPr>
+        <w:spacing w:line="276" w:lineRule="auto"/>
+        <w:ind w:left="360"/>
+        <w:rPr>
+          <w:rFonts w:ascii="Arial" w:hAnsi="Arial" w:cs="Arial"/>
+          <w:color w:val="1D1C1D"/>
+          <w:sz w:val="23"/>
+          <w:szCs w:val="23"/>
+          <w:shd w:val="clear" w:color="auto" w:fill="FFFFFF"/>
+        </w:rPr>
+      </w:pPr>
+      <w:r>
+        <w:rPr>
+          <w:rFonts w:ascii="Arial" w:hAnsi="Arial" w:cs="Arial"/>
+          <w:color w:val="1D1C1D"/>
+          <w:sz w:val="23"/>
+          <w:szCs w:val="23"/>
+          <w:shd w:val="clear" w:color="auto" w:fill="FFFFFF"/>
+        </w:rPr>
+        <w:t>6. Description of the analysis phase of the project</w:t>
+      </w:r>
+      <w:r>
+        <w:rPr>
+          <w:rFonts w:ascii="Arial" w:hAnsi="Arial" w:cs="Arial"/>
+          <w:color w:val="1D1C1D"/>
+          <w:sz w:val="23"/>
+          <w:szCs w:val="23"/>
+          <w:shd w:val="clear" w:color="auto" w:fill="FFFFFF"/>
+        </w:rPr>
+        <w:t xml:space="preserve"> </w:t>
+      </w:r>
+      <w:r>
+        <w:rPr>
+          <w:rFonts w:ascii="Arial" w:hAnsi="Arial" w:cs="Arial"/>
+          <w:color w:val="1D1C1D"/>
+          <w:sz w:val="23"/>
+          <w:szCs w:val="23"/>
+          <w:shd w:val="clear" w:color="auto" w:fill="FFFFFF"/>
+        </w:rPr>
+        <w:t>(ML)</w:t>
+      </w:r>
+    </w:p>
+    <w:p>
+      <w:pPr>
+        <w:pStyle w:val="ListParagraph"/>
+        <w:numPr>
+          <w:ilvl w:val="0"/>
+          <w:numId w:val="3"/>
+        </w:numPr>
+        <w:spacing w:line="276" w:lineRule="auto"/>
+        <w:rPr>
+          <w:rFonts w:ascii="Arial" w:hAnsi="Arial" w:cs="Arial"/>
+          <w:color w:val="1D1C1D"/>
+          <w:sz w:val="23"/>
+          <w:szCs w:val="23"/>
+          <w:shd w:val="clear" w:color="auto" w:fill="FFFFFF"/>
+        </w:rPr>
+      </w:pPr>
+      <w:r>
+        <w:rPr>
+          <w:rFonts w:ascii="Arial" w:hAnsi="Arial" w:cs="Arial"/>
+          <w:color w:val="1D1C1D"/>
+          <w:sz w:val="23"/>
+          <w:szCs w:val="23"/>
+          <w:shd w:val="clear" w:color="auto" w:fill="FFFFFF"/>
+        </w:rPr>
+        <w:t xml:space="preserve">data validation </w:t>
+      </w:r>
+    </w:p>
+    <w:p>
+      <w:pPr>
+        <w:pStyle w:val="ListParagraph"/>
+        <w:numPr>
+          <w:ilvl w:val="1"/>
+          <w:numId w:val="3"/>
+        </w:numPr>
+        <w:spacing w:line="276" w:lineRule="auto"/>
+        <w:rPr>
+          <w:rFonts w:ascii="Arial" w:hAnsi="Arial" w:cs="Arial"/>
+          <w:color w:val="1D1C1D"/>
+          <w:sz w:val="23"/>
+          <w:szCs w:val="23"/>
+          <w:shd w:val="clear" w:color="auto" w:fill="FFFFFF"/>
+        </w:rPr>
+      </w:pPr>
+      <w:r>
+        <w:rPr>
+          <w:rFonts w:ascii="Arial" w:hAnsi="Arial" w:cs="Arial"/>
+          <w:color w:val="1D1C1D"/>
+          <w:sz w:val="23"/>
+          <w:szCs w:val="23"/>
+          <w:shd w:val="clear" w:color="auto" w:fill="FFFFFF"/>
+        </w:rPr>
+        <w:t>I used a Shapiro-Wilk test to determine normality</w:t>
+      </w:r>
+    </w:p>
+    <w:p>
+      <w:pPr>
+        <w:pStyle w:val="ListParagraph"/>
+        <w:numPr>
+          <w:ilvl w:val="1"/>
+          <w:numId w:val="3"/>
+        </w:numPr>
+        <w:spacing w:line="276" w:lineRule="auto"/>
+        <w:rPr>
+          <w:rFonts w:ascii="Arial" w:hAnsi="Arial" w:cs="Arial"/>
+          <w:color w:val="1D1C1D"/>
+          <w:sz w:val="23"/>
+          <w:szCs w:val="23"/>
+          <w:shd w:val="clear" w:color="auto" w:fill="FFFFFF"/>
+        </w:rPr>
+      </w:pPr>
+      <w:r>
+        <w:rPr>
+          <w:rFonts w:ascii="Arial" w:hAnsi="Arial" w:cs="Arial"/>
+          <w:color w:val="1D1C1D"/>
+          <w:sz w:val="23"/>
+          <w:szCs w:val="23"/>
+          <w:shd w:val="clear" w:color="auto" w:fill="FFFFFF"/>
+        </w:rPr>
+        <w:t>I used a Pearson test to check various correlations</w:t>
+      </w:r>
+    </w:p>
+    <w:p>
+      <w:pPr>
+        <w:pStyle w:val="ListParagraph"/>
+        <w:numPr>
+          <w:ilvl w:val="1"/>
+          <w:numId w:val="3"/>
+        </w:numPr>
+        <w:spacing w:line="276" w:lineRule="auto"/>
+        <w:rPr>
+          <w:rFonts w:ascii="Arial" w:hAnsi="Arial" w:cs="Arial"/>
+          <w:color w:val="1D1C1D"/>
+          <w:sz w:val="23"/>
+          <w:szCs w:val="23"/>
+          <w:shd w:val="clear" w:color="auto" w:fill="FFFFFF"/>
+        </w:rPr>
+      </w:pPr>
+      <w:r>
+        <w:rPr>
+          <w:rFonts w:ascii="Arial" w:hAnsi="Arial" w:cs="Arial"/>
+          <w:color w:val="1D1C1D"/>
+          <w:sz w:val="23"/>
+          <w:szCs w:val="23"/>
+          <w:shd w:val="clear" w:color="auto" w:fill="FFFFFF"/>
+        </w:rPr>
+        <w:t xml:space="preserve">From there </w:t>
+      </w:r>
+      <w:proofErr w:type="gramStart"/>
+      <w:r>
+        <w:rPr>
+          <w:rFonts w:ascii="Arial" w:hAnsi="Arial" w:cs="Arial"/>
+          <w:color w:val="1D1C1D"/>
+          <w:sz w:val="23"/>
+          <w:szCs w:val="23"/>
+          <w:shd w:val="clear" w:color="auto" w:fill="FFFFFF"/>
+        </w:rPr>
+        <w:t>is</w:t>
+      </w:r>
+      <w:proofErr w:type="gramEnd"/>
+      <w:r>
+        <w:rPr>
+          <w:rFonts w:ascii="Arial" w:hAnsi="Arial" w:cs="Arial"/>
+          <w:color w:val="1D1C1D"/>
+          <w:sz w:val="23"/>
+          <w:szCs w:val="23"/>
+          <w:shd w:val="clear" w:color="auto" w:fill="FFFFFF"/>
+        </w:rPr>
+        <w:t xml:space="preserve"> was plug and play: test, train, </w:t>
+      </w:r>
+      <w:r>
+        <w:rPr>
+          <w:rFonts w:ascii="Arial" w:hAnsi="Arial" w:cs="Arial"/>
+          <w:color w:val="1D1C1D"/>
+          <w:sz w:val="23"/>
+          <w:szCs w:val="23"/>
+          <w:shd w:val="clear" w:color="auto" w:fill="FFFFFF"/>
+        </w:rPr>
+        <w:t xml:space="preserve">split, </w:t>
+      </w:r>
+      <w:r>
+        <w:rPr>
+          <w:rFonts w:ascii="Arial" w:hAnsi="Arial" w:cs="Arial"/>
+          <w:color w:val="1D1C1D"/>
+          <w:sz w:val="23"/>
+          <w:szCs w:val="23"/>
+          <w:shd w:val="clear" w:color="auto" w:fill="FFFFFF"/>
+        </w:rPr>
+        <w:t>scale and make different models from different features with my target being high/low prices</w:t>
+      </w:r>
+    </w:p>
+    <w:p>
+      <w:pPr>
+        <w:pStyle w:val="ListParagraph"/>
+        <w:numPr>
+          <w:ilvl w:val="0"/>
+          <w:numId w:val="3"/>
+        </w:numPr>
+        <w:spacing w:line="276" w:lineRule="auto"/>
+        <w:rPr>
+          <w:rFonts w:ascii="Arial" w:hAnsi="Arial" w:cs="Arial"/>
+          <w:color w:val="1D1C1D"/>
+          <w:sz w:val="23"/>
+          <w:szCs w:val="23"/>
+          <w:shd w:val="clear" w:color="auto" w:fill="FFFFFF"/>
+        </w:rPr>
+      </w:pPr>
+      <w:r>
+        <w:rPr>
+          <w:rFonts w:ascii="Arial" w:hAnsi="Arial" w:cs="Arial"/>
+          <w:color w:val="1D1C1D"/>
+          <w:sz w:val="23"/>
+          <w:szCs w:val="23"/>
+          <w:shd w:val="clear" w:color="auto" w:fill="FFFFFF"/>
+        </w:rPr>
+        <w:t>correlation matrices</w:t>
+      </w:r>
+    </w:p>
+    <w:p>
+      <w:pPr>
+        <w:spacing w:line="276" w:lineRule="auto"/>
+        <w:ind w:left="360"/>
+        <w:rPr>
+          <w:rFonts w:ascii="Arial" w:hAnsi="Arial" w:cs="Arial"/>
+          <w:color w:val="1D1C1D"/>
+          <w:sz w:val="23"/>
+          <w:szCs w:val="23"/>
+          <w:shd w:val="clear" w:color="auto" w:fill="FFFFFF"/>
+        </w:rPr>
+      </w:pPr>
+      <w:r>
+        <w:rPr>
+          <w:rFonts w:ascii="Arial" w:hAnsi="Arial" w:cs="Arial"/>
+          <w:color w:val="1D1C1D"/>
+          <w:sz w:val="23"/>
+          <w:szCs w:val="23"/>
+        </w:rPr>
+        <w:br/>
+      </w:r>
+      <w:r>
+        <w:rPr>
+          <w:rFonts w:ascii="Arial" w:hAnsi="Arial" w:cs="Arial"/>
+          <w:color w:val="1D1C1D"/>
+          <w:sz w:val="23"/>
+          <w:szCs w:val="23"/>
+        </w:rPr>
+        <w:br/>
+      </w:r>
+      <w:r>
+        <w:rPr>
+          <w:rFonts w:ascii="Arial" w:hAnsi="Arial" w:cs="Arial"/>
+          <w:color w:val="1D1C1D"/>
+          <w:sz w:val="23"/>
+          <w:szCs w:val="23"/>
+          <w:shd w:val="clear" w:color="auto" w:fill="FFFFFF"/>
+        </w:rPr>
+        <w:t>Sarah</w:t>
+      </w:r>
+      <w:r>
+        <w:rPr>
+          <w:rFonts w:ascii="Arial" w:hAnsi="Arial" w:cs="Arial"/>
+          <w:color w:val="1D1C1D"/>
+          <w:sz w:val="23"/>
+          <w:szCs w:val="23"/>
+          <w:shd w:val="clear" w:color="auto" w:fill="FFFFFF"/>
+        </w:rPr>
+        <w:t>:</w:t>
+      </w:r>
+      <w:r>
+        <w:rPr>
+          <w:rFonts w:ascii="Arial" w:hAnsi="Arial" w:cs="Arial"/>
+          <w:color w:val="1D1C1D"/>
+          <w:sz w:val="23"/>
+          <w:szCs w:val="23"/>
+          <w:shd w:val="clear" w:color="auto" w:fill="FFFFFF"/>
+        </w:rPr>
+        <w:tab/>
+      </w:r>
+      <w:r>
+        <w:rPr>
+          <w:rFonts w:ascii="Arial" w:hAnsi="Arial" w:cs="Arial"/>
+          <w:color w:val="1D1C1D"/>
+          <w:sz w:val="23"/>
+          <w:szCs w:val="23"/>
+          <w:shd w:val="clear" w:color="auto" w:fill="FFFFFF"/>
+        </w:rPr>
+        <w:t>7. Result of analysis</w:t>
+      </w:r>
+      <w:r>
+        <w:rPr>
+          <w:rFonts w:ascii="Arial" w:hAnsi="Arial" w:cs="Arial"/>
+          <w:color w:val="1D1C1D"/>
+          <w:sz w:val="23"/>
+          <w:szCs w:val="23"/>
+          <w:shd w:val="clear" w:color="auto" w:fill="FFFFFF"/>
+        </w:rPr>
+        <w:t xml:space="preserve">: </w:t>
+      </w:r>
+      <w:r>
+        <w:rPr>
+          <w:rFonts w:ascii="Arial" w:hAnsi="Arial" w:cs="Arial"/>
+          <w:color w:val="1D1C1D"/>
+          <w:sz w:val="23"/>
+          <w:szCs w:val="23"/>
+          <w:shd w:val="clear" w:color="auto" w:fill="FFFFFF"/>
+        </w:rPr>
+        <w:t>confusion matrix / discuss specifics in data features</w:t>
+      </w:r>
+    </w:p>
+    <w:p>
+      <w:pPr>
+        <w:spacing w:line="276" w:lineRule="auto"/>
+        <w:ind w:left="360"/>
+        <w:rPr>
+          <w:rFonts w:ascii="Arial" w:hAnsi="Arial" w:cs="Arial"/>
+          <w:color w:val="1D1C1D"/>
+          <w:sz w:val="23"/>
+          <w:szCs w:val="23"/>
+          <w:shd w:val="clear" w:color="auto" w:fill="FFFFFF"/>
+        </w:rPr>
+      </w:pPr>
+      <w:r>
+        <w:rPr>
+          <w:rFonts w:ascii="Arial" w:hAnsi="Arial" w:cs="Arial"/>
+          <w:color w:val="1D1C1D"/>
+          <w:sz w:val="23"/>
+          <w:szCs w:val="23"/>
+          <w:shd w:val="clear" w:color="auto" w:fill="FFFFFF"/>
+        </w:rPr>
+        <w:t>Notes for Sarah:</w:t>
+      </w:r>
+    </w:p>
+    <w:p>
+      <w:pPr>
+        <w:pStyle w:val="ListParagraph"/>
+        <w:numPr>
+          <w:ilvl w:val="0"/>
+          <w:numId w:val="5"/>
+        </w:numPr>
+        <w:spacing w:line="276" w:lineRule="auto"/>
+        <w:rPr>
+          <w:rFonts w:ascii="Arial" w:hAnsi="Arial" w:cs="Arial"/>
+          <w:color w:val="1D1C1D"/>
+          <w:sz w:val="23"/>
+          <w:szCs w:val="23"/>
+        </w:rPr>
+      </w:pPr>
+      <w:r>
+        <w:rPr>
+          <w:rFonts w:ascii="Arial" w:hAnsi="Arial" w:cs="Arial"/>
+          <w:color w:val="1D1C1D"/>
+          <w:sz w:val="23"/>
+          <w:szCs w:val="23"/>
+        </w:rPr>
+        <w:t>W</w:t>
+      </w:r>
+      <w:r>
+        <w:rPr>
+          <w:rFonts w:ascii="Arial" w:hAnsi="Arial" w:cs="Arial"/>
+          <w:color w:val="1D1C1D"/>
+          <w:sz w:val="23"/>
+          <w:szCs w:val="23"/>
+        </w:rPr>
+        <w:t>ith</w:t>
+      </w:r>
+      <w:r>
+        <w:rPr>
+          <w:rFonts w:ascii="Arial" w:hAnsi="Arial" w:cs="Arial"/>
+          <w:color w:val="1D1C1D"/>
+          <w:sz w:val="23"/>
+          <w:szCs w:val="23"/>
+        </w:rPr>
+        <w:t xml:space="preserve"> the results from the Pearson </w:t>
+      </w:r>
+      <w:proofErr w:type="gramStart"/>
+      <w:r>
+        <w:rPr>
+          <w:rFonts w:ascii="Arial" w:hAnsi="Arial" w:cs="Arial"/>
+          <w:color w:val="1D1C1D"/>
+          <w:sz w:val="23"/>
+          <w:szCs w:val="23"/>
+        </w:rPr>
+        <w:t>test</w:t>
+      </w:r>
+      <w:proofErr w:type="gramEnd"/>
+      <w:r>
+        <w:rPr>
+          <w:rFonts w:ascii="Arial" w:hAnsi="Arial" w:cs="Arial"/>
+          <w:color w:val="1D1C1D"/>
+          <w:sz w:val="23"/>
+          <w:szCs w:val="23"/>
+        </w:rPr>
+        <w:t xml:space="preserve"> </w:t>
+      </w:r>
+      <w:r>
+        <w:rPr>
+          <w:rFonts w:ascii="Arial" w:hAnsi="Arial" w:cs="Arial"/>
+          <w:color w:val="1D1C1D"/>
+          <w:sz w:val="23"/>
+          <w:szCs w:val="23"/>
+        </w:rPr>
+        <w:t>we were able to answer the following questions:</w:t>
+      </w:r>
+    </w:p>
+    <w:p>
+      <w:pPr>
+        <w:pStyle w:val="ListParagraph"/>
+        <w:numPr>
+          <w:ilvl w:val="0"/>
+          <w:numId w:val="7"/>
+        </w:numPr>
+        <w:spacing w:line="276" w:lineRule="auto"/>
+        <w:rPr>
+          <w:rFonts w:ascii="Arial" w:hAnsi="Arial" w:cs="Arial"/>
+          <w:b/>
+          <w:bCs/>
+          <w:color w:val="1D1C1D"/>
+          <w:sz w:val="23"/>
+          <w:szCs w:val="23"/>
+        </w:rPr>
+      </w:pPr>
+      <w:r>
+        <w:rPr>
+          <w:rFonts w:ascii="Arial" w:hAnsi="Arial" w:cs="Arial"/>
+          <w:color w:val="1D1C1D"/>
+          <w:sz w:val="23"/>
+          <w:szCs w:val="23"/>
+        </w:rPr>
+        <w:t>Is there a correlation between the cost of conduit and fittings?</w:t>
+      </w:r>
+      <w:r>
+        <w:rPr>
+          <w:rFonts w:ascii="Arial" w:hAnsi="Arial" w:cs="Arial"/>
+          <w:color w:val="1D1C1D"/>
+          <w:sz w:val="23"/>
+          <w:szCs w:val="23"/>
+        </w:rPr>
+        <w:t xml:space="preserve"> </w:t>
+      </w:r>
+      <w:r>
+        <w:rPr>
+          <w:rFonts w:ascii="Arial" w:hAnsi="Arial" w:cs="Arial"/>
+          <w:b/>
+          <w:bCs/>
+          <w:color w:val="1D1C1D"/>
+          <w:sz w:val="23"/>
+          <w:szCs w:val="23"/>
+        </w:rPr>
+        <w:t>YES</w:t>
+      </w:r>
+    </w:p>
+    <w:p>
+      <w:pPr>
+        <w:pStyle w:val="ListParagraph"/>
+        <w:numPr>
+          <w:ilvl w:val="0"/>
+          <w:numId w:val="7"/>
+        </w:numPr>
+        <w:spacing w:line="276" w:lineRule="auto"/>
+        <w:rPr>
+          <w:rFonts w:ascii="Arial" w:hAnsi="Arial" w:cs="Arial"/>
+          <w:color w:val="1D1C1D"/>
+          <w:sz w:val="23"/>
+          <w:szCs w:val="23"/>
+        </w:rPr>
+      </w:pPr>
+      <w:r>
+        <w:rPr>
+          <w:rFonts w:ascii="Arial" w:hAnsi="Arial" w:cs="Arial"/>
+          <w:color w:val="1D1C1D"/>
+          <w:sz w:val="23"/>
+          <w:szCs w:val="23"/>
+        </w:rPr>
+        <w:t>Is there a correlation between the cost of cable and the wires they require?</w:t>
+      </w:r>
+      <w:r>
+        <w:rPr>
+          <w:rFonts w:ascii="Arial" w:hAnsi="Arial" w:cs="Arial"/>
+          <w:color w:val="1D1C1D"/>
+          <w:sz w:val="23"/>
+          <w:szCs w:val="23"/>
+        </w:rPr>
+        <w:t xml:space="preserve"> </w:t>
+      </w:r>
+      <w:r>
+        <w:rPr>
+          <w:rFonts w:ascii="Arial" w:hAnsi="Arial" w:cs="Arial"/>
+          <w:b/>
+          <w:bCs/>
+          <w:color w:val="1D1C1D"/>
+          <w:sz w:val="23"/>
+          <w:szCs w:val="23"/>
+        </w:rPr>
+        <w:t>YES</w:t>
+      </w:r>
+    </w:p>
+    <w:p>
+      <w:pPr>
+        <w:pStyle w:val="ListParagraph"/>
+        <w:spacing w:line="276" w:lineRule="auto"/>
+        <w:ind w:left="1440"/>
+        <w:rPr>
+          <w:rFonts w:ascii="Arial" w:hAnsi="Arial" w:cs="Arial"/>
+          <w:color w:val="1D1C1D"/>
+          <w:sz w:val="23"/>
+          <w:szCs w:val="23"/>
+        </w:rPr>
+      </w:pPr>
+    </w:p>
+    <w:p>
+      <w:pPr>
+        <w:pStyle w:val="ListParagraph"/>
+        <w:numPr>
+          <w:ilvl w:val="0"/>
+          <w:numId w:val="5"/>
+        </w:numPr>
+        <w:spacing w:line="276" w:lineRule="auto"/>
+        <w:rPr>
+          <w:rFonts w:ascii="Arial" w:hAnsi="Arial" w:cs="Arial"/>
+          <w:color w:val="1D1C1D"/>
+          <w:sz w:val="23"/>
+          <w:szCs w:val="23"/>
+        </w:rPr>
+      </w:pPr>
+      <w:r>
+        <w:rPr>
+          <w:rFonts w:ascii="Arial" w:hAnsi="Arial" w:cs="Arial"/>
+          <w:color w:val="1D1C1D"/>
+          <w:sz w:val="23"/>
+          <w:szCs w:val="23"/>
+        </w:rPr>
+        <w:t>We used a decision tree logistic regression model</w:t>
+      </w:r>
+      <w:r>
+        <w:rPr>
+          <w:rFonts w:ascii="Arial" w:hAnsi="Arial" w:cs="Arial"/>
+          <w:color w:val="1D1C1D"/>
+          <w:sz w:val="23"/>
+          <w:szCs w:val="23"/>
+        </w:rPr>
+        <w:t xml:space="preserve"> </w:t>
+      </w:r>
+      <w:r>
+        <w:rPr>
+          <w:rFonts w:ascii="Arial" w:hAnsi="Arial" w:cs="Arial"/>
+          <w:color w:val="1D1C1D"/>
+          <w:sz w:val="23"/>
+          <w:szCs w:val="23"/>
+        </w:rPr>
+        <w:t>t</w:t>
+      </w:r>
+      <w:r>
+        <w:rPr>
+          <w:rFonts w:ascii="Arial" w:hAnsi="Arial" w:cs="Arial"/>
+          <w:color w:val="1D1C1D"/>
+          <w:sz w:val="23"/>
+          <w:szCs w:val="23"/>
+        </w:rPr>
+        <w:t>o determine:</w:t>
+      </w:r>
+    </w:p>
+    <w:p>
+      <w:pPr>
+        <w:pStyle w:val="ListParagraph"/>
+        <w:numPr>
+          <w:ilvl w:val="0"/>
+          <w:numId w:val="11"/>
+        </w:numPr>
+        <w:spacing w:line="276" w:lineRule="auto"/>
+        <w:rPr>
+          <w:rFonts w:ascii="Arial" w:hAnsi="Arial" w:cs="Arial"/>
+          <w:color w:val="1D1C1D"/>
+          <w:sz w:val="23"/>
+          <w:szCs w:val="23"/>
+        </w:rPr>
+      </w:pPr>
+      <w:r>
+        <w:rPr>
+          <w:rFonts w:ascii="Arial" w:hAnsi="Arial" w:cs="Arial"/>
+          <w:color w:val="1D1C1D"/>
+          <w:sz w:val="23"/>
+          <w:szCs w:val="23"/>
+        </w:rPr>
+        <w:lastRenderedPageBreak/>
+        <w:t>Could we use a machine learning model to predict cheap prices?</w:t>
+      </w:r>
+      <w:r>
+        <w:rPr>
+          <w:rFonts w:ascii="Arial" w:hAnsi="Arial" w:cs="Arial"/>
+          <w:color w:val="1D1C1D"/>
+          <w:sz w:val="23"/>
+          <w:szCs w:val="23"/>
+        </w:rPr>
+        <w:t xml:space="preserve"> </w:t>
+      </w:r>
+      <w:r>
+        <w:rPr>
+          <w:rFonts w:ascii="Arial" w:hAnsi="Arial" w:cs="Arial"/>
+          <w:b/>
+          <w:bCs/>
+          <w:color w:val="1D1C1D"/>
+          <w:sz w:val="23"/>
+          <w:szCs w:val="23"/>
+        </w:rPr>
+        <w:t xml:space="preserve">ABSOLUTELY (98% accuracy and </w:t>
+      </w:r>
+      <w:r>
+        <w:rPr>
+          <w:rFonts w:ascii="Arial" w:hAnsi="Arial" w:cs="Arial"/>
+          <w:b/>
+          <w:bCs/>
+          <w:color w:val="1D1C1D"/>
+          <w:sz w:val="23"/>
+          <w:szCs w:val="23"/>
+        </w:rPr>
+        <w:t>98% precision)</w:t>
+      </w:r>
+      <w:r>
+        <w:rPr>
+          <w:noProof/>
+        </w:rPr>
+        <w:t xml:space="preserve"> </w:t>
+      </w:r>
+      <w:r>
+        <w:rPr>
+          <w:rFonts w:ascii="Arial" w:hAnsi="Arial" w:cs="Arial"/>
+          <w:b/>
+          <w:bCs/>
+          <w:color w:val="1D1C1D"/>
+          <w:sz w:val="23"/>
+          <w:szCs w:val="23"/>
+        </w:rPr>
+        <w:drawing>
+          <wp:inline distT="0" distB="0" distL="0" distR="0" wp14:anchorId="37DFCC8D" wp14:editId="0F47329D">
+            <wp:extent cx="3108960" cy="2770632"/>
+            <wp:effectExtent l="0" t="0" r="0" b="0"/>
+            <wp:docPr id="9" name="Picture 9" descr="Graphical user interface, text, application&#10;&#10;Description automatically generated"/>
+            <wp:cNvGraphicFramePr>
+              <a:graphicFrameLocks xmlns:a="http://schemas.openxmlformats.org/drawingml/2006/main" noChangeAspect="1"/>
+            </wp:cNvGraphicFramePr>
+            <a:graphic xmlns:a="http://schemas.openxmlformats.org/drawingml/2006/main">
+              <a:graphicData uri="http://schemas.openxmlformats.org/drawingml/2006/picture">
+                <pic:pic xmlns:pic="http://schemas.openxmlformats.org/drawingml/2006/picture">
+                  <pic:nvPicPr>
+                    <pic:cNvPr id="9" name="Picture 9" descr="Graphical user interface, text, application&#10;&#10;Description automatically generated"/>
+                    <pic:cNvPicPr/>
+                  </pic:nvPicPr>
+                  <pic:blipFill rotWithShape="1">
+                    <a:blip r:embed="rId17"/>
+                    <a:srcRect l="22967" t="22903" r="36852" b="10364"/>
+                    <a:stretch/>
+                  </pic:blipFill>
+                  <pic:spPr bwMode="auto">
+                    <a:xfrm>
+                      <a:off x="0" y="0"/>
+                      <a:ext cx="3108960" cy="2770632"/>
+                    </a:xfrm>
+                    <a:prstGeom prst="rect">
+                      <a:avLst/>
+                    </a:prstGeom>
+                    <a:ln>
+                      <a:noFill/>
+                    </a:ln>
+                    <a:extLst>
+                      <a:ext uri="{53640926-AAD7-44D8-BBD7-CCE9431645EC}">
+                        <a14:shadowObscured xmlns:a14="http://schemas.microsoft.com/office/drawing/2010/main"/>
+                      </a:ext>
+                    </a:extLst>
+                  </pic:spPr>
+                </pic:pic>
+              </a:graphicData>
+            </a:graphic>
+          </wp:inline>
+        </w:drawing>
+      </w:r>
+      <w:r>
+        <w:rPr>
+          <w:noProof/>
+          <w:sz w:val="20"/>
+          <w:szCs w:val="20"/>
+        </w:rPr>
+        <w:t>(‘Picture31.png’ in my images folder)</w:t>
+      </w:r>
+    </w:p>
+    <w:p>
+      <w:pPr>
+        <w:pStyle w:val="ListParagraph"/>
+        <w:numPr>
+          <w:ilvl w:val="0"/>
+          <w:numId w:val="11"/>
+        </w:numPr>
+        <w:spacing w:line="276" w:lineRule="auto"/>
+        <w:rPr>
+          <w:rFonts w:ascii="Arial" w:hAnsi="Arial" w:cs="Arial"/>
+          <w:color w:val="1D1C1D"/>
+          <w:sz w:val="23"/>
+          <w:szCs w:val="23"/>
+        </w:rPr>
+      </w:pPr>
+      <w:r>
+        <w:rPr>
+          <w:rFonts w:ascii="Arial" w:hAnsi="Arial" w:cs="Arial"/>
+          <w:color w:val="1D1C1D"/>
+          <w:sz w:val="23"/>
+          <w:szCs w:val="23"/>
+        </w:rPr>
+        <w:t>Is there a relation</w:t>
+      </w:r>
+      <w:r>
+        <w:rPr>
+          <w:rFonts w:ascii="Arial" w:hAnsi="Arial" w:cs="Arial"/>
+          <w:color w:val="1D1C1D"/>
+          <w:sz w:val="23"/>
+          <w:szCs w:val="23"/>
+        </w:rPr>
+        <w:t>ship</w:t>
+      </w:r>
+      <w:r>
+        <w:rPr>
+          <w:rFonts w:ascii="Arial" w:hAnsi="Arial" w:cs="Arial"/>
+          <w:color w:val="1D1C1D"/>
+          <w:sz w:val="23"/>
+          <w:szCs w:val="23"/>
+        </w:rPr>
+        <w:t xml:space="preserve"> between the cost of materials and the days of the week</w:t>
+      </w:r>
+      <w:r>
+        <w:rPr>
+          <w:rFonts w:ascii="Arial" w:hAnsi="Arial" w:cs="Arial"/>
+          <w:color w:val="1D1C1D"/>
+          <w:sz w:val="23"/>
+          <w:szCs w:val="23"/>
+        </w:rPr>
+        <w:t xml:space="preserve">? </w:t>
+      </w:r>
+      <w:r>
+        <w:rPr>
+          <w:rFonts w:ascii="Arial" w:hAnsi="Arial" w:cs="Arial"/>
+          <w:b/>
+          <w:bCs/>
+          <w:color w:val="1D1C1D"/>
+          <w:sz w:val="23"/>
+          <w:szCs w:val="23"/>
+        </w:rPr>
+        <w:t>SOMEWHAT BUT</w:t>
+      </w:r>
+      <w:r>
+        <w:rPr>
+          <w:rFonts w:ascii="Arial" w:hAnsi="Arial" w:cs="Arial"/>
+          <w:color w:val="1D1C1D"/>
+          <w:sz w:val="23"/>
+          <w:szCs w:val="23"/>
+        </w:rPr>
+        <w:t xml:space="preserve"> </w:t>
+      </w:r>
+      <w:r>
+        <w:rPr>
+          <w:rFonts w:ascii="Arial" w:hAnsi="Arial" w:cs="Arial"/>
+          <w:b/>
+          <w:bCs/>
+          <w:color w:val="1D1C1D"/>
+          <w:sz w:val="23"/>
+          <w:szCs w:val="23"/>
+        </w:rPr>
+        <w:t>NOT A STRONG ONE (65% accuracy and 65% precision)</w:t>
+      </w:r>
+      <w:r>
+        <w:rPr>
+          <w:rFonts w:ascii="Arial" w:hAnsi="Arial" w:cs="Arial"/>
+          <w:b/>
+          <w:bCs/>
+          <w:color w:val="1D1C1D"/>
+          <w:sz w:val="23"/>
+          <w:szCs w:val="23"/>
+        </w:rPr>
+        <w:t xml:space="preserve">. </w:t>
+      </w:r>
+      <w:r>
+        <w:rPr>
+          <w:rFonts w:ascii="Arial" w:hAnsi="Arial" w:cs="Arial"/>
+          <w:color w:val="1D1C1D"/>
+          <w:sz w:val="23"/>
+          <w:szCs w:val="23"/>
+        </w:rPr>
+        <w:t xml:space="preserve">As it turns out, the number of returned queries </w:t>
+      </w:r>
+      <w:proofErr w:type="gramStart"/>
+      <w:r>
+        <w:rPr>
+          <w:rFonts w:ascii="Arial" w:hAnsi="Arial" w:cs="Arial"/>
+          <w:color w:val="1D1C1D"/>
+          <w:sz w:val="23"/>
+          <w:szCs w:val="23"/>
+        </w:rPr>
+        <w:t>increase</w:t>
+      </w:r>
+      <w:proofErr w:type="gramEnd"/>
+      <w:r>
+        <w:rPr>
+          <w:rFonts w:ascii="Arial" w:hAnsi="Arial" w:cs="Arial"/>
+          <w:color w:val="1D1C1D"/>
+          <w:sz w:val="23"/>
+          <w:szCs w:val="23"/>
+        </w:rPr>
+        <w:t xml:space="preserve"> around weekends due to increases in weekend advertising for the materials we queried. </w:t>
+      </w:r>
+      <w:r>
+        <w:rPr>
+          <w:rFonts w:ascii="Arial" w:hAnsi="Arial" w:cs="Arial"/>
+          <w:color w:val="1D1C1D"/>
+          <w:sz w:val="23"/>
+          <w:szCs w:val="23"/>
+        </w:rPr>
+        <w:drawing>
+          <wp:inline distT="0" distB="0" distL="0" distR="0" wp14:anchorId="60F0BE28" wp14:editId="2527B59F">
+            <wp:extent cx="4133088" cy="2825496"/>
+            <wp:effectExtent l="0" t="0" r="1270" b="0"/>
+            <wp:docPr id="14" name="Picture 14" descr="Graphical user interface, text, application&#10;&#10;Description automatically generated"/>
+            <wp:cNvGraphicFramePr>
+              <a:graphicFrameLocks xmlns:a="http://schemas.openxmlformats.org/drawingml/2006/main" noChangeAspect="1"/>
+            </wp:cNvGraphicFramePr>
+            <a:graphic xmlns:a="http://schemas.openxmlformats.org/drawingml/2006/main">
+              <a:graphicData uri="http://schemas.openxmlformats.org/drawingml/2006/picture">
+                <pic:pic xmlns:pic="http://schemas.openxmlformats.org/drawingml/2006/picture">
+                  <pic:nvPicPr>
+                    <pic:cNvPr id="14" name="Picture 14" descr="Graphical user interface, text, application&#10;&#10;Description automatically generated"/>
+                    <pic:cNvPicPr/>
+                  </pic:nvPicPr>
+                  <pic:blipFill rotWithShape="1">
+                    <a:blip r:embed="rId18"/>
+                    <a:srcRect l="22911" t="21825" r="23392" b="9824"/>
+                    <a:stretch/>
+                  </pic:blipFill>
+                  <pic:spPr bwMode="auto">
+                    <a:xfrm>
+                      <a:off x="0" y="0"/>
+                      <a:ext cx="4133088" cy="2825496"/>
+                    </a:xfrm>
+                    <a:prstGeom prst="rect">
+                      <a:avLst/>
+                    </a:prstGeom>
+                    <a:ln>
+                      <a:noFill/>
+                    </a:ln>
+                    <a:extLst>
+                      <a:ext uri="{53640926-AAD7-44D8-BBD7-CCE9431645EC}">
+                        <a14:shadowObscured xmlns:a14="http://schemas.microsoft.com/office/drawing/2010/main"/>
+                      </a:ext>
+                    </a:extLst>
+                  </pic:spPr>
+                </pic:pic>
+              </a:graphicData>
+            </a:graphic>
+          </wp:inline>
+        </w:drawing>
+      </w:r>
+      <w:r>
+        <w:rPr>
+          <w:rFonts w:ascii="Arial" w:hAnsi="Arial" w:cs="Arial"/>
+          <w:color w:val="1D1C1D"/>
+          <w:sz w:val="23"/>
+          <w:szCs w:val="23"/>
+        </w:rPr>
+        <w:t xml:space="preserve"> </w:t>
+      </w:r>
+      <w:r>
+        <w:rPr>
+          <w:noProof/>
+          <w:sz w:val="20"/>
+          <w:szCs w:val="20"/>
+        </w:rPr>
+        <w:t>(‘Picture3</w:t>
+      </w:r>
+      <w:r>
+        <w:rPr>
+          <w:noProof/>
+          <w:sz w:val="20"/>
+          <w:szCs w:val="20"/>
+        </w:rPr>
+        <w:t>2</w:t>
+      </w:r>
+      <w:r>
+        <w:rPr>
+          <w:noProof/>
+          <w:sz w:val="20"/>
+          <w:szCs w:val="20"/>
+        </w:rPr>
+        <w:t>.png’ in my images</w:t>
+      </w:r>
+      <w:r>
+        <w:rPr>
+          <w:noProof/>
+          <w:sz w:val="20"/>
+          <w:szCs w:val="20"/>
+        </w:rPr>
+        <w:t xml:space="preserve"> folder)</w:t>
+      </w:r>
+    </w:p>
+    <w:p>
+      <w:pPr>
+        <w:pStyle w:val="ListParagraph"/>
+        <w:numPr>
+          <w:ilvl w:val="0"/>
+          <w:numId w:val="11"/>
+        </w:numPr>
+        <w:spacing w:line="276" w:lineRule="auto"/>
+        <w:rPr>
+          <w:rFonts w:ascii="Arial" w:hAnsi="Arial" w:cs="Arial"/>
+          <w:color w:val="1D1C1D"/>
+          <w:sz w:val="23"/>
+          <w:szCs w:val="23"/>
+        </w:rPr>
+      </w:pPr>
+      <w:r>
+        <w:rPr>
+          <w:rFonts w:ascii="Arial" w:hAnsi="Arial" w:cs="Arial"/>
+          <w:color w:val="1D1C1D"/>
+          <w:sz w:val="23"/>
+          <w:szCs w:val="23"/>
+        </w:rPr>
+        <w:t>Is there a relation</w:t>
+      </w:r>
+      <w:r>
+        <w:rPr>
+          <w:rFonts w:ascii="Arial" w:hAnsi="Arial" w:cs="Arial"/>
+          <w:color w:val="1D1C1D"/>
+          <w:sz w:val="23"/>
+          <w:szCs w:val="23"/>
+        </w:rPr>
+        <w:t>ship</w:t>
+      </w:r>
+      <w:r>
+        <w:rPr>
+          <w:rFonts w:ascii="Arial" w:hAnsi="Arial" w:cs="Arial"/>
+          <w:color w:val="1D1C1D"/>
+          <w:sz w:val="23"/>
+          <w:szCs w:val="23"/>
+        </w:rPr>
+        <w:t xml:space="preserve"> </w:t>
+      </w:r>
+      <w:r>
+        <w:rPr>
+          <w:rFonts w:ascii="Arial" w:hAnsi="Arial" w:cs="Arial"/>
+          <w:color w:val="1D1C1D"/>
+          <w:sz w:val="23"/>
+          <w:szCs w:val="23"/>
+        </w:rPr>
+        <w:t>between a vendor’s location or region and how much they charge?</w:t>
+      </w:r>
+      <w:r>
+        <w:rPr>
+          <w:rFonts w:ascii="Arial" w:hAnsi="Arial" w:cs="Arial"/>
+          <w:color w:val="1D1C1D"/>
+          <w:sz w:val="23"/>
+          <w:szCs w:val="23"/>
+        </w:rPr>
+        <w:t xml:space="preserve"> </w:t>
+      </w:r>
+      <w:r>
+        <w:rPr>
+          <w:rFonts w:ascii="Arial" w:hAnsi="Arial" w:cs="Arial"/>
+          <w:b/>
+          <w:bCs/>
+          <w:color w:val="1D1C1D"/>
+          <w:sz w:val="23"/>
+          <w:szCs w:val="23"/>
+        </w:rPr>
+        <w:t>YES</w:t>
+      </w:r>
+      <w:r>
+        <w:rPr>
+          <w:rFonts w:ascii="Arial" w:hAnsi="Arial" w:cs="Arial"/>
+          <w:color w:val="1D1C1D"/>
+          <w:sz w:val="23"/>
+          <w:szCs w:val="23"/>
+        </w:rPr>
+        <w:t>/</w:t>
+      </w:r>
+      <w:r>
+        <w:rPr>
+          <w:rFonts w:ascii="Arial" w:hAnsi="Arial" w:cs="Arial"/>
+          <w:b/>
+          <w:bCs/>
+          <w:color w:val="1D1C1D"/>
+          <w:sz w:val="23"/>
+          <w:szCs w:val="23"/>
+        </w:rPr>
+        <w:t>SOMEWHAT (</w:t>
+      </w:r>
+      <w:r>
+        <w:rPr>
+          <w:rFonts w:ascii="Arial" w:hAnsi="Arial" w:cs="Arial"/>
+          <w:b/>
+          <w:bCs/>
+          <w:color w:val="1D1C1D"/>
+          <w:sz w:val="23"/>
+          <w:szCs w:val="23"/>
+        </w:rPr>
+        <w:t>73</w:t>
+      </w:r>
+      <w:r>
+        <w:rPr>
+          <w:rFonts w:ascii="Arial" w:hAnsi="Arial" w:cs="Arial"/>
+          <w:b/>
+          <w:bCs/>
+          <w:color w:val="1D1C1D"/>
+          <w:sz w:val="23"/>
+          <w:szCs w:val="23"/>
+        </w:rPr>
+        <w:t>% accuracy and 6</w:t>
+      </w:r>
+      <w:r>
+        <w:rPr>
+          <w:rFonts w:ascii="Arial" w:hAnsi="Arial" w:cs="Arial"/>
+          <w:b/>
+          <w:bCs/>
+          <w:color w:val="1D1C1D"/>
+          <w:sz w:val="23"/>
+          <w:szCs w:val="23"/>
+        </w:rPr>
+        <w:t>9</w:t>
+      </w:r>
+      <w:r>
+        <w:rPr>
+          <w:rFonts w:ascii="Arial" w:hAnsi="Arial" w:cs="Arial"/>
+          <w:b/>
+          <w:bCs/>
+          <w:color w:val="1D1C1D"/>
+          <w:sz w:val="23"/>
+          <w:szCs w:val="23"/>
+        </w:rPr>
+        <w:t>% precision)</w:t>
+      </w:r>
+      <w:r>
+        <w:rPr>
+          <w:noProof/>
+        </w:rPr>
+        <w:t xml:space="preserve"> </w:t>
+      </w:r>
+      <w:r>
+        <w:rPr>
+          <w:rFonts w:ascii="Arial" w:hAnsi="Arial" w:cs="Arial"/>
+          <w:b/>
+          <w:bCs/>
+          <w:color w:val="1D1C1D"/>
+          <w:sz w:val="23"/>
+          <w:szCs w:val="23"/>
+        </w:rPr>
+        <w:lastRenderedPageBreak/>
+        <w:drawing>
+          <wp:inline distT="0" distB="0" distL="0" distR="0" wp14:anchorId="739D590D" wp14:editId="1D3C7AE3">
+            <wp:extent cx="4169664" cy="2779776"/>
+            <wp:effectExtent l="0" t="0" r="2540" b="1905"/>
+            <wp:docPr id="15" name="Picture 15" descr="Graphical user interface, text, application&#10;&#10;Description automatically generated"/>
+            <wp:cNvGraphicFramePr>
+              <a:graphicFrameLocks xmlns:a="http://schemas.openxmlformats.org/drawingml/2006/main" noChangeAspect="1"/>
+            </wp:cNvGraphicFramePr>
+            <a:graphic xmlns:a="http://schemas.openxmlformats.org/drawingml/2006/main">
+              <a:graphicData uri="http://schemas.openxmlformats.org/drawingml/2006/picture">
+                <pic:pic xmlns:pic="http://schemas.openxmlformats.org/drawingml/2006/picture">
+                  <pic:nvPicPr>
+                    <pic:cNvPr id="15" name="Picture 15" descr="Graphical user interface, text, application&#10;&#10;Description automatically generated"/>
+                    <pic:cNvPicPr/>
+                  </pic:nvPicPr>
+                  <pic:blipFill rotWithShape="1">
+                    <a:blip r:embed="rId19"/>
+                    <a:srcRect l="22529" t="22724" r="23488" b="10185"/>
+                    <a:stretch/>
+                  </pic:blipFill>
+                  <pic:spPr bwMode="auto">
+                    <a:xfrm>
+                      <a:off x="0" y="0"/>
+                      <a:ext cx="4169664" cy="2779776"/>
+                    </a:xfrm>
+                    <a:prstGeom prst="rect">
+                      <a:avLst/>
+                    </a:prstGeom>
+                    <a:ln>
+                      <a:noFill/>
+                    </a:ln>
+                    <a:extLst>
+                      <a:ext uri="{53640926-AAD7-44D8-BBD7-CCE9431645EC}">
+                        <a14:shadowObscured xmlns:a14="http://schemas.microsoft.com/office/drawing/2010/main"/>
+                      </a:ext>
+                    </a:extLst>
+                  </pic:spPr>
+                </pic:pic>
+              </a:graphicData>
+            </a:graphic>
+          </wp:inline>
+        </w:drawing>
+      </w:r>
+      <w:r>
+        <w:rPr>
+          <w:noProof/>
+        </w:rPr>
+        <w:t xml:space="preserve"> </w:t>
+      </w:r>
+      <w:r>
+        <w:rPr>
+          <w:noProof/>
+          <w:sz w:val="20"/>
+          <w:szCs w:val="20"/>
+        </w:rPr>
+        <w:t>(‘Picture3</w:t>
+      </w:r>
+      <w:r>
+        <w:rPr>
+          <w:noProof/>
+          <w:sz w:val="20"/>
+          <w:szCs w:val="20"/>
+        </w:rPr>
+        <w:t>3</w:t>
+      </w:r>
+      <w:r>
+        <w:rPr>
+          <w:noProof/>
+          <w:sz w:val="20"/>
+          <w:szCs w:val="20"/>
+        </w:rPr>
+        <w:t>.png’ in my images</w:t>
+      </w:r>
+      <w:r>
+        <w:rPr>
+          <w:noProof/>
+          <w:sz w:val="20"/>
+          <w:szCs w:val="20"/>
+        </w:rPr>
+        <w:t xml:space="preserve"> folder)</w:t>
+      </w:r>
+    </w:p>
+    <w:p>
+      <w:pPr>
+        <w:spacing w:line="276" w:lineRule="auto"/>
+        <w:rPr>
+          <w:rFonts w:ascii="Arial" w:hAnsi="Arial" w:cs="Arial"/>
+          <w:color w:val="1D1C1D"/>
+          <w:sz w:val="23"/>
+          <w:szCs w:val="23"/>
+        </w:rPr>
+      </w:pPr>
+      <w:r>
+        <w:rPr>
+          <w:rFonts w:ascii="Arial" w:hAnsi="Arial" w:cs="Arial"/>
+          <w:color w:val="1D1C1D"/>
+          <w:sz w:val="23"/>
+          <w:szCs w:val="23"/>
+        </w:rPr>
+        <w:br/>
+      </w:r>
+    </w:p>
+    <w:p>
+      <w:pPr>
+        <w:spacing w:line="276" w:lineRule="auto"/>
+        <w:ind w:left="360"/>
+        <w:rPr>
+          <w:rFonts w:ascii="Arial" w:hAnsi="Arial" w:cs="Arial"/>
+          <w:color w:val="1D1C1D"/>
+          <w:sz w:val="23"/>
+          <w:szCs w:val="23"/>
+          <w:shd w:val="clear" w:color="auto" w:fill="FFFFFF"/>
+        </w:rPr>
+      </w:pPr>
+      <w:r>
+        <w:rPr>
+          <w:rFonts w:ascii="Arial" w:hAnsi="Arial" w:cs="Arial"/>
+          <w:color w:val="1D1C1D"/>
+          <w:sz w:val="23"/>
+          <w:szCs w:val="23"/>
+          <w:shd w:val="clear" w:color="auto" w:fill="FFFFFF"/>
+        </w:rPr>
+        <w:t>Alexei:</w:t>
+      </w:r>
+      <w:r>
+        <w:rPr>
+          <w:rFonts w:ascii="Arial" w:hAnsi="Arial" w:cs="Arial"/>
+          <w:color w:val="1D1C1D"/>
+          <w:sz w:val="23"/>
+          <w:szCs w:val="23"/>
+          <w:shd w:val="clear" w:color="auto" w:fill="FFFFFF"/>
+        </w:rPr>
+        <w:tab/>
+      </w:r>
+      <w:r>
+        <w:rPr>
+          <w:rFonts w:ascii="Arial" w:hAnsi="Arial" w:cs="Arial"/>
+          <w:color w:val="1D1C1D"/>
+          <w:sz w:val="23"/>
+          <w:szCs w:val="23"/>
+          <w:shd w:val="clear" w:color="auto" w:fill="FFFFFF"/>
+        </w:rPr>
+        <w:t>8. Recommendation for future analysis/ Anything the team would have done differently: Expand on website…</w:t>
+      </w:r>
+      <w:proofErr w:type="spellStart"/>
+      <w:r>
+        <w:rPr>
+          <w:rFonts w:ascii="Arial" w:hAnsi="Arial" w:cs="Arial"/>
+          <w:color w:val="1D1C1D"/>
+          <w:sz w:val="23"/>
+          <w:szCs w:val="23"/>
+          <w:shd w:val="clear" w:color="auto" w:fill="FFFFFF"/>
+        </w:rPr>
+        <w:t>etc</w:t>
+      </w:r>
+      <w:proofErr w:type="spellEnd"/>
+      <w:r>
+        <w:rPr>
+          <w:rFonts w:ascii="Arial" w:hAnsi="Arial" w:cs="Arial"/>
+          <w:color w:val="1D1C1D"/>
+          <w:sz w:val="23"/>
+          <w:szCs w:val="23"/>
+          <w:shd w:val="clear" w:color="auto" w:fill="FFFFFF"/>
+        </w:rPr>
+        <w:t xml:space="preserve">, </w:t>
+      </w:r>
+      <w:r>
+        <w:rPr>
+          <w:rFonts w:ascii="Arial" w:hAnsi="Arial" w:cs="Arial"/>
+          <w:color w:val="1D1C1D"/>
+          <w:sz w:val="23"/>
+          <w:szCs w:val="23"/>
+          <w:shd w:val="clear" w:color="auto" w:fill="FFFFFF"/>
+        </w:rPr>
+        <w:t>9. Technologies, languages, tools, and algorithms used throughout the project</w:t>
+      </w:r>
+      <w:r>
+        <w:rPr>
+          <w:rFonts w:ascii="Arial" w:hAnsi="Arial" w:cs="Arial"/>
+          <w:color w:val="1D1C1D"/>
+          <w:sz w:val="23"/>
+          <w:szCs w:val="23"/>
+          <w:shd w:val="clear" w:color="auto" w:fill="FFFFFF"/>
+        </w:rPr>
+        <w:t xml:space="preserve"> (</w:t>
+      </w:r>
+      <w:r>
+        <w:rPr>
+          <w:rFonts w:ascii="Arial" w:hAnsi="Arial" w:cs="Arial"/>
+          <w:color w:val="1D1C1D"/>
+          <w:sz w:val="23"/>
+          <w:szCs w:val="23"/>
+          <w:shd w:val="clear" w:color="auto" w:fill="FFFFFF"/>
+        </w:rPr>
+        <w:t>short discussion</w:t>
+      </w:r>
+      <w:r>
+        <w:rPr>
+          <w:rFonts w:ascii="Arial" w:hAnsi="Arial" w:cs="Arial"/>
+          <w:color w:val="1D1C1D"/>
+          <w:sz w:val="23"/>
+          <w:szCs w:val="23"/>
+          <w:shd w:val="clear" w:color="auto" w:fill="FFFFFF"/>
+        </w:rPr>
+        <w:t>)</w:t>
+      </w:r>
+    </w:p>
+    <w:p>
+      <w:pPr>
+        <w:ind w:left="360"/>
+      </w:pPr>
+      <w:r>
+        <w:rPr>
+          <w:rFonts w:ascii="Arial" w:hAnsi="Arial" w:cs="Arial"/>
+          <w:color w:val="1D1C1D"/>
+          <w:sz w:val="23"/>
+          <w:szCs w:val="23"/>
+          <w:shd w:val="clear" w:color="auto" w:fill="FFFFFF"/>
+        </w:rPr>
+        <w:t>Nancy:</w:t>
+      </w:r>
+      <w:r>
+        <w:rPr>
+          <w:rFonts w:ascii="Arial" w:hAnsi="Arial" w:cs="Arial"/>
+          <w:color w:val="1D1C1D"/>
+          <w:sz w:val="23"/>
+          <w:szCs w:val="23"/>
+          <w:shd w:val="clear" w:color="auto" w:fill="FFFFFF"/>
+        </w:rPr>
+        <w:tab/>
+      </w:r>
+      <w:r>
+        <w:rPr>
+          <w:rFonts w:ascii="Arial" w:hAnsi="Arial" w:cs="Arial"/>
+          <w:color w:val="1D1C1D"/>
+          <w:sz w:val="23"/>
+          <w:szCs w:val="23"/>
+          <w:shd w:val="clear" w:color="auto" w:fill="FFFFFF"/>
+        </w:rPr>
+        <w:t>10. The team demonstrates interactivity of dashboard in real time</w:t>
+      </w:r>
+      <w:r>
+        <w:rPr>
+          <w:rFonts w:ascii="Arial" w:hAnsi="Arial" w:cs="Arial"/>
+          <w:color w:val="1D1C1D"/>
+          <w:sz w:val="23"/>
+          <w:szCs w:val="23"/>
+        </w:rPr>
+        <w:br/>
+      </w:r>
+      <w:r>
+        <w:t>Notes for Alexei:</w:t>
+      </w:r>
+    </w:p>
+    <w:p>
+      <w:pPr>
+        <w:pStyle w:val="ListParagraph"/>
+        <w:numPr>
+          <w:ilvl w:val="0"/>
+          <w:numId w:val="12"/>
+        </w:numPr>
+      </w:pPr>
+      <w:r>
+        <w:t>In the future we’d add the following features:</w:t>
+      </w:r>
+    </w:p>
+    <w:p>
+      <w:pPr>
+        <w:pStyle w:val="ListParagraph"/>
+        <w:numPr>
+          <w:ilvl w:val="1"/>
+          <w:numId w:val="12"/>
+        </w:numPr>
+      </w:pPr>
+      <w:r>
+        <w:t>Weight of materials item being queried</w:t>
+      </w:r>
+    </w:p>
+    <w:p>
+      <w:pPr>
+        <w:pStyle w:val="ListParagraph"/>
+        <w:numPr>
+          <w:ilvl w:val="1"/>
+          <w:numId w:val="12"/>
+        </w:numPr>
+      </w:pPr>
+      <w:r>
+        <w:t>Size of vendor (is it a big or small company?)</w:t>
+      </w:r>
+    </w:p>
+    <w:p>
+      <w:pPr>
+        <w:pStyle w:val="ListParagraph"/>
+        <w:numPr>
+          <w:ilvl w:val="0"/>
+          <w:numId w:val="12"/>
+        </w:numPr>
+      </w:pPr>
+      <w:r>
+        <w:t>In the future we’d add t</w:t>
+      </w:r>
+      <w:r>
+        <w:t xml:space="preserve">ry the </w:t>
+      </w:r>
+      <w:r>
+        <w:t>following</w:t>
+      </w:r>
+      <w:r>
+        <w:t>:</w:t>
+      </w:r>
+    </w:p>
+    <w:p>
+      <w:pPr>
+        <w:pStyle w:val="ListParagraph"/>
+        <w:numPr>
+          <w:ilvl w:val="1"/>
+          <w:numId w:val="12"/>
+        </w:numPr>
+      </w:pPr>
+      <w:r>
+        <w:t>A Naïve-Bayes model to account for prior probability</w:t>
+      </w:r>
+    </w:p>
+    <w:p>
+      <w:pPr>
+        <w:pStyle w:val="ListParagraph"/>
+        <w:numPr>
+          <w:ilvl w:val="1"/>
+          <w:numId w:val="12"/>
+        </w:numPr>
+      </w:pPr>
+      <w:r>
+        <w:t xml:space="preserve">A Regression model to predict which day of the week </w:t>
+      </w:r>
+      <w:r>
+        <w:t>or which vendor</w:t>
+      </w:r>
+      <w:r>
+        <w:t xml:space="preserve"> is best to shop</w:t>
+      </w:r>
+    </w:p>
+    <w:p>
+      <w:pPr>
+        <w:pStyle w:val="ListParagraph"/>
+        <w:numPr>
+          <w:ilvl w:val="1"/>
+          <w:numId w:val="12"/>
+        </w:numPr>
+      </w:pPr>
+      <w:r>
+        <w:lastRenderedPageBreak/>
+        <w:t xml:space="preserve">We used Python to query </w:t>
+      </w:r>
+      <w:proofErr w:type="gramStart"/>
+      <w:r>
+        <w:t>API’s</w:t>
+      </w:r>
+      <w:proofErr w:type="gramEnd"/>
+      <w:r>
+        <w:t xml:space="preserve"> but we might have gotten more specific results had we used JSON</w:t>
+      </w:r>
+    </w:p>
+    <w:p>
+      <w:pPr>
+        <w:ind w:left="1080"/>
+      </w:pPr>
+      <w:r>
+        <w:t xml:space="preserve"> </w:t>
       </w:r>
     </w:p>
     <w:sectPr>
@@ -1203,8 +4403,1233 @@
       </w:rPr>
     </w:lvl>
   </w:abstractNum>
+  <w:abstractNum w:abstractNumId="1" w15:restartNumberingAfterBreak="0">
+    <w:nsid w:val="150765E1"/>
+    <w:multiLevelType w:val="hybridMultilevel"/>
+    <w:tmpl w:val="6DC0BD52"/>
+    <w:lvl w:ilvl="0" w:tplc="04090001">
+      <w:start w:val="1"/>
+      <w:numFmt w:val="bullet"/>
+      <w:lvlText w:val=""/>
+      <w:lvlJc w:val="left"/>
+      <w:pPr>
+        <w:ind w:left="1080" w:hanging="360"/>
+      </w:pPr>
+      <w:rPr>
+        <w:rFonts w:ascii="Symbol" w:hAnsi="Symbol" w:hint="default"/>
+      </w:rPr>
+    </w:lvl>
+    <w:lvl w:ilvl="1" w:tplc="04090003">
+      <w:start w:val="1"/>
+      <w:numFmt w:val="bullet"/>
+      <w:lvlText w:val="o"/>
+      <w:lvlJc w:val="left"/>
+      <w:pPr>
+        <w:ind w:left="1800" w:hanging="360"/>
+      </w:pPr>
+      <w:rPr>
+        <w:rFonts w:ascii="Courier New" w:hAnsi="Courier New" w:cs="Courier New" w:hint="default"/>
+      </w:rPr>
+    </w:lvl>
+    <w:lvl w:ilvl="2" w:tplc="04090005" w:tentative="1">
+      <w:start w:val="1"/>
+      <w:numFmt w:val="bullet"/>
+      <w:lvlText w:val=""/>
+      <w:lvlJc w:val="left"/>
+      <w:pPr>
+        <w:ind w:left="2520" w:hanging="360"/>
+      </w:pPr>
+      <w:rPr>
+        <w:rFonts w:ascii="Wingdings" w:hAnsi="Wingdings" w:hint="default"/>
+      </w:rPr>
+    </w:lvl>
+    <w:lvl w:ilvl="3" w:tplc="04090001" w:tentative="1">
+      <w:start w:val="1"/>
+      <w:numFmt w:val="bullet"/>
+      <w:lvlText w:val=""/>
+      <w:lvlJc w:val="left"/>
+      <w:pPr>
+        <w:ind w:left="3240" w:hanging="360"/>
+      </w:pPr>
+      <w:rPr>
+        <w:rFonts w:ascii="Symbol" w:hAnsi="Symbol" w:hint="default"/>
+      </w:rPr>
+    </w:lvl>
+    <w:lvl w:ilvl="4" w:tplc="04090003" w:tentative="1">
+      <w:start w:val="1"/>
+      <w:numFmt w:val="bullet"/>
+      <w:lvlText w:val="o"/>
+      <w:lvlJc w:val="left"/>
+      <w:pPr>
+        <w:ind w:left="3960" w:hanging="360"/>
+      </w:pPr>
+      <w:rPr>
+        <w:rFonts w:ascii="Courier New" w:hAnsi="Courier New" w:cs="Courier New" w:hint="default"/>
+      </w:rPr>
+    </w:lvl>
+    <w:lvl w:ilvl="5" w:tplc="04090005" w:tentative="1">
+      <w:start w:val="1"/>
+      <w:numFmt w:val="bullet"/>
+      <w:lvlText w:val=""/>
+      <w:lvlJc w:val="left"/>
+      <w:pPr>
+        <w:ind w:left="4680" w:hanging="360"/>
+      </w:pPr>
+      <w:rPr>
+        <w:rFonts w:ascii="Wingdings" w:hAnsi="Wingdings" w:hint="default"/>
+      </w:rPr>
+    </w:lvl>
+    <w:lvl w:ilvl="6" w:tplc="04090001" w:tentative="1">
+      <w:start w:val="1"/>
+      <w:numFmt w:val="bullet"/>
+      <w:lvlText w:val=""/>
+      <w:lvlJc w:val="left"/>
+      <w:pPr>
+        <w:ind w:left="5400" w:hanging="360"/>
+      </w:pPr>
+      <w:rPr>
+        <w:rFonts w:ascii="Symbol" w:hAnsi="Symbol" w:hint="default"/>
+      </w:rPr>
+    </w:lvl>
+    <w:lvl w:ilvl="7" w:tplc="04090003" w:tentative="1">
+      <w:start w:val="1"/>
+      <w:numFmt w:val="bullet"/>
+      <w:lvlText w:val="o"/>
+      <w:lvlJc w:val="left"/>
+      <w:pPr>
+        <w:ind w:left="6120" w:hanging="360"/>
+      </w:pPr>
+      <w:rPr>
+        <w:rFonts w:ascii="Courier New" w:hAnsi="Courier New" w:cs="Courier New" w:hint="default"/>
+      </w:rPr>
+    </w:lvl>
+    <w:lvl w:ilvl="8" w:tplc="04090005" w:tentative="1">
+      <w:start w:val="1"/>
+      <w:numFmt w:val="bullet"/>
+      <w:lvlText w:val=""/>
+      <w:lvlJc w:val="left"/>
+      <w:pPr>
+        <w:ind w:left="6840" w:hanging="360"/>
+      </w:pPr>
+      <w:rPr>
+        <w:rFonts w:ascii="Wingdings" w:hAnsi="Wingdings" w:hint="default"/>
+      </w:rPr>
+    </w:lvl>
+  </w:abstractNum>
+  <w:abstractNum w:abstractNumId="2" w15:restartNumberingAfterBreak="0">
+    <w:nsid w:val="1EA5515F"/>
+    <w:multiLevelType w:val="hybridMultilevel"/>
+    <w:tmpl w:val="BB3EECEA"/>
+    <w:lvl w:ilvl="0" w:tplc="04090001">
+      <w:start w:val="1"/>
+      <w:numFmt w:val="bullet"/>
+      <w:lvlText w:val=""/>
+      <w:lvlJc w:val="left"/>
+      <w:pPr>
+        <w:ind w:left="1080" w:hanging="360"/>
+      </w:pPr>
+      <w:rPr>
+        <w:rFonts w:ascii="Symbol" w:hAnsi="Symbol" w:hint="default"/>
+      </w:rPr>
+    </w:lvl>
+    <w:lvl w:ilvl="1" w:tplc="04090003">
+      <w:start w:val="1"/>
+      <w:numFmt w:val="bullet"/>
+      <w:lvlText w:val="o"/>
+      <w:lvlJc w:val="left"/>
+      <w:pPr>
+        <w:ind w:left="1800" w:hanging="360"/>
+      </w:pPr>
+      <w:rPr>
+        <w:rFonts w:ascii="Courier New" w:hAnsi="Courier New" w:cs="Courier New" w:hint="default"/>
+      </w:rPr>
+    </w:lvl>
+    <w:lvl w:ilvl="2" w:tplc="04090005" w:tentative="1">
+      <w:start w:val="1"/>
+      <w:numFmt w:val="bullet"/>
+      <w:lvlText w:val=""/>
+      <w:lvlJc w:val="left"/>
+      <w:pPr>
+        <w:ind w:left="2520" w:hanging="360"/>
+      </w:pPr>
+      <w:rPr>
+        <w:rFonts w:ascii="Wingdings" w:hAnsi="Wingdings" w:hint="default"/>
+      </w:rPr>
+    </w:lvl>
+    <w:lvl w:ilvl="3" w:tplc="04090001" w:tentative="1">
+      <w:start w:val="1"/>
+      <w:numFmt w:val="bullet"/>
+      <w:lvlText w:val=""/>
+      <w:lvlJc w:val="left"/>
+      <w:pPr>
+        <w:ind w:left="3240" w:hanging="360"/>
+      </w:pPr>
+      <w:rPr>
+        <w:rFonts w:ascii="Symbol" w:hAnsi="Symbol" w:hint="default"/>
+      </w:rPr>
+    </w:lvl>
+    <w:lvl w:ilvl="4" w:tplc="04090003" w:tentative="1">
+      <w:start w:val="1"/>
+      <w:numFmt w:val="bullet"/>
+      <w:lvlText w:val="o"/>
+      <w:lvlJc w:val="left"/>
+      <w:pPr>
+        <w:ind w:left="3960" w:hanging="360"/>
+      </w:pPr>
+      <w:rPr>
+        <w:rFonts w:ascii="Courier New" w:hAnsi="Courier New" w:cs="Courier New" w:hint="default"/>
+      </w:rPr>
+    </w:lvl>
+    <w:lvl w:ilvl="5" w:tplc="04090005" w:tentative="1">
+      <w:start w:val="1"/>
+      <w:numFmt w:val="bullet"/>
+      <w:lvlText w:val=""/>
+      <w:lvlJc w:val="left"/>
+      <w:pPr>
+        <w:ind w:left="4680" w:hanging="360"/>
+      </w:pPr>
+      <w:rPr>
+        <w:rFonts w:ascii="Wingdings" w:hAnsi="Wingdings" w:hint="default"/>
+      </w:rPr>
+    </w:lvl>
+    <w:lvl w:ilvl="6" w:tplc="04090001" w:tentative="1">
+      <w:start w:val="1"/>
+      <w:numFmt w:val="bullet"/>
+      <w:lvlText w:val=""/>
+      <w:lvlJc w:val="left"/>
+      <w:pPr>
+        <w:ind w:left="5400" w:hanging="360"/>
+      </w:pPr>
+      <w:rPr>
+        <w:rFonts w:ascii="Symbol" w:hAnsi="Symbol" w:hint="default"/>
+      </w:rPr>
+    </w:lvl>
+    <w:lvl w:ilvl="7" w:tplc="04090003" w:tentative="1">
+      <w:start w:val="1"/>
+      <w:numFmt w:val="bullet"/>
+      <w:lvlText w:val="o"/>
+      <w:lvlJc w:val="left"/>
+      <w:pPr>
+        <w:ind w:left="6120" w:hanging="360"/>
+      </w:pPr>
+      <w:rPr>
+        <w:rFonts w:ascii="Courier New" w:hAnsi="Courier New" w:cs="Courier New" w:hint="default"/>
+      </w:rPr>
+    </w:lvl>
+    <w:lvl w:ilvl="8" w:tplc="04090005" w:tentative="1">
+      <w:start w:val="1"/>
+      <w:numFmt w:val="bullet"/>
+      <w:lvlText w:val=""/>
+      <w:lvlJc w:val="left"/>
+      <w:pPr>
+        <w:ind w:left="6840" w:hanging="360"/>
+      </w:pPr>
+      <w:rPr>
+        <w:rFonts w:ascii="Wingdings" w:hAnsi="Wingdings" w:hint="default"/>
+      </w:rPr>
+    </w:lvl>
+  </w:abstractNum>
+  <w:abstractNum w:abstractNumId="3" w15:restartNumberingAfterBreak="0">
+    <w:nsid w:val="30EF0172"/>
+    <w:multiLevelType w:val="hybridMultilevel"/>
+    <w:tmpl w:val="0966E676"/>
+    <w:lvl w:ilvl="0" w:tplc="04090001">
+      <w:start w:val="1"/>
+      <w:numFmt w:val="bullet"/>
+      <w:lvlText w:val=""/>
+      <w:lvlJc w:val="left"/>
+      <w:pPr>
+        <w:ind w:left="1080" w:hanging="360"/>
+      </w:pPr>
+      <w:rPr>
+        <w:rFonts w:ascii="Symbol" w:hAnsi="Symbol" w:hint="default"/>
+      </w:rPr>
+    </w:lvl>
+    <w:lvl w:ilvl="1" w:tplc="04090019">
+      <w:start w:val="1"/>
+      <w:numFmt w:val="lowerLetter"/>
+      <w:lvlText w:val="%2."/>
+      <w:lvlJc w:val="left"/>
+      <w:pPr>
+        <w:ind w:left="1800" w:hanging="360"/>
+      </w:pPr>
+    </w:lvl>
+    <w:lvl w:ilvl="2" w:tplc="0409001B" w:tentative="1">
+      <w:start w:val="1"/>
+      <w:numFmt w:val="lowerRoman"/>
+      <w:lvlText w:val="%3."/>
+      <w:lvlJc w:val="right"/>
+      <w:pPr>
+        <w:ind w:left="2520" w:hanging="180"/>
+      </w:pPr>
+    </w:lvl>
+    <w:lvl w:ilvl="3" w:tplc="0409000F" w:tentative="1">
+      <w:start w:val="1"/>
+      <w:numFmt w:val="decimal"/>
+      <w:lvlText w:val="%4."/>
+      <w:lvlJc w:val="left"/>
+      <w:pPr>
+        <w:ind w:left="3240" w:hanging="360"/>
+      </w:pPr>
+    </w:lvl>
+    <w:lvl w:ilvl="4" w:tplc="04090019" w:tentative="1">
+      <w:start w:val="1"/>
+      <w:numFmt w:val="lowerLetter"/>
+      <w:lvlText w:val="%5."/>
+      <w:lvlJc w:val="left"/>
+      <w:pPr>
+        <w:ind w:left="3960" w:hanging="360"/>
+      </w:pPr>
+    </w:lvl>
+    <w:lvl w:ilvl="5" w:tplc="0409001B" w:tentative="1">
+      <w:start w:val="1"/>
+      <w:numFmt w:val="lowerRoman"/>
+      <w:lvlText w:val="%6."/>
+      <w:lvlJc w:val="right"/>
+      <w:pPr>
+        <w:ind w:left="4680" w:hanging="180"/>
+      </w:pPr>
+    </w:lvl>
+    <w:lvl w:ilvl="6" w:tplc="0409000F" w:tentative="1">
+      <w:start w:val="1"/>
+      <w:numFmt w:val="decimal"/>
+      <w:lvlText w:val="%7."/>
+      <w:lvlJc w:val="left"/>
+      <w:pPr>
+        <w:ind w:left="5400" w:hanging="360"/>
+      </w:pPr>
+    </w:lvl>
+    <w:lvl w:ilvl="7" w:tplc="04090019" w:tentative="1">
+      <w:start w:val="1"/>
+      <w:numFmt w:val="lowerLetter"/>
+      <w:lvlText w:val="%8."/>
+      <w:lvlJc w:val="left"/>
+      <w:pPr>
+        <w:ind w:left="6120" w:hanging="360"/>
+      </w:pPr>
+    </w:lvl>
+    <w:lvl w:ilvl="8" w:tplc="0409001B" w:tentative="1">
+      <w:start w:val="1"/>
+      <w:numFmt w:val="lowerRoman"/>
+      <w:lvlText w:val="%9."/>
+      <w:lvlJc w:val="right"/>
+      <w:pPr>
+        <w:ind w:left="6840" w:hanging="180"/>
+      </w:pPr>
+    </w:lvl>
+  </w:abstractNum>
+  <w:abstractNum w:abstractNumId="4" w15:restartNumberingAfterBreak="0">
+    <w:nsid w:val="38D27D7C"/>
+    <w:multiLevelType w:val="hybridMultilevel"/>
+    <w:tmpl w:val="AD6EF208"/>
+    <w:lvl w:ilvl="0" w:tplc="04090001">
+      <w:start w:val="1"/>
+      <w:numFmt w:val="bullet"/>
+      <w:lvlText w:val=""/>
+      <w:lvlJc w:val="left"/>
+      <w:pPr>
+        <w:ind w:left="1146" w:hanging="360"/>
+      </w:pPr>
+      <w:rPr>
+        <w:rFonts w:ascii="Symbol" w:hAnsi="Symbol" w:hint="default"/>
+      </w:rPr>
+    </w:lvl>
+    <w:lvl w:ilvl="1" w:tplc="04090003" w:tentative="1">
+      <w:start w:val="1"/>
+      <w:numFmt w:val="bullet"/>
+      <w:lvlText w:val="o"/>
+      <w:lvlJc w:val="left"/>
+      <w:pPr>
+        <w:ind w:left="1866" w:hanging="360"/>
+      </w:pPr>
+      <w:rPr>
+        <w:rFonts w:ascii="Courier New" w:hAnsi="Courier New" w:cs="Courier New" w:hint="default"/>
+      </w:rPr>
+    </w:lvl>
+    <w:lvl w:ilvl="2" w:tplc="04090005" w:tentative="1">
+      <w:start w:val="1"/>
+      <w:numFmt w:val="bullet"/>
+      <w:lvlText w:val=""/>
+      <w:lvlJc w:val="left"/>
+      <w:pPr>
+        <w:ind w:left="2586" w:hanging="360"/>
+      </w:pPr>
+      <w:rPr>
+        <w:rFonts w:ascii="Wingdings" w:hAnsi="Wingdings" w:hint="default"/>
+      </w:rPr>
+    </w:lvl>
+    <w:lvl w:ilvl="3" w:tplc="04090001" w:tentative="1">
+      <w:start w:val="1"/>
+      <w:numFmt w:val="bullet"/>
+      <w:lvlText w:val=""/>
+      <w:lvlJc w:val="left"/>
+      <w:pPr>
+        <w:ind w:left="3306" w:hanging="360"/>
+      </w:pPr>
+      <w:rPr>
+        <w:rFonts w:ascii="Symbol" w:hAnsi="Symbol" w:hint="default"/>
+      </w:rPr>
+    </w:lvl>
+    <w:lvl w:ilvl="4" w:tplc="04090003" w:tentative="1">
+      <w:start w:val="1"/>
+      <w:numFmt w:val="bullet"/>
+      <w:lvlText w:val="o"/>
+      <w:lvlJc w:val="left"/>
+      <w:pPr>
+        <w:ind w:left="4026" w:hanging="360"/>
+      </w:pPr>
+      <w:rPr>
+        <w:rFonts w:ascii="Courier New" w:hAnsi="Courier New" w:cs="Courier New" w:hint="default"/>
+      </w:rPr>
+    </w:lvl>
+    <w:lvl w:ilvl="5" w:tplc="04090005" w:tentative="1">
+      <w:start w:val="1"/>
+      <w:numFmt w:val="bullet"/>
+      <w:lvlText w:val=""/>
+      <w:lvlJc w:val="left"/>
+      <w:pPr>
+        <w:ind w:left="4746" w:hanging="360"/>
+      </w:pPr>
+      <w:rPr>
+        <w:rFonts w:ascii="Wingdings" w:hAnsi="Wingdings" w:hint="default"/>
+      </w:rPr>
+    </w:lvl>
+    <w:lvl w:ilvl="6" w:tplc="04090001" w:tentative="1">
+      <w:start w:val="1"/>
+      <w:numFmt w:val="bullet"/>
+      <w:lvlText w:val=""/>
+      <w:lvlJc w:val="left"/>
+      <w:pPr>
+        <w:ind w:left="5466" w:hanging="360"/>
+      </w:pPr>
+      <w:rPr>
+        <w:rFonts w:ascii="Symbol" w:hAnsi="Symbol" w:hint="default"/>
+      </w:rPr>
+    </w:lvl>
+    <w:lvl w:ilvl="7" w:tplc="04090003" w:tentative="1">
+      <w:start w:val="1"/>
+      <w:numFmt w:val="bullet"/>
+      <w:lvlText w:val="o"/>
+      <w:lvlJc w:val="left"/>
+      <w:pPr>
+        <w:ind w:left="6186" w:hanging="360"/>
+      </w:pPr>
+      <w:rPr>
+        <w:rFonts w:ascii="Courier New" w:hAnsi="Courier New" w:cs="Courier New" w:hint="default"/>
+      </w:rPr>
+    </w:lvl>
+    <w:lvl w:ilvl="8" w:tplc="04090005" w:tentative="1">
+      <w:start w:val="1"/>
+      <w:numFmt w:val="bullet"/>
+      <w:lvlText w:val=""/>
+      <w:lvlJc w:val="left"/>
+      <w:pPr>
+        <w:ind w:left="6906" w:hanging="360"/>
+      </w:pPr>
+      <w:rPr>
+        <w:rFonts w:ascii="Wingdings" w:hAnsi="Wingdings" w:hint="default"/>
+      </w:rPr>
+    </w:lvl>
+  </w:abstractNum>
+  <w:abstractNum w:abstractNumId="5" w15:restartNumberingAfterBreak="0">
+    <w:nsid w:val="56D44580"/>
+    <w:multiLevelType w:val="hybridMultilevel"/>
+    <w:tmpl w:val="E1B8D75E"/>
+    <w:lvl w:ilvl="0" w:tplc="BD504DA4">
+      <w:start w:val="1"/>
+      <w:numFmt w:val="decimal"/>
+      <w:lvlText w:val="%1."/>
+      <w:lvlJc w:val="left"/>
+      <w:pPr>
+        <w:tabs>
+          <w:tab w:val="num" w:pos="720"/>
+        </w:tabs>
+        <w:ind w:left="720" w:hanging="360"/>
+      </w:pPr>
+    </w:lvl>
+    <w:lvl w:ilvl="1" w:tplc="E8BAB7CE" w:tentative="1">
+      <w:start w:val="1"/>
+      <w:numFmt w:val="decimal"/>
+      <w:lvlText w:val="%2."/>
+      <w:lvlJc w:val="left"/>
+      <w:pPr>
+        <w:tabs>
+          <w:tab w:val="num" w:pos="1440"/>
+        </w:tabs>
+        <w:ind w:left="1440" w:hanging="360"/>
+      </w:pPr>
+    </w:lvl>
+    <w:lvl w:ilvl="2" w:tplc="E55207EA" w:tentative="1">
+      <w:start w:val="1"/>
+      <w:numFmt w:val="decimal"/>
+      <w:lvlText w:val="%3."/>
+      <w:lvlJc w:val="left"/>
+      <w:pPr>
+        <w:tabs>
+          <w:tab w:val="num" w:pos="2160"/>
+        </w:tabs>
+        <w:ind w:left="2160" w:hanging="360"/>
+      </w:pPr>
+    </w:lvl>
+    <w:lvl w:ilvl="3" w:tplc="1F02E436" w:tentative="1">
+      <w:start w:val="1"/>
+      <w:numFmt w:val="decimal"/>
+      <w:lvlText w:val="%4."/>
+      <w:lvlJc w:val="left"/>
+      <w:pPr>
+        <w:tabs>
+          <w:tab w:val="num" w:pos="2880"/>
+        </w:tabs>
+        <w:ind w:left="2880" w:hanging="360"/>
+      </w:pPr>
+    </w:lvl>
+    <w:lvl w:ilvl="4" w:tplc="91863738" w:tentative="1">
+      <w:start w:val="1"/>
+      <w:numFmt w:val="decimal"/>
+      <w:lvlText w:val="%5."/>
+      <w:lvlJc w:val="left"/>
+      <w:pPr>
+        <w:tabs>
+          <w:tab w:val="num" w:pos="3600"/>
+        </w:tabs>
+        <w:ind w:left="3600" w:hanging="360"/>
+      </w:pPr>
+    </w:lvl>
+    <w:lvl w:ilvl="5" w:tplc="CC74044A" w:tentative="1">
+      <w:start w:val="1"/>
+      <w:numFmt w:val="decimal"/>
+      <w:lvlText w:val="%6."/>
+      <w:lvlJc w:val="left"/>
+      <w:pPr>
+        <w:tabs>
+          <w:tab w:val="num" w:pos="4320"/>
+        </w:tabs>
+        <w:ind w:left="4320" w:hanging="360"/>
+      </w:pPr>
+    </w:lvl>
+    <w:lvl w:ilvl="6" w:tplc="E3D06150" w:tentative="1">
+      <w:start w:val="1"/>
+      <w:numFmt w:val="decimal"/>
+      <w:lvlText w:val="%7."/>
+      <w:lvlJc w:val="left"/>
+      <w:pPr>
+        <w:tabs>
+          <w:tab w:val="num" w:pos="5040"/>
+        </w:tabs>
+        <w:ind w:left="5040" w:hanging="360"/>
+      </w:pPr>
+    </w:lvl>
+    <w:lvl w:ilvl="7" w:tplc="CA6E8A0C" w:tentative="1">
+      <w:start w:val="1"/>
+      <w:numFmt w:val="decimal"/>
+      <w:lvlText w:val="%8."/>
+      <w:lvlJc w:val="left"/>
+      <w:pPr>
+        <w:tabs>
+          <w:tab w:val="num" w:pos="5760"/>
+        </w:tabs>
+        <w:ind w:left="5760" w:hanging="360"/>
+      </w:pPr>
+    </w:lvl>
+    <w:lvl w:ilvl="8" w:tplc="88DC08F2" w:tentative="1">
+      <w:start w:val="1"/>
+      <w:numFmt w:val="decimal"/>
+      <w:lvlText w:val="%9."/>
+      <w:lvlJc w:val="left"/>
+      <w:pPr>
+        <w:tabs>
+          <w:tab w:val="num" w:pos="6480"/>
+        </w:tabs>
+        <w:ind w:left="6480" w:hanging="360"/>
+      </w:pPr>
+    </w:lvl>
+  </w:abstractNum>
+  <w:abstractNum w:abstractNumId="6" w15:restartNumberingAfterBreak="0">
+    <w:nsid w:val="5FE94B61"/>
+    <w:multiLevelType w:val="hybridMultilevel"/>
+    <w:tmpl w:val="091845B8"/>
+    <w:lvl w:ilvl="0" w:tplc="25FCA1E6">
+      <w:start w:val="1"/>
+      <w:numFmt w:val="decimal"/>
+      <w:lvlText w:val="%1."/>
+      <w:lvlJc w:val="left"/>
+      <w:pPr>
+        <w:tabs>
+          <w:tab w:val="num" w:pos="720"/>
+        </w:tabs>
+        <w:ind w:left="720" w:hanging="360"/>
+      </w:pPr>
+    </w:lvl>
+    <w:lvl w:ilvl="1" w:tplc="5B2E65D4" w:tentative="1">
+      <w:start w:val="1"/>
+      <w:numFmt w:val="decimal"/>
+      <w:lvlText w:val="%2."/>
+      <w:lvlJc w:val="left"/>
+      <w:pPr>
+        <w:tabs>
+          <w:tab w:val="num" w:pos="1440"/>
+        </w:tabs>
+        <w:ind w:left="1440" w:hanging="360"/>
+      </w:pPr>
+    </w:lvl>
+    <w:lvl w:ilvl="2" w:tplc="0A8AB78A" w:tentative="1">
+      <w:start w:val="1"/>
+      <w:numFmt w:val="decimal"/>
+      <w:lvlText w:val="%3."/>
+      <w:lvlJc w:val="left"/>
+      <w:pPr>
+        <w:tabs>
+          <w:tab w:val="num" w:pos="2160"/>
+        </w:tabs>
+        <w:ind w:left="2160" w:hanging="360"/>
+      </w:pPr>
+    </w:lvl>
+    <w:lvl w:ilvl="3" w:tplc="ABE4D6C2" w:tentative="1">
+      <w:start w:val="1"/>
+      <w:numFmt w:val="decimal"/>
+      <w:lvlText w:val="%4."/>
+      <w:lvlJc w:val="left"/>
+      <w:pPr>
+        <w:tabs>
+          <w:tab w:val="num" w:pos="2880"/>
+        </w:tabs>
+        <w:ind w:left="2880" w:hanging="360"/>
+      </w:pPr>
+    </w:lvl>
+    <w:lvl w:ilvl="4" w:tplc="9214B36A" w:tentative="1">
+      <w:start w:val="1"/>
+      <w:numFmt w:val="decimal"/>
+      <w:lvlText w:val="%5."/>
+      <w:lvlJc w:val="left"/>
+      <w:pPr>
+        <w:tabs>
+          <w:tab w:val="num" w:pos="3600"/>
+        </w:tabs>
+        <w:ind w:left="3600" w:hanging="360"/>
+      </w:pPr>
+    </w:lvl>
+    <w:lvl w:ilvl="5" w:tplc="6CB48D90" w:tentative="1">
+      <w:start w:val="1"/>
+      <w:numFmt w:val="decimal"/>
+      <w:lvlText w:val="%6."/>
+      <w:lvlJc w:val="left"/>
+      <w:pPr>
+        <w:tabs>
+          <w:tab w:val="num" w:pos="4320"/>
+        </w:tabs>
+        <w:ind w:left="4320" w:hanging="360"/>
+      </w:pPr>
+    </w:lvl>
+    <w:lvl w:ilvl="6" w:tplc="4498CAB6" w:tentative="1">
+      <w:start w:val="1"/>
+      <w:numFmt w:val="decimal"/>
+      <w:lvlText w:val="%7."/>
+      <w:lvlJc w:val="left"/>
+      <w:pPr>
+        <w:tabs>
+          <w:tab w:val="num" w:pos="5040"/>
+        </w:tabs>
+        <w:ind w:left="5040" w:hanging="360"/>
+      </w:pPr>
+    </w:lvl>
+    <w:lvl w:ilvl="7" w:tplc="262829BE" w:tentative="1">
+      <w:start w:val="1"/>
+      <w:numFmt w:val="decimal"/>
+      <w:lvlText w:val="%8."/>
+      <w:lvlJc w:val="left"/>
+      <w:pPr>
+        <w:tabs>
+          <w:tab w:val="num" w:pos="5760"/>
+        </w:tabs>
+        <w:ind w:left="5760" w:hanging="360"/>
+      </w:pPr>
+    </w:lvl>
+    <w:lvl w:ilvl="8" w:tplc="B24811F8" w:tentative="1">
+      <w:start w:val="1"/>
+      <w:numFmt w:val="decimal"/>
+      <w:lvlText w:val="%9."/>
+      <w:lvlJc w:val="left"/>
+      <w:pPr>
+        <w:tabs>
+          <w:tab w:val="num" w:pos="6480"/>
+        </w:tabs>
+        <w:ind w:left="6480" w:hanging="360"/>
+      </w:pPr>
+    </w:lvl>
+  </w:abstractNum>
+  <w:abstractNum w:abstractNumId="7" w15:restartNumberingAfterBreak="0">
+    <w:nsid w:val="676C5AAD"/>
+    <w:multiLevelType w:val="hybridMultilevel"/>
+    <w:tmpl w:val="D8F4A842"/>
+    <w:lvl w:ilvl="0" w:tplc="0409000F">
+      <w:start w:val="1"/>
+      <w:numFmt w:val="decimal"/>
+      <w:lvlText w:val="%1."/>
+      <w:lvlJc w:val="left"/>
+      <w:pPr>
+        <w:ind w:left="1080" w:hanging="360"/>
+      </w:pPr>
+      <w:rPr>
+        <w:rFonts w:hint="default"/>
+      </w:rPr>
+    </w:lvl>
+    <w:lvl w:ilvl="1" w:tplc="FFFFFFFF">
+      <w:start w:val="1"/>
+      <w:numFmt w:val="bullet"/>
+      <w:lvlText w:val="o"/>
+      <w:lvlJc w:val="left"/>
+      <w:pPr>
+        <w:ind w:left="1800" w:hanging="360"/>
+      </w:pPr>
+      <w:rPr>
+        <w:rFonts w:ascii="Courier New" w:hAnsi="Courier New" w:cs="Courier New" w:hint="default"/>
+      </w:rPr>
+    </w:lvl>
+    <w:lvl w:ilvl="2" w:tplc="FFFFFFFF" w:tentative="1">
+      <w:start w:val="1"/>
+      <w:numFmt w:val="bullet"/>
+      <w:lvlText w:val=""/>
+      <w:lvlJc w:val="left"/>
+      <w:pPr>
+        <w:ind w:left="2520" w:hanging="360"/>
+      </w:pPr>
+      <w:rPr>
+        <w:rFonts w:ascii="Wingdings" w:hAnsi="Wingdings" w:hint="default"/>
+      </w:rPr>
+    </w:lvl>
+    <w:lvl w:ilvl="3" w:tplc="FFFFFFFF" w:tentative="1">
+      <w:start w:val="1"/>
+      <w:numFmt w:val="bullet"/>
+      <w:lvlText w:val=""/>
+      <w:lvlJc w:val="left"/>
+      <w:pPr>
+        <w:ind w:left="3240" w:hanging="360"/>
+      </w:pPr>
+      <w:rPr>
+        <w:rFonts w:ascii="Symbol" w:hAnsi="Symbol" w:hint="default"/>
+      </w:rPr>
+    </w:lvl>
+    <w:lvl w:ilvl="4" w:tplc="FFFFFFFF" w:tentative="1">
+      <w:start w:val="1"/>
+      <w:numFmt w:val="bullet"/>
+      <w:lvlText w:val="o"/>
+      <w:lvlJc w:val="left"/>
+      <w:pPr>
+        <w:ind w:left="3960" w:hanging="360"/>
+      </w:pPr>
+      <w:rPr>
+        <w:rFonts w:ascii="Courier New" w:hAnsi="Courier New" w:cs="Courier New" w:hint="default"/>
+      </w:rPr>
+    </w:lvl>
+    <w:lvl w:ilvl="5" w:tplc="FFFFFFFF" w:tentative="1">
+      <w:start w:val="1"/>
+      <w:numFmt w:val="bullet"/>
+      <w:lvlText w:val=""/>
+      <w:lvlJc w:val="left"/>
+      <w:pPr>
+        <w:ind w:left="4680" w:hanging="360"/>
+      </w:pPr>
+      <w:rPr>
+        <w:rFonts w:ascii="Wingdings" w:hAnsi="Wingdings" w:hint="default"/>
+      </w:rPr>
+    </w:lvl>
+    <w:lvl w:ilvl="6" w:tplc="FFFFFFFF" w:tentative="1">
+      <w:start w:val="1"/>
+      <w:numFmt w:val="bullet"/>
+      <w:lvlText w:val=""/>
+      <w:lvlJc w:val="left"/>
+      <w:pPr>
+        <w:ind w:left="5400" w:hanging="360"/>
+      </w:pPr>
+      <w:rPr>
+        <w:rFonts w:ascii="Symbol" w:hAnsi="Symbol" w:hint="default"/>
+      </w:rPr>
+    </w:lvl>
+    <w:lvl w:ilvl="7" w:tplc="FFFFFFFF" w:tentative="1">
+      <w:start w:val="1"/>
+      <w:numFmt w:val="bullet"/>
+      <w:lvlText w:val="o"/>
+      <w:lvlJc w:val="left"/>
+      <w:pPr>
+        <w:ind w:left="6120" w:hanging="360"/>
+      </w:pPr>
+      <w:rPr>
+        <w:rFonts w:ascii="Courier New" w:hAnsi="Courier New" w:cs="Courier New" w:hint="default"/>
+      </w:rPr>
+    </w:lvl>
+    <w:lvl w:ilvl="8" w:tplc="FFFFFFFF" w:tentative="1">
+      <w:start w:val="1"/>
+      <w:numFmt w:val="bullet"/>
+      <w:lvlText w:val=""/>
+      <w:lvlJc w:val="left"/>
+      <w:pPr>
+        <w:ind w:left="6840" w:hanging="360"/>
+      </w:pPr>
+      <w:rPr>
+        <w:rFonts w:ascii="Wingdings" w:hAnsi="Wingdings" w:hint="default"/>
+      </w:rPr>
+    </w:lvl>
+  </w:abstractNum>
+  <w:abstractNum w:abstractNumId="8" w15:restartNumberingAfterBreak="0">
+    <w:nsid w:val="6F9A29B6"/>
+    <w:multiLevelType w:val="hybridMultilevel"/>
+    <w:tmpl w:val="C88E80EE"/>
+    <w:lvl w:ilvl="0" w:tplc="04090001">
+      <w:start w:val="1"/>
+      <w:numFmt w:val="bullet"/>
+      <w:lvlText w:val=""/>
+      <w:lvlJc w:val="left"/>
+      <w:pPr>
+        <w:ind w:left="1080" w:hanging="360"/>
+      </w:pPr>
+      <w:rPr>
+        <w:rFonts w:ascii="Symbol" w:hAnsi="Symbol" w:hint="default"/>
+      </w:rPr>
+    </w:lvl>
+    <w:lvl w:ilvl="1" w:tplc="04090003">
+      <w:start w:val="1"/>
+      <w:numFmt w:val="bullet"/>
+      <w:lvlText w:val="o"/>
+      <w:lvlJc w:val="left"/>
+      <w:pPr>
+        <w:ind w:left="1800" w:hanging="360"/>
+      </w:pPr>
+      <w:rPr>
+        <w:rFonts w:ascii="Courier New" w:hAnsi="Courier New" w:cs="Courier New" w:hint="default"/>
+      </w:rPr>
+    </w:lvl>
+    <w:lvl w:ilvl="2" w:tplc="04090005" w:tentative="1">
+      <w:start w:val="1"/>
+      <w:numFmt w:val="bullet"/>
+      <w:lvlText w:val=""/>
+      <w:lvlJc w:val="left"/>
+      <w:pPr>
+        <w:ind w:left="2520" w:hanging="360"/>
+      </w:pPr>
+      <w:rPr>
+        <w:rFonts w:ascii="Wingdings" w:hAnsi="Wingdings" w:hint="default"/>
+      </w:rPr>
+    </w:lvl>
+    <w:lvl w:ilvl="3" w:tplc="04090001" w:tentative="1">
+      <w:start w:val="1"/>
+      <w:numFmt w:val="bullet"/>
+      <w:lvlText w:val=""/>
+      <w:lvlJc w:val="left"/>
+      <w:pPr>
+        <w:ind w:left="3240" w:hanging="360"/>
+      </w:pPr>
+      <w:rPr>
+        <w:rFonts w:ascii="Symbol" w:hAnsi="Symbol" w:hint="default"/>
+      </w:rPr>
+    </w:lvl>
+    <w:lvl w:ilvl="4" w:tplc="04090003" w:tentative="1">
+      <w:start w:val="1"/>
+      <w:numFmt w:val="bullet"/>
+      <w:lvlText w:val="o"/>
+      <w:lvlJc w:val="left"/>
+      <w:pPr>
+        <w:ind w:left="3960" w:hanging="360"/>
+      </w:pPr>
+      <w:rPr>
+        <w:rFonts w:ascii="Courier New" w:hAnsi="Courier New" w:cs="Courier New" w:hint="default"/>
+      </w:rPr>
+    </w:lvl>
+    <w:lvl w:ilvl="5" w:tplc="04090005" w:tentative="1">
+      <w:start w:val="1"/>
+      <w:numFmt w:val="bullet"/>
+      <w:lvlText w:val=""/>
+      <w:lvlJc w:val="left"/>
+      <w:pPr>
+        <w:ind w:left="4680" w:hanging="360"/>
+      </w:pPr>
+      <w:rPr>
+        <w:rFonts w:ascii="Wingdings" w:hAnsi="Wingdings" w:hint="default"/>
+      </w:rPr>
+    </w:lvl>
+    <w:lvl w:ilvl="6" w:tplc="04090001" w:tentative="1">
+      <w:start w:val="1"/>
+      <w:numFmt w:val="bullet"/>
+      <w:lvlText w:val=""/>
+      <w:lvlJc w:val="left"/>
+      <w:pPr>
+        <w:ind w:left="5400" w:hanging="360"/>
+      </w:pPr>
+      <w:rPr>
+        <w:rFonts w:ascii="Symbol" w:hAnsi="Symbol" w:hint="default"/>
+      </w:rPr>
+    </w:lvl>
+    <w:lvl w:ilvl="7" w:tplc="04090003" w:tentative="1">
+      <w:start w:val="1"/>
+      <w:numFmt w:val="bullet"/>
+      <w:lvlText w:val="o"/>
+      <w:lvlJc w:val="left"/>
+      <w:pPr>
+        <w:ind w:left="6120" w:hanging="360"/>
+      </w:pPr>
+      <w:rPr>
+        <w:rFonts w:ascii="Courier New" w:hAnsi="Courier New" w:cs="Courier New" w:hint="default"/>
+      </w:rPr>
+    </w:lvl>
+    <w:lvl w:ilvl="8" w:tplc="04090005" w:tentative="1">
+      <w:start w:val="1"/>
+      <w:numFmt w:val="bullet"/>
+      <w:lvlText w:val=""/>
+      <w:lvlJc w:val="left"/>
+      <w:pPr>
+        <w:ind w:left="6840" w:hanging="360"/>
+      </w:pPr>
+      <w:rPr>
+        <w:rFonts w:ascii="Wingdings" w:hAnsi="Wingdings" w:hint="default"/>
+      </w:rPr>
+    </w:lvl>
+  </w:abstractNum>
+  <w:abstractNum w:abstractNumId="9" w15:restartNumberingAfterBreak="0">
+    <w:nsid w:val="70F81ACA"/>
+    <w:multiLevelType w:val="hybridMultilevel"/>
+    <w:tmpl w:val="6B0ADE20"/>
+    <w:lvl w:ilvl="0" w:tplc="0409000F">
+      <w:start w:val="1"/>
+      <w:numFmt w:val="decimal"/>
+      <w:lvlText w:val="%1."/>
+      <w:lvlJc w:val="left"/>
+      <w:pPr>
+        <w:ind w:left="1080" w:hanging="360"/>
+      </w:pPr>
+      <w:rPr>
+        <w:rFonts w:hint="default"/>
+      </w:rPr>
+    </w:lvl>
+    <w:lvl w:ilvl="1" w:tplc="FFFFFFFF">
+      <w:start w:val="1"/>
+      <w:numFmt w:val="bullet"/>
+      <w:lvlText w:val="o"/>
+      <w:lvlJc w:val="left"/>
+      <w:pPr>
+        <w:ind w:left="1800" w:hanging="360"/>
+      </w:pPr>
+      <w:rPr>
+        <w:rFonts w:ascii="Courier New" w:hAnsi="Courier New" w:cs="Courier New" w:hint="default"/>
+      </w:rPr>
+    </w:lvl>
+    <w:lvl w:ilvl="2" w:tplc="FFFFFFFF" w:tentative="1">
+      <w:start w:val="1"/>
+      <w:numFmt w:val="bullet"/>
+      <w:lvlText w:val=""/>
+      <w:lvlJc w:val="left"/>
+      <w:pPr>
+        <w:ind w:left="2520" w:hanging="360"/>
+      </w:pPr>
+      <w:rPr>
+        <w:rFonts w:ascii="Wingdings" w:hAnsi="Wingdings" w:hint="default"/>
+      </w:rPr>
+    </w:lvl>
+    <w:lvl w:ilvl="3" w:tplc="FFFFFFFF" w:tentative="1">
+      <w:start w:val="1"/>
+      <w:numFmt w:val="bullet"/>
+      <w:lvlText w:val=""/>
+      <w:lvlJc w:val="left"/>
+      <w:pPr>
+        <w:ind w:left="3240" w:hanging="360"/>
+      </w:pPr>
+      <w:rPr>
+        <w:rFonts w:ascii="Symbol" w:hAnsi="Symbol" w:hint="default"/>
+      </w:rPr>
+    </w:lvl>
+    <w:lvl w:ilvl="4" w:tplc="FFFFFFFF" w:tentative="1">
+      <w:start w:val="1"/>
+      <w:numFmt w:val="bullet"/>
+      <w:lvlText w:val="o"/>
+      <w:lvlJc w:val="left"/>
+      <w:pPr>
+        <w:ind w:left="3960" w:hanging="360"/>
+      </w:pPr>
+      <w:rPr>
+        <w:rFonts w:ascii="Courier New" w:hAnsi="Courier New" w:cs="Courier New" w:hint="default"/>
+      </w:rPr>
+    </w:lvl>
+    <w:lvl w:ilvl="5" w:tplc="FFFFFFFF" w:tentative="1">
+      <w:start w:val="1"/>
+      <w:numFmt w:val="bullet"/>
+      <w:lvlText w:val=""/>
+      <w:lvlJc w:val="left"/>
+      <w:pPr>
+        <w:ind w:left="4680" w:hanging="360"/>
+      </w:pPr>
+      <w:rPr>
+        <w:rFonts w:ascii="Wingdings" w:hAnsi="Wingdings" w:hint="default"/>
+      </w:rPr>
+    </w:lvl>
+    <w:lvl w:ilvl="6" w:tplc="FFFFFFFF" w:tentative="1">
+      <w:start w:val="1"/>
+      <w:numFmt w:val="bullet"/>
+      <w:lvlText w:val=""/>
+      <w:lvlJc w:val="left"/>
+      <w:pPr>
+        <w:ind w:left="5400" w:hanging="360"/>
+      </w:pPr>
+      <w:rPr>
+        <w:rFonts w:ascii="Symbol" w:hAnsi="Symbol" w:hint="default"/>
+      </w:rPr>
+    </w:lvl>
+    <w:lvl w:ilvl="7" w:tplc="FFFFFFFF" w:tentative="1">
+      <w:start w:val="1"/>
+      <w:numFmt w:val="bullet"/>
+      <w:lvlText w:val="o"/>
+      <w:lvlJc w:val="left"/>
+      <w:pPr>
+        <w:ind w:left="6120" w:hanging="360"/>
+      </w:pPr>
+      <w:rPr>
+        <w:rFonts w:ascii="Courier New" w:hAnsi="Courier New" w:cs="Courier New" w:hint="default"/>
+      </w:rPr>
+    </w:lvl>
+    <w:lvl w:ilvl="8" w:tplc="FFFFFFFF" w:tentative="1">
+      <w:start w:val="1"/>
+      <w:numFmt w:val="bullet"/>
+      <w:lvlText w:val=""/>
+      <w:lvlJc w:val="left"/>
+      <w:pPr>
+        <w:ind w:left="6840" w:hanging="360"/>
+      </w:pPr>
+      <w:rPr>
+        <w:rFonts w:ascii="Wingdings" w:hAnsi="Wingdings" w:hint="default"/>
+      </w:rPr>
+    </w:lvl>
+  </w:abstractNum>
+  <w:abstractNum w:abstractNumId="10" w15:restartNumberingAfterBreak="0">
+    <w:nsid w:val="714247EC"/>
+    <w:multiLevelType w:val="hybridMultilevel"/>
+    <w:tmpl w:val="C770C5B8"/>
+    <w:lvl w:ilvl="0" w:tplc="0409000F">
+      <w:start w:val="1"/>
+      <w:numFmt w:val="decimal"/>
+      <w:lvlText w:val="%1."/>
+      <w:lvlJc w:val="left"/>
+      <w:pPr>
+        <w:ind w:left="1440" w:hanging="360"/>
+      </w:pPr>
+    </w:lvl>
+    <w:lvl w:ilvl="1" w:tplc="04090019" w:tentative="1">
+      <w:start w:val="1"/>
+      <w:numFmt w:val="lowerLetter"/>
+      <w:lvlText w:val="%2."/>
+      <w:lvlJc w:val="left"/>
+      <w:pPr>
+        <w:ind w:left="2160" w:hanging="360"/>
+      </w:pPr>
+    </w:lvl>
+    <w:lvl w:ilvl="2" w:tplc="0409001B" w:tentative="1">
+      <w:start w:val="1"/>
+      <w:numFmt w:val="lowerRoman"/>
+      <w:lvlText w:val="%3."/>
+      <w:lvlJc w:val="right"/>
+      <w:pPr>
+        <w:ind w:left="2880" w:hanging="180"/>
+      </w:pPr>
+    </w:lvl>
+    <w:lvl w:ilvl="3" w:tplc="0409000F" w:tentative="1">
+      <w:start w:val="1"/>
+      <w:numFmt w:val="decimal"/>
+      <w:lvlText w:val="%4."/>
+      <w:lvlJc w:val="left"/>
+      <w:pPr>
+        <w:ind w:left="3600" w:hanging="360"/>
+      </w:pPr>
+    </w:lvl>
+    <w:lvl w:ilvl="4" w:tplc="04090019" w:tentative="1">
+      <w:start w:val="1"/>
+      <w:numFmt w:val="lowerLetter"/>
+      <w:lvlText w:val="%5."/>
+      <w:lvlJc w:val="left"/>
+      <w:pPr>
+        <w:ind w:left="4320" w:hanging="360"/>
+      </w:pPr>
+    </w:lvl>
+    <w:lvl w:ilvl="5" w:tplc="0409001B" w:tentative="1">
+      <w:start w:val="1"/>
+      <w:numFmt w:val="lowerRoman"/>
+      <w:lvlText w:val="%6."/>
+      <w:lvlJc w:val="right"/>
+      <w:pPr>
+        <w:ind w:left="5040" w:hanging="180"/>
+      </w:pPr>
+    </w:lvl>
+    <w:lvl w:ilvl="6" w:tplc="0409000F" w:tentative="1">
+      <w:start w:val="1"/>
+      <w:numFmt w:val="decimal"/>
+      <w:lvlText w:val="%7."/>
+      <w:lvlJc w:val="left"/>
+      <w:pPr>
+        <w:ind w:left="5760" w:hanging="360"/>
+      </w:pPr>
+    </w:lvl>
+    <w:lvl w:ilvl="7" w:tplc="04090019" w:tentative="1">
+      <w:start w:val="1"/>
+      <w:numFmt w:val="lowerLetter"/>
+      <w:lvlText w:val="%8."/>
+      <w:lvlJc w:val="left"/>
+      <w:pPr>
+        <w:ind w:left="6480" w:hanging="360"/>
+      </w:pPr>
+    </w:lvl>
+    <w:lvl w:ilvl="8" w:tplc="0409001B" w:tentative="1">
+      <w:start w:val="1"/>
+      <w:numFmt w:val="lowerRoman"/>
+      <w:lvlText w:val="%9."/>
+      <w:lvlJc w:val="right"/>
+      <w:pPr>
+        <w:ind w:left="7200" w:hanging="180"/>
+      </w:pPr>
+    </w:lvl>
+  </w:abstractNum>
+  <w:abstractNum w:abstractNumId="11" w15:restartNumberingAfterBreak="0">
+    <w:nsid w:val="7F023521"/>
+    <w:multiLevelType w:val="hybridMultilevel"/>
+    <w:tmpl w:val="C9ECD952"/>
+    <w:lvl w:ilvl="0" w:tplc="A344F2E8">
+      <w:start w:val="1"/>
+      <w:numFmt w:val="decimal"/>
+      <w:lvlText w:val="%1."/>
+      <w:lvlJc w:val="left"/>
+      <w:pPr>
+        <w:tabs>
+          <w:tab w:val="num" w:pos="720"/>
+        </w:tabs>
+        <w:ind w:left="720" w:hanging="360"/>
+      </w:pPr>
+    </w:lvl>
+    <w:lvl w:ilvl="1" w:tplc="4554FD72" w:tentative="1">
+      <w:start w:val="1"/>
+      <w:numFmt w:val="decimal"/>
+      <w:lvlText w:val="%2."/>
+      <w:lvlJc w:val="left"/>
+      <w:pPr>
+        <w:tabs>
+          <w:tab w:val="num" w:pos="1440"/>
+        </w:tabs>
+        <w:ind w:left="1440" w:hanging="360"/>
+      </w:pPr>
+    </w:lvl>
+    <w:lvl w:ilvl="2" w:tplc="C5F4D542" w:tentative="1">
+      <w:start w:val="1"/>
+      <w:numFmt w:val="decimal"/>
+      <w:lvlText w:val="%3."/>
+      <w:lvlJc w:val="left"/>
+      <w:pPr>
+        <w:tabs>
+          <w:tab w:val="num" w:pos="2160"/>
+        </w:tabs>
+        <w:ind w:left="2160" w:hanging="360"/>
+      </w:pPr>
+    </w:lvl>
+    <w:lvl w:ilvl="3" w:tplc="DDBCFC28" w:tentative="1">
+      <w:start w:val="1"/>
+      <w:numFmt w:val="decimal"/>
+      <w:lvlText w:val="%4."/>
+      <w:lvlJc w:val="left"/>
+      <w:pPr>
+        <w:tabs>
+          <w:tab w:val="num" w:pos="2880"/>
+        </w:tabs>
+        <w:ind w:left="2880" w:hanging="360"/>
+      </w:pPr>
+    </w:lvl>
+    <w:lvl w:ilvl="4" w:tplc="115C4DC8" w:tentative="1">
+      <w:start w:val="1"/>
+      <w:numFmt w:val="decimal"/>
+      <w:lvlText w:val="%5."/>
+      <w:lvlJc w:val="left"/>
+      <w:pPr>
+        <w:tabs>
+          <w:tab w:val="num" w:pos="3600"/>
+        </w:tabs>
+        <w:ind w:left="3600" w:hanging="360"/>
+      </w:pPr>
+    </w:lvl>
+    <w:lvl w:ilvl="5" w:tplc="6D361F5C" w:tentative="1">
+      <w:start w:val="1"/>
+      <w:numFmt w:val="decimal"/>
+      <w:lvlText w:val="%6."/>
+      <w:lvlJc w:val="left"/>
+      <w:pPr>
+        <w:tabs>
+          <w:tab w:val="num" w:pos="4320"/>
+        </w:tabs>
+        <w:ind w:left="4320" w:hanging="360"/>
+      </w:pPr>
+    </w:lvl>
+    <w:lvl w:ilvl="6" w:tplc="9814CB1E" w:tentative="1">
+      <w:start w:val="1"/>
+      <w:numFmt w:val="decimal"/>
+      <w:lvlText w:val="%7."/>
+      <w:lvlJc w:val="left"/>
+      <w:pPr>
+        <w:tabs>
+          <w:tab w:val="num" w:pos="5040"/>
+        </w:tabs>
+        <w:ind w:left="5040" w:hanging="360"/>
+      </w:pPr>
+    </w:lvl>
+    <w:lvl w:ilvl="7" w:tplc="FA900734" w:tentative="1">
+      <w:start w:val="1"/>
+      <w:numFmt w:val="decimal"/>
+      <w:lvlText w:val="%8."/>
+      <w:lvlJc w:val="left"/>
+      <w:pPr>
+        <w:tabs>
+          <w:tab w:val="num" w:pos="5760"/>
+        </w:tabs>
+        <w:ind w:left="5760" w:hanging="360"/>
+      </w:pPr>
+    </w:lvl>
+    <w:lvl w:ilvl="8" w:tplc="8F3A465E" w:tentative="1">
+      <w:start w:val="1"/>
+      <w:numFmt w:val="decimal"/>
+      <w:lvlText w:val="%9."/>
+      <w:lvlJc w:val="left"/>
+      <w:pPr>
+        <w:tabs>
+          <w:tab w:val="num" w:pos="6480"/>
+        </w:tabs>
+        <w:ind w:left="6480" w:hanging="360"/>
+      </w:pPr>
+    </w:lvl>
+  </w:abstractNum>
   <w:num w:numId="1" w16cid:durableId="1801848331">
     <w:abstractNumId w:val="0"/>
+  </w:num>
+  <w:num w:numId="2" w16cid:durableId="1191799762">
+    <w:abstractNumId w:val="1"/>
+  </w:num>
+  <w:num w:numId="3" w16cid:durableId="1157499494">
+    <w:abstractNumId w:val="2"/>
+  </w:num>
+  <w:num w:numId="4" w16cid:durableId="1041594400">
+    <w:abstractNumId w:val="4"/>
+  </w:num>
+  <w:num w:numId="5" w16cid:durableId="877595237">
+    <w:abstractNumId w:val="8"/>
+  </w:num>
+  <w:num w:numId="6" w16cid:durableId="1806268950">
+    <w:abstractNumId w:val="5"/>
+  </w:num>
+  <w:num w:numId="7" w16cid:durableId="2049063418">
+    <w:abstractNumId w:val="7"/>
+  </w:num>
+  <w:num w:numId="8" w16cid:durableId="20009220">
+    <w:abstractNumId w:val="6"/>
+  </w:num>
+  <w:num w:numId="9" w16cid:durableId="385841828">
+    <w:abstractNumId w:val="11"/>
+  </w:num>
+  <w:num w:numId="10" w16cid:durableId="7130">
+    <w:abstractNumId w:val="9"/>
+  </w:num>
+  <w:num w:numId="11" w16cid:durableId="2048526862">
+    <w:abstractNumId w:val="10"/>
+  </w:num>
+  <w:num w:numId="12" w16cid:durableId="796945656">
+    <w:abstractNumId w:val="3"/>
   </w:num>
 </w:numbering>
 </file>
@@ -1611,7 +6036,6 @@
   <w:style w:type="character" w:default="1" w:styleId="DefaultParagraphFont">
     <w:name w:val="Default Paragraph Font"/>
     <w:uiPriority w:val="1"/>
-    <w:semiHidden/>
     <w:unhideWhenUsed/>
   </w:style>
   <w:style w:type="table" w:default="1" w:styleId="TableNormal">

</xml_diff>

<commit_message>
Completed presentation slides, daily updates
</commit_message>
<xml_diff>
--- a/images_and_notes.docx
+++ b/images_and_notes.docx
@@ -3,15 +3,253 @@
 <w:document xmlns:wpc="http://schemas.microsoft.com/office/word/2010/wordprocessingCanvas" xmlns:cx="http://schemas.microsoft.com/office/drawing/2014/chartex" xmlns:cx1="http://schemas.microsoft.com/office/drawing/2015/9/8/chartex" xmlns:cx2="http://schemas.microsoft.com/office/drawing/2015/10/21/chartex" xmlns:cx3="http://schemas.microsoft.com/office/drawing/2016/5/9/chartex" xmlns:cx4="http://schemas.microsoft.com/office/drawing/2016/5/10/chartex" xmlns:cx5="http://schemas.microsoft.com/office/drawing/2016/5/11/chartex" xmlns:cx6="http://schemas.microsoft.com/office/drawing/2016/5/12/chartex" xmlns:cx7="http://schemas.microsoft.com/office/drawing/2016/5/13/chartex" xmlns:cx8="http://schemas.microsoft.com/office/drawing/2016/5/14/chartex" xmlns:mc="http://schemas.openxmlformats.org/markup-compatibility/2006" xmlns:aink="http://schemas.microsoft.com/office/drawing/2016/ink" xmlns:am3d="http://schemas.microsoft.com/office/drawing/2017/model3d" xmlns:o="urn:schemas-microsoft-com:office:office" xmlns:oel="http://schemas.microsoft.com/office/2019/extlst" xmlns:r="http://schemas.openxmlformats.org/officeDocument/2006/relationships" xmlns:m="http://schemas.openxmlformats.org/officeDocument/2006/math" xmlns:v="urn:schemas-microsoft-com:vml" xmlns:wp14="http://schemas.microsoft.com/office/word/2010/wordprocessingDrawing" xmlns:wp="http://schemas.openxmlformats.org/drawingml/2006/wordprocessingDrawing" xmlns:w10="urn:schemas-microsoft-com:office:word" xmlns:w="http://schemas.openxmlformats.org/wordprocessingml/2006/main" xmlns:w14="http://schemas.microsoft.com/office/word/2010/wordml" xmlns:w15="http://schemas.microsoft.com/office/word/2012/wordml" xmlns:w16cex="http://schemas.microsoft.com/office/word/2018/wordml/cex" xmlns:w16cid="http://schemas.microsoft.com/office/word/2016/wordml/cid" xmlns:w16="http://schemas.microsoft.com/office/word/2018/wordml" xmlns:w16sdtdh="http://schemas.microsoft.com/office/word/2020/wordml/sdtdatahash" xmlns:w16se="http://schemas.microsoft.com/office/word/2015/wordml/symex" xmlns:wpg="http://schemas.microsoft.com/office/word/2010/wordprocessingGroup" xmlns:wpi="http://schemas.microsoft.com/office/word/2010/wordprocessingInk" xmlns:wne="http://schemas.microsoft.com/office/word/2006/wordml" xmlns:wps="http://schemas.microsoft.com/office/word/2010/wordprocessingShape" mc:Ignorable="w14 w15 w16se w16cid w16 w16cex w16sdtdh wp14">
   <w:body>
     <w:p>
+      <w:pPr>
+        <w:pStyle w:val="ListParagraph"/>
+        <w:numPr>
+          <w:ilvl w:val="0"/>
+          <w:numId w:val="1"/>
+        </w:numPr>
+      </w:pPr>
+      <w:r>
+        <w:t>I found a website that will run our script on a timed basis and hosts the results</w:t>
+      </w:r>
+      <w:r>
+        <w:t xml:space="preserve">: </w:t>
+      </w:r>
+      <w:proofErr w:type="spellStart"/>
+      <w:r>
+        <w:t>deepnote</w:t>
+      </w:r>
+      <w:proofErr w:type="spellEnd"/>
+      <w:r>
+        <w:t xml:space="preserve"> link: </w:t>
+      </w:r>
+      <w:hyperlink r:id="rId5" w:history="1">
+        <w:r>
+          <w:rPr>
+            <w:rStyle w:val="Hyperlink"/>
+          </w:rPr>
+          <w:t>https://deepnote.com/workspace/estimatorproject-6166945d-6ec6-41f0-bb95-87f4a60e4841/project/WorkingAutomatedEstimator-59dc3a3e-9636-43f0-9372-adacb8d143f7/notebook/Working_Estimator_Script-9386e927ee03453397c483eb80ef1906</w:t>
+        </w:r>
+      </w:hyperlink>
+    </w:p>
+    <w:p>
+      <w:pPr>
+        <w:pStyle w:val="ListParagraph"/>
+        <w:numPr>
+          <w:ilvl w:val="0"/>
+          <w:numId w:val="1"/>
+        </w:numPr>
+        <w:spacing w:line="240" w:lineRule="auto"/>
+      </w:pPr>
+      <w:r>
+        <w:t>ALTER TABLE "target_table22"</w:t>
+      </w:r>
+    </w:p>
+    <w:p>
+      <w:pPr>
+        <w:pStyle w:val="ListParagraph"/>
+        <w:numPr>
+          <w:ilvl w:val="0"/>
+          <w:numId w:val="1"/>
+        </w:numPr>
+        <w:spacing w:line="240" w:lineRule="auto"/>
+      </w:pPr>
+      <w:r>
+        <w:t>ADD FOREIGN KEY (</w:t>
+      </w:r>
+      <w:proofErr w:type="spellStart"/>
+      <w:r>
+        <w:t>product_id</w:t>
+      </w:r>
+      <w:proofErr w:type="spellEnd"/>
+      <w:r>
+        <w:t xml:space="preserve">) REFERENCES </w:t>
+      </w:r>
+      <w:proofErr w:type="spellStart"/>
+      <w:r>
+        <w:t>material_description_table</w:t>
+      </w:r>
+      <w:proofErr w:type="spellEnd"/>
+      <w:r>
+        <w:t>(</w:t>
+      </w:r>
+      <w:proofErr w:type="spellStart"/>
+      <w:r>
+        <w:t>product_id</w:t>
+      </w:r>
+      <w:proofErr w:type="spellEnd"/>
+      <w:proofErr w:type="gramStart"/>
+      <w:r>
+        <w:t>);</w:t>
+      </w:r>
+      <w:proofErr w:type="gramEnd"/>
+    </w:p>
+    <w:p>
+      <w:pPr>
+        <w:pStyle w:val="ListParagraph"/>
+        <w:numPr>
+          <w:ilvl w:val="0"/>
+          <w:numId w:val="1"/>
+        </w:numPr>
+        <w:spacing w:line="240" w:lineRule="auto"/>
+      </w:pPr>
+      <w:r>
+        <w:t xml:space="preserve">SELECT * FROM lowest_price_table1 limit </w:t>
+      </w:r>
+      <w:proofErr w:type="gramStart"/>
+      <w:r>
+        <w:t>10;</w:t>
+      </w:r>
+      <w:proofErr w:type="gramEnd"/>
+    </w:p>
+    <w:p>
+      <w:pPr>
+        <w:pStyle w:val="ListParagraph"/>
+        <w:numPr>
+          <w:ilvl w:val="0"/>
+          <w:numId w:val="1"/>
+        </w:numPr>
+        <w:spacing w:line="240" w:lineRule="auto"/>
+      </w:pPr>
+    </w:p>
+    <w:p>
+      <w:pPr>
+        <w:pStyle w:val="ListParagraph"/>
+        <w:numPr>
+          <w:ilvl w:val="0"/>
+          <w:numId w:val="1"/>
+        </w:numPr>
+        <w:spacing w:line="240" w:lineRule="auto"/>
+      </w:pPr>
+      <w:r>
+        <w:t>ALTER TABLE "all_vendor_table1"</w:t>
+      </w:r>
+    </w:p>
+    <w:p>
+      <w:pPr>
+        <w:pStyle w:val="ListParagraph"/>
+        <w:numPr>
+          <w:ilvl w:val="0"/>
+          <w:numId w:val="1"/>
+        </w:numPr>
+        <w:spacing w:line="240" w:lineRule="auto"/>
+      </w:pPr>
+      <w:r>
+        <w:t xml:space="preserve">ADD PRIMARY </w:t>
+      </w:r>
+      <w:proofErr w:type="gramStart"/>
+      <w:r>
+        <w:t>KEY(</w:t>
+      </w:r>
+      <w:proofErr w:type="spellStart"/>
+      <w:proofErr w:type="gramEnd"/>
+      <w:r>
+        <w:t>vendor_id</w:t>
+      </w:r>
+      <w:proofErr w:type="spellEnd"/>
+      <w:r>
+        <w:t>);</w:t>
+      </w:r>
+    </w:p>
+    <w:p>
+      <w:pPr>
+        <w:pStyle w:val="ListParagraph"/>
+        <w:numPr>
+          <w:ilvl w:val="0"/>
+          <w:numId w:val="1"/>
+        </w:numPr>
+        <w:spacing w:line="240" w:lineRule="auto"/>
+      </w:pPr>
+      <w:r>
+        <w:t xml:space="preserve">SELECT * FROM all_vendor_table1 limit </w:t>
+      </w:r>
+      <w:proofErr w:type="gramStart"/>
+      <w:r>
+        <w:t>10;</w:t>
+      </w:r>
+      <w:proofErr w:type="gramEnd"/>
+    </w:p>
+    <w:p>
+      <w:pPr>
+        <w:pStyle w:val="ListParagraph"/>
+        <w:numPr>
+          <w:ilvl w:val="0"/>
+          <w:numId w:val="1"/>
+        </w:numPr>
+        <w:spacing w:line="240" w:lineRule="auto"/>
+      </w:pPr>
+    </w:p>
+    <w:p>
+      <w:pPr>
+        <w:pStyle w:val="ListParagraph"/>
+        <w:numPr>
+          <w:ilvl w:val="0"/>
+          <w:numId w:val="1"/>
+        </w:numPr>
+        <w:spacing w:line="240" w:lineRule="auto"/>
+      </w:pPr>
+      <w:r>
+        <w:t>ALTER TABLE "all_link_table1"</w:t>
+      </w:r>
+    </w:p>
+    <w:p>
+      <w:pPr>
+        <w:pStyle w:val="ListParagraph"/>
+        <w:numPr>
+          <w:ilvl w:val="0"/>
+          <w:numId w:val="1"/>
+        </w:numPr>
+        <w:spacing w:line="240" w:lineRule="auto"/>
+      </w:pPr>
+      <w:r>
+        <w:t xml:space="preserve">ADD PRIMARY </w:t>
+      </w:r>
+      <w:proofErr w:type="gramStart"/>
+      <w:r>
+        <w:t>KEY(</w:t>
+      </w:r>
+      <w:proofErr w:type="spellStart"/>
+      <w:proofErr w:type="gramEnd"/>
+      <w:r>
+        <w:t>link_id</w:t>
+      </w:r>
+      <w:proofErr w:type="spellEnd"/>
+      <w:r>
+        <w:t>);</w:t>
+      </w:r>
+    </w:p>
+    <w:p>
+      <w:pPr>
+        <w:pStyle w:val="ListParagraph"/>
+        <w:numPr>
+          <w:ilvl w:val="0"/>
+          <w:numId w:val="1"/>
+        </w:numPr>
+        <w:spacing w:line="240" w:lineRule="auto"/>
+      </w:pPr>
+      <w:r>
+        <w:t xml:space="preserve">SELECT * FROM all_link_table1 limit </w:t>
+      </w:r>
+      <w:proofErr w:type="gramStart"/>
+      <w:r>
+        <w:t>10;</w:t>
+      </w:r>
+      <w:proofErr w:type="gramEnd"/>
+    </w:p>
+    <w:p>
+      <w:pPr>
+        <w:ind w:left="360"/>
+      </w:pPr>
       <w:r>
         <w:rPr>
           <w:noProof/>
         </w:rPr>
         <w:drawing>
-          <wp:inline distT="0" distB="0" distL="0" distR="0" wp14:anchorId="740F40B3" wp14:editId="462F81A0">
-            <wp:extent cx="5943600" cy="2876200"/>
-            <wp:effectExtent l="0" t="0" r="0" b="635"/>
-            <wp:docPr id="1" name="Picture 1"/>
+          <wp:inline distT="0" distB="0" distL="0" distR="0" wp14:anchorId="486DEEA6" wp14:editId="23F72D61">
+            <wp:extent cx="5657215" cy="3737861"/>
+            <wp:effectExtent l="0" t="0" r="635" b="0"/>
+            <wp:docPr id="12" name="Picture 12" descr="Graphical user interface, application, table, Excel&#10;&#10;Description automatically generated"/>
             <wp:cNvGraphicFramePr>
               <a:graphicFrameLocks xmlns:a="http://schemas.openxmlformats.org/drawingml/2006/main" noChangeAspect="1"/>
             </wp:cNvGraphicFramePr>
@@ -19,18 +257,18 @@
               <a:graphicData uri="http://schemas.openxmlformats.org/drawingml/2006/picture">
                 <pic:pic xmlns:pic="http://schemas.openxmlformats.org/drawingml/2006/picture">
                   <pic:nvPicPr>
-                    <pic:cNvPr id="1" name=""/>
+                    <pic:cNvPr id="12" name="Picture 12" descr="Graphical user interface, application, table, Excel&#10;&#10;Description automatically generated"/>
                     <pic:cNvPicPr/>
                   </pic:nvPicPr>
                   <pic:blipFill rotWithShape="1">
-                    <a:blip r:embed="rId5"/>
-                    <a:srcRect t="9879"/>
+                    <a:blip r:embed="rId6"/>
+                    <a:srcRect t="17246" r="43574"/>
                     <a:stretch/>
                   </pic:blipFill>
                   <pic:spPr bwMode="auto">
                     <a:xfrm>
                       <a:off x="0" y="0"/>
-                      <a:ext cx="5943600" cy="2876200"/>
+                      <a:ext cx="5672265" cy="3747805"/>
                     </a:xfrm>
                     <a:prstGeom prst="rect">
                       <a:avLst/>
@@ -52,15 +290,19 @@
       </w:r>
     </w:p>
     <w:p>
+      <w:pPr>
+        <w:ind w:left="360"/>
+      </w:pPr>
       <w:r>
         <w:rPr>
           <w:noProof/>
         </w:rPr>
+        <w:lastRenderedPageBreak/>
         <w:drawing>
-          <wp:inline distT="0" distB="0" distL="0" distR="0" wp14:anchorId="15674004" wp14:editId="0EA74E17">
-            <wp:extent cx="5943600" cy="2887665"/>
-            <wp:effectExtent l="0" t="0" r="0" b="8255"/>
-            <wp:docPr id="2" name="Picture 2" descr="A screenshot of a computer&#10;&#10;Description automatically generated"/>
+          <wp:inline distT="0" distB="0" distL="0" distR="0" wp14:anchorId="290C536B" wp14:editId="018BCC4F">
+            <wp:extent cx="5774794" cy="3815255"/>
+            <wp:effectExtent l="0" t="0" r="0" b="0"/>
+            <wp:docPr id="11" name="Picture 11" descr="Graphical user interface, text, application, email&#10;&#10;Description automatically generated"/>
             <wp:cNvGraphicFramePr>
               <a:graphicFrameLocks xmlns:a="http://schemas.openxmlformats.org/drawingml/2006/main" noChangeAspect="1"/>
             </wp:cNvGraphicFramePr>
@@ -68,18 +310,18 @@
               <a:graphicData uri="http://schemas.openxmlformats.org/drawingml/2006/picture">
                 <pic:pic xmlns:pic="http://schemas.openxmlformats.org/drawingml/2006/picture">
                   <pic:nvPicPr>
-                    <pic:cNvPr id="2" name="Picture 2" descr="A screenshot of a computer&#10;&#10;Description automatically generated"/>
+                    <pic:cNvPr id="11" name="Picture 11" descr="Graphical user interface, text, application, email&#10;&#10;Description automatically generated"/>
                     <pic:cNvPicPr/>
                   </pic:nvPicPr>
                   <pic:blipFill rotWithShape="1">
-                    <a:blip r:embed="rId6"/>
-                    <a:srcRect t="9520"/>
+                    <a:blip r:embed="rId7"/>
+                    <a:srcRect l="869" t="-529" r="13129" b="16240"/>
                     <a:stretch/>
                   </pic:blipFill>
                   <pic:spPr bwMode="auto">
                     <a:xfrm>
                       <a:off x="0" y="0"/>
-                      <a:ext cx="5943600" cy="2887665"/>
+                      <a:ext cx="5793659" cy="3827719"/>
                     </a:xfrm>
                     <a:prstGeom prst="rect">
                       <a:avLst/>
@@ -101,668 +343,26 @@
       </w:r>
     </w:p>
     <w:p>
+      <w:pPr>
+        <w:spacing w:line="276" w:lineRule="auto"/>
+        <w:ind w:left="360"/>
+        <w:rPr>
+          <w:rFonts w:ascii="Arial" w:hAnsi="Arial" w:cs="Arial"/>
+          <w:b/>
+          <w:bCs/>
+          <w:color w:val="1D1C1D"/>
+          <w:sz w:val="28"/>
+          <w:szCs w:val="28"/>
+          <w:u w:val="single"/>
+          <w:shd w:val="clear" w:color="auto" w:fill="FFFFFF"/>
+        </w:rPr>
+      </w:pPr>
       <w:r>
         <w:rPr>
           <w:noProof/>
         </w:rPr>
-        <w:lastRenderedPageBreak/>
         <w:drawing>
-          <wp:inline distT="0" distB="0" distL="0" distR="0" wp14:anchorId="115E22F1" wp14:editId="18A77DC3">
-            <wp:extent cx="5943600" cy="3788410"/>
-            <wp:effectExtent l="0" t="0" r="0" b="2540"/>
-            <wp:docPr id="3" name="Picture 3" descr="Graphical user interface, table&#10;&#10;Description automatically generated with medium confidence"/>
-            <wp:cNvGraphicFramePr>
-              <a:graphicFrameLocks xmlns:a="http://schemas.openxmlformats.org/drawingml/2006/main" noChangeAspect="1"/>
-            </wp:cNvGraphicFramePr>
-            <a:graphic xmlns:a="http://schemas.openxmlformats.org/drawingml/2006/main">
-              <a:graphicData uri="http://schemas.openxmlformats.org/drawingml/2006/picture">
-                <pic:pic xmlns:pic="http://schemas.openxmlformats.org/drawingml/2006/picture">
-                  <pic:nvPicPr>
-                    <pic:cNvPr id="3" name="Picture 3" descr="Graphical user interface, table&#10;&#10;Description automatically generated with medium confidence"/>
-                    <pic:cNvPicPr/>
-                  </pic:nvPicPr>
-                  <pic:blipFill>
-                    <a:blip r:embed="rId7"/>
-                    <a:stretch>
-                      <a:fillRect/>
-                    </a:stretch>
-                  </pic:blipFill>
-                  <pic:spPr>
-                    <a:xfrm>
-                      <a:off x="0" y="0"/>
-                      <a:ext cx="5943600" cy="3788410"/>
-                    </a:xfrm>
-                    <a:prstGeom prst="rect">
-                      <a:avLst/>
-                    </a:prstGeom>
-                  </pic:spPr>
-                </pic:pic>
-              </a:graphicData>
-            </a:graphic>
-          </wp:inline>
-        </w:drawing>
-      </w:r>
-    </w:p>
-    <w:p>
-      <w:r>
-        <w:rPr>
-          <w:noProof/>
-        </w:rPr>
-        <w:drawing>
-          <wp:inline distT="0" distB="0" distL="0" distR="0" wp14:anchorId="2E17403E" wp14:editId="34AF45EA">
-            <wp:extent cx="5943600" cy="3788410"/>
-            <wp:effectExtent l="0" t="0" r="0" b="2540"/>
-            <wp:docPr id="4" name="Picture 4" descr="Graphical user interface, table&#10;&#10;Description automatically generated"/>
-            <wp:cNvGraphicFramePr>
-              <a:graphicFrameLocks xmlns:a="http://schemas.openxmlformats.org/drawingml/2006/main" noChangeAspect="1"/>
-            </wp:cNvGraphicFramePr>
-            <a:graphic xmlns:a="http://schemas.openxmlformats.org/drawingml/2006/main">
-              <a:graphicData uri="http://schemas.openxmlformats.org/drawingml/2006/picture">
-                <pic:pic xmlns:pic="http://schemas.openxmlformats.org/drawingml/2006/picture">
-                  <pic:nvPicPr>
-                    <pic:cNvPr id="4" name="Picture 4" descr="Graphical user interface, table&#10;&#10;Description automatically generated"/>
-                    <pic:cNvPicPr/>
-                  </pic:nvPicPr>
-                  <pic:blipFill>
-                    <a:blip r:embed="rId8"/>
-                    <a:stretch>
-                      <a:fillRect/>
-                    </a:stretch>
-                  </pic:blipFill>
-                  <pic:spPr>
-                    <a:xfrm>
-                      <a:off x="0" y="0"/>
-                      <a:ext cx="5943600" cy="3788410"/>
-                    </a:xfrm>
-                    <a:prstGeom prst="rect">
-                      <a:avLst/>
-                    </a:prstGeom>
-                  </pic:spPr>
-                </pic:pic>
-              </a:graphicData>
-            </a:graphic>
-          </wp:inline>
-        </w:drawing>
-      </w:r>
-    </w:p>
-    <w:p/>
-    <w:p>
-      <w:pPr>
-        <w:pStyle w:val="ListParagraph"/>
-        <w:numPr>
-          <w:ilvl w:val="0"/>
-          <w:numId w:val="1"/>
-        </w:numPr>
-      </w:pPr>
-      <w:r>
-        <w:t>I found a website that will run our script on a timed basis and hosts the results</w:t>
-      </w:r>
-      <w:r>
-        <w:t xml:space="preserve">: </w:t>
-      </w:r>
-      <w:proofErr w:type="spellStart"/>
-      <w:r>
-        <w:t>deepnote</w:t>
-      </w:r>
-      <w:proofErr w:type="spellEnd"/>
-      <w:r>
-        <w:t xml:space="preserve"> link: </w:t>
-      </w:r>
-      <w:hyperlink r:id="rId9" w:history="1">
-        <w:r>
-          <w:rPr>
-            <w:rStyle w:val="Hyperlink"/>
-          </w:rPr>
-          <w:t>https://deepnote.com/workspace/estimatorproject-6166945d-6ec6-41f0-bb95-87f4a60e4841/project/WorkingAutomatedEstimator-59dc3a3e-9636-43f0-9372-adacb8d143f7/notebook/Working_Estimator_Script-9386e927ee03453397c483eb80ef1906</w:t>
-        </w:r>
-      </w:hyperlink>
-    </w:p>
-    <w:p>
-      <w:pPr>
-        <w:pStyle w:val="ListParagraph"/>
-        <w:numPr>
-          <w:ilvl w:val="0"/>
-          <w:numId w:val="1"/>
-        </w:numPr>
-      </w:pPr>
-      <w:r>
-        <w:t>I recreated a “Normalized” set of schemas for the data:</w:t>
-      </w:r>
-    </w:p>
-    <w:p>
-      <w:pPr>
-        <w:pStyle w:val="ListParagraph"/>
-        <w:numPr>
-          <w:ilvl w:val="0"/>
-          <w:numId w:val="1"/>
-        </w:numPr>
-      </w:pPr>
-      <w:r>
-        <w:t xml:space="preserve">I sent data to </w:t>
-      </w:r>
-      <w:proofErr w:type="spellStart"/>
-      <w:r>
-        <w:t>pgAdmin</w:t>
-      </w:r>
-      <w:proofErr w:type="spellEnd"/>
-      <w:r>
-        <w:t xml:space="preserve"> and created databases.</w:t>
-      </w:r>
-    </w:p>
-    <w:p>
-      <w:pPr>
-        <w:pStyle w:val="ListParagraph"/>
-        <w:numPr>
-          <w:ilvl w:val="0"/>
-          <w:numId w:val="1"/>
-        </w:numPr>
-      </w:pPr>
-      <w:r>
-        <w:t>I consolidated (</w:t>
-      </w:r>
-      <w:r>
-        <w:t>9</w:t>
-      </w:r>
-      <w:r>
-        <w:t xml:space="preserve">) days of data and started creating a model that will establish: </w:t>
-      </w:r>
-    </w:p>
-    <w:p>
-      <w:pPr>
-        <w:pStyle w:val="ListParagraph"/>
-        <w:numPr>
-          <w:ilvl w:val="1"/>
-          <w:numId w:val="1"/>
-        </w:numPr>
-      </w:pPr>
-      <w:r>
-        <w:t>a correlation between cable and wire</w:t>
-      </w:r>
-    </w:p>
-    <w:p>
-      <w:pPr>
-        <w:pStyle w:val="ListParagraph"/>
-        <w:numPr>
-          <w:ilvl w:val="1"/>
-          <w:numId w:val="1"/>
-        </w:numPr>
-      </w:pPr>
-      <w:r>
-        <w:t>a correlation between conduit and fittings</w:t>
-      </w:r>
-    </w:p>
-    <w:p>
-      <w:pPr>
-        <w:pStyle w:val="ListParagraph"/>
-        <w:numPr>
-          <w:ilvl w:val="1"/>
-          <w:numId w:val="1"/>
-        </w:numPr>
-      </w:pPr>
-      <w:r>
-        <w:t>Predict which vendor will offer the cheapest priced item</w:t>
-      </w:r>
-    </w:p>
-    <w:p>
-      <w:pPr>
-        <w:pStyle w:val="ListParagraph"/>
-        <w:numPr>
-          <w:ilvl w:val="1"/>
-          <w:numId w:val="1"/>
-        </w:numPr>
-      </w:pPr>
-      <w:r>
-        <w:t>Predict which day of the week will offer the cheapest priced item</w:t>
-      </w:r>
-    </w:p>
-    <w:p>
-      <w:pPr>
-        <w:pStyle w:val="ListParagraph"/>
-        <w:numPr>
-          <w:ilvl w:val="0"/>
-          <w:numId w:val="1"/>
-        </w:numPr>
-      </w:pPr>
-      <w:r>
-        <w:t xml:space="preserve">I cannot export from </w:t>
-      </w:r>
-      <w:proofErr w:type="spellStart"/>
-      <w:r>
-        <w:t>deepnote</w:t>
-      </w:r>
-      <w:proofErr w:type="spellEnd"/>
-      <w:r>
-        <w:t xml:space="preserve"> </w:t>
-      </w:r>
-      <w:proofErr w:type="gramStart"/>
-      <w:r>
-        <w:t>at the moment</w:t>
-      </w:r>
-      <w:proofErr w:type="gramEnd"/>
-      <w:r>
-        <w:t>. I know it will allow because I’ve done it once before. I suspect it won’t because I am on the free tier.</w:t>
-      </w:r>
-    </w:p>
-    <w:p>
-      <w:pPr>
-        <w:pStyle w:val="ListParagraph"/>
-        <w:numPr>
-          <w:ilvl w:val="0"/>
-          <w:numId w:val="1"/>
-        </w:numPr>
-      </w:pPr>
-      <w:r>
-        <w:t xml:space="preserve">I cannot export </w:t>
-      </w:r>
-      <w:proofErr w:type="spellStart"/>
-      <w:r>
-        <w:t>PGAdmin</w:t>
-      </w:r>
-      <w:proofErr w:type="spellEnd"/>
-      <w:r>
-        <w:t xml:space="preserve"> </w:t>
-      </w:r>
-      <w:proofErr w:type="spellStart"/>
-      <w:r>
-        <w:t>db’s</w:t>
-      </w:r>
-      <w:proofErr w:type="spellEnd"/>
-      <w:r>
-        <w:t xml:space="preserve"> so that they re-write existing </w:t>
-      </w:r>
-      <w:proofErr w:type="spellStart"/>
-      <w:r>
-        <w:t>db</w:t>
-      </w:r>
-      <w:proofErr w:type="spellEnd"/>
-      <w:r>
-        <w:t xml:space="preserve"> in-place</w:t>
-      </w:r>
-    </w:p>
-    <w:p>
-      <w:pPr>
-        <w:pStyle w:val="ListParagraph"/>
-        <w:numPr>
-          <w:ilvl w:val="0"/>
-          <w:numId w:val="1"/>
-        </w:numPr>
-      </w:pPr>
-      <w:r>
-        <w:t>We need historical data to create a predictive model and I don’t have it yet.</w:t>
-      </w:r>
-    </w:p>
-    <w:p>
-      <w:r>
-        <w:rPr>
-          <w:rFonts w:ascii="Arial" w:hAnsi="Arial" w:cs="Arial"/>
-          <w:color w:val="1D1C1D"/>
-          <w:sz w:val="23"/>
-          <w:szCs w:val="23"/>
-          <w:shd w:val="clear" w:color="auto" w:fill="F8F8F8"/>
-        </w:rPr>
-        <w:t>Content</w:t>
-      </w:r>
-      <w:r>
-        <w:rPr>
-          <w:rFonts w:ascii="Arial" w:hAnsi="Arial" w:cs="Arial"/>
-          <w:color w:val="1D1C1D"/>
-          <w:sz w:val="23"/>
-          <w:szCs w:val="23"/>
-        </w:rPr>
-        <w:br/>
-      </w:r>
-      <w:r>
-        <w:rPr>
-          <w:rFonts w:ascii="Arial" w:hAnsi="Arial" w:cs="Arial"/>
-          <w:color w:val="1D1C1D"/>
-          <w:sz w:val="23"/>
-          <w:szCs w:val="23"/>
-          <w:shd w:val="clear" w:color="auto" w:fill="F8F8F8"/>
-        </w:rPr>
-        <w:t>The presentation tells a cohesive story about their project, including the following:</w:t>
-      </w:r>
-      <w:r>
-        <w:rPr>
-          <w:rFonts w:ascii="Arial" w:hAnsi="Arial" w:cs="Arial"/>
-          <w:color w:val="1D1C1D"/>
-          <w:sz w:val="23"/>
-          <w:szCs w:val="23"/>
-        </w:rPr>
-        <w:br/>
-      </w:r>
-      <w:r>
-        <w:rPr>
-          <w:rFonts w:ascii="Arial" w:hAnsi="Arial" w:cs="Arial"/>
-          <w:color w:val="1D1C1D"/>
-          <w:sz w:val="23"/>
-          <w:szCs w:val="23"/>
-          <w:shd w:val="clear" w:color="auto" w:fill="F8F8F8"/>
-        </w:rPr>
-        <w:t>1. Selected topic</w:t>
-      </w:r>
-      <w:r>
-        <w:rPr>
-          <w:rFonts w:ascii="Arial" w:hAnsi="Arial" w:cs="Arial"/>
-          <w:color w:val="1D1C1D"/>
-          <w:sz w:val="23"/>
-          <w:szCs w:val="23"/>
-        </w:rPr>
-        <w:br/>
-      </w:r>
-      <w:r>
-        <w:rPr>
-          <w:rFonts w:ascii="Arial" w:hAnsi="Arial" w:cs="Arial"/>
-          <w:color w:val="1D1C1D"/>
-          <w:sz w:val="23"/>
-          <w:szCs w:val="23"/>
-          <w:shd w:val="clear" w:color="auto" w:fill="F8F8F8"/>
-        </w:rPr>
-        <w:t>Nancy</w:t>
-      </w:r>
-      <w:r>
-        <w:rPr>
-          <w:rFonts w:ascii="Arial" w:hAnsi="Arial" w:cs="Arial"/>
-          <w:color w:val="1D1C1D"/>
-          <w:sz w:val="23"/>
-          <w:szCs w:val="23"/>
-        </w:rPr>
-        <w:br/>
-      </w:r>
-      <w:r>
-        <w:rPr>
-          <w:rFonts w:ascii="Arial" w:hAnsi="Arial" w:cs="Arial"/>
-          <w:color w:val="1D1C1D"/>
-          <w:sz w:val="23"/>
-          <w:szCs w:val="23"/>
-          <w:shd w:val="clear" w:color="auto" w:fill="F8F8F8"/>
-        </w:rPr>
-        <w:t>2. Reason why they selected their topic</w:t>
-      </w:r>
-      <w:r>
-        <w:rPr>
-          <w:rFonts w:ascii="Arial" w:hAnsi="Arial" w:cs="Arial"/>
-          <w:color w:val="1D1C1D"/>
-          <w:sz w:val="23"/>
-          <w:szCs w:val="23"/>
-        </w:rPr>
-        <w:br/>
-      </w:r>
-      <w:r>
-        <w:rPr>
-          <w:rFonts w:ascii="Arial" w:hAnsi="Arial" w:cs="Arial"/>
-          <w:color w:val="1D1C1D"/>
-          <w:sz w:val="23"/>
-          <w:szCs w:val="23"/>
-          <w:shd w:val="clear" w:color="auto" w:fill="F8F8F8"/>
-        </w:rPr>
-        <w:lastRenderedPageBreak/>
-        <w:t>Nancy3. Questions they hope to answer with the data</w:t>
-      </w:r>
-      <w:r>
-        <w:rPr>
-          <w:rFonts w:ascii="Arial" w:hAnsi="Arial" w:cs="Arial"/>
-          <w:color w:val="1D1C1D"/>
-          <w:sz w:val="23"/>
-          <w:szCs w:val="23"/>
-        </w:rPr>
-        <w:br/>
-      </w:r>
-      <w:r>
-        <w:rPr>
-          <w:rFonts w:ascii="Arial" w:hAnsi="Arial" w:cs="Arial"/>
-          <w:color w:val="1D1C1D"/>
-          <w:sz w:val="23"/>
-          <w:szCs w:val="23"/>
-          <w:shd w:val="clear" w:color="auto" w:fill="F8F8F8"/>
-        </w:rPr>
-        <w:t>Correlations: Nancy1MIN4. Description of their source of data: Kijahre</w:t>
-      </w:r>
-      <w:r>
-        <w:rPr>
-          <w:rFonts w:ascii="Arial" w:hAnsi="Arial" w:cs="Arial"/>
-          <w:color w:val="1D1C1D"/>
-          <w:sz w:val="23"/>
-          <w:szCs w:val="23"/>
-        </w:rPr>
-        <w:br/>
-      </w:r>
-      <w:r>
-        <w:rPr>
-          <w:rFonts w:ascii="Arial" w:hAnsi="Arial" w:cs="Arial"/>
-          <w:color w:val="1D1C1D"/>
-          <w:sz w:val="23"/>
-          <w:szCs w:val="23"/>
-          <w:shd w:val="clear" w:color="auto" w:fill="F8F8F8"/>
-        </w:rPr>
-        <w:t>explain obstacles we came across and why we chose to go with data set we accumulate5. Description of the data exploration phase of the project: Kijahre</w:t>
-      </w:r>
-      <w:r>
-        <w:rPr>
-          <w:rFonts w:ascii="Arial" w:hAnsi="Arial" w:cs="Arial"/>
-          <w:color w:val="1D1C1D"/>
-          <w:sz w:val="23"/>
-          <w:szCs w:val="23"/>
-        </w:rPr>
-        <w:br/>
-      </w:r>
-      <w:r>
-        <w:rPr>
-          <w:rFonts w:ascii="Arial" w:hAnsi="Arial" w:cs="Arial"/>
-          <w:color w:val="1D1C1D"/>
-          <w:sz w:val="23"/>
-          <w:szCs w:val="23"/>
-          <w:shd w:val="clear" w:color="auto" w:fill="F8F8F8"/>
-        </w:rPr>
-        <w:t>why are we choosing the features we chose</w:t>
-      </w:r>
-      <w:r>
-        <w:rPr>
-          <w:rFonts w:ascii="Arial" w:hAnsi="Arial" w:cs="Arial"/>
-          <w:color w:val="1D1C1D"/>
-          <w:sz w:val="23"/>
-          <w:szCs w:val="23"/>
-        </w:rPr>
-        <w:br/>
-      </w:r>
-      <w:r>
-        <w:rPr>
-          <w:rFonts w:ascii="Arial" w:hAnsi="Arial" w:cs="Arial"/>
-          <w:color w:val="1D1C1D"/>
-          <w:sz w:val="23"/>
-          <w:szCs w:val="23"/>
-          <w:shd w:val="clear" w:color="auto" w:fill="F8F8F8"/>
-        </w:rPr>
-        <w:t>location and vendor were not straight forward</w:t>
-      </w:r>
-      <w:r>
-        <w:rPr>
-          <w:rFonts w:ascii="Arial" w:hAnsi="Arial" w:cs="Arial"/>
-          <w:color w:val="1D1C1D"/>
-          <w:sz w:val="23"/>
-          <w:szCs w:val="23"/>
-        </w:rPr>
-        <w:br/>
-      </w:r>
-      <w:r>
-        <w:rPr>
-          <w:rFonts w:ascii="Arial" w:hAnsi="Arial" w:cs="Arial"/>
-          <w:color w:val="1D1C1D"/>
-          <w:sz w:val="23"/>
-          <w:szCs w:val="23"/>
-          <w:shd w:val="clear" w:color="auto" w:fill="F8F8F8"/>
-        </w:rPr>
-        <w:t>dissect and digest the data</w:t>
-      </w:r>
-    </w:p>
-    <w:p>
-      <w:pPr>
-        <w:ind w:left="360"/>
-      </w:pPr>
-      <w:r>
-        <w:rPr>
-          <w:noProof/>
-        </w:rPr>
-        <w:drawing>
-          <wp:inline distT="0" distB="0" distL="0" distR="0" wp14:anchorId="064AB9DB" wp14:editId="621557D4">
-            <wp:extent cx="5943558" cy="3789457"/>
-            <wp:effectExtent l="0" t="0" r="635" b="1905"/>
-            <wp:docPr id="6" name="Picture 6"/>
-            <wp:cNvGraphicFramePr>
-              <a:graphicFrameLocks xmlns:a="http://schemas.openxmlformats.org/drawingml/2006/main" noChangeAspect="1"/>
-            </wp:cNvGraphicFramePr>
-            <a:graphic xmlns:a="http://schemas.openxmlformats.org/drawingml/2006/main">
-              <a:graphicData uri="http://schemas.openxmlformats.org/drawingml/2006/picture">
-                <pic:pic xmlns:pic="http://schemas.openxmlformats.org/drawingml/2006/picture">
-                  <pic:nvPicPr>
-                    <pic:cNvPr id="1" name=""/>
-                    <pic:cNvPicPr/>
-                  </pic:nvPicPr>
-                  <pic:blipFill rotWithShape="1">
-                    <a:blip r:embed="rId10"/>
-                    <a:srcRect t="21489" r="14378"/>
-                    <a:stretch/>
-                  </pic:blipFill>
-                  <pic:spPr bwMode="auto">
-                    <a:xfrm>
-                      <a:off x="0" y="0"/>
-                      <a:ext cx="5985076" cy="3815928"/>
-                    </a:xfrm>
-                    <a:prstGeom prst="rect">
-                      <a:avLst/>
-                    </a:prstGeom>
-                    <a:ln>
-                      <a:noFill/>
-                    </a:ln>
-                    <a:extLst>
-                      <a:ext uri="{53640926-AAD7-44D8-BBD7-CCE9431645EC}">
-                        <a14:shadowObscured xmlns:a14="http://schemas.microsoft.com/office/drawing/2010/main"/>
-                      </a:ext>
-                    </a:extLst>
-                  </pic:spPr>
-                </pic:pic>
-              </a:graphicData>
-            </a:graphic>
-          </wp:inline>
-        </w:drawing>
-      </w:r>
-    </w:p>
-    <w:p>
-      <w:pPr>
-        <w:ind w:left="360"/>
-      </w:pPr>
-      <w:r>
-        <w:rPr>
-          <w:noProof/>
-        </w:rPr>
-        <w:lastRenderedPageBreak/>
-        <w:drawing>
-          <wp:inline distT="0" distB="0" distL="0" distR="0" wp14:anchorId="30BB28E8" wp14:editId="6101BBE6">
-            <wp:extent cx="5878718" cy="4365615"/>
-            <wp:effectExtent l="0" t="0" r="8255" b="0"/>
-            <wp:docPr id="7" name="Picture 7" descr="Graphical user interface, application, table, Excel&#10;&#10;Description automatically generated"/>
-            <wp:cNvGraphicFramePr>
-              <a:graphicFrameLocks xmlns:a="http://schemas.openxmlformats.org/drawingml/2006/main" noChangeAspect="1"/>
-            </wp:cNvGraphicFramePr>
-            <a:graphic xmlns:a="http://schemas.openxmlformats.org/drawingml/2006/main">
-              <a:graphicData uri="http://schemas.openxmlformats.org/drawingml/2006/picture">
-                <pic:pic xmlns:pic="http://schemas.openxmlformats.org/drawingml/2006/picture">
-                  <pic:nvPicPr>
-                    <pic:cNvPr id="7" name="Picture 7" descr="Graphical user interface, application, table, Excel&#10;&#10;Description automatically generated"/>
-                    <pic:cNvPicPr/>
-                  </pic:nvPicPr>
-                  <pic:blipFill rotWithShape="1">
-                    <a:blip r:embed="rId11"/>
-                    <a:srcRect r="11647"/>
-                    <a:stretch/>
-                  </pic:blipFill>
-                  <pic:spPr bwMode="auto">
-                    <a:xfrm>
-                      <a:off x="0" y="0"/>
-                      <a:ext cx="5903597" cy="4384091"/>
-                    </a:xfrm>
-                    <a:prstGeom prst="rect">
-                      <a:avLst/>
-                    </a:prstGeom>
-                    <a:ln>
-                      <a:noFill/>
-                    </a:ln>
-                    <a:extLst>
-                      <a:ext uri="{53640926-AAD7-44D8-BBD7-CCE9431645EC}">
-                        <a14:shadowObscured xmlns:a14="http://schemas.microsoft.com/office/drawing/2010/main"/>
-                      </a:ext>
-                    </a:extLst>
-                  </pic:spPr>
-                </pic:pic>
-              </a:graphicData>
-            </a:graphic>
-          </wp:inline>
-        </w:drawing>
-      </w:r>
-    </w:p>
-    <w:p>
-      <w:pPr>
-        <w:ind w:left="360"/>
-      </w:pPr>
-      <w:r>
-        <w:rPr>
-          <w:noProof/>
-        </w:rPr>
-        <w:lastRenderedPageBreak/>
-        <w:drawing>
-          <wp:inline distT="0" distB="0" distL="0" distR="0" wp14:anchorId="0416BA3E" wp14:editId="43072CF1">
-            <wp:extent cx="5912508" cy="4408612"/>
-            <wp:effectExtent l="0" t="0" r="0" b="0"/>
-            <wp:docPr id="8" name="Picture 8" descr="Text&#10;&#10;Description automatically generated"/>
-            <wp:cNvGraphicFramePr>
-              <a:graphicFrameLocks xmlns:a="http://schemas.openxmlformats.org/drawingml/2006/main" noChangeAspect="1"/>
-            </wp:cNvGraphicFramePr>
-            <a:graphic xmlns:a="http://schemas.openxmlformats.org/drawingml/2006/main">
-              <a:graphicData uri="http://schemas.openxmlformats.org/drawingml/2006/picture">
-                <pic:pic xmlns:pic="http://schemas.openxmlformats.org/drawingml/2006/picture">
-                  <pic:nvPicPr>
-                    <pic:cNvPr id="8" name="Picture 8" descr="Text&#10;&#10;Description automatically generated"/>
-                    <pic:cNvPicPr/>
-                  </pic:nvPicPr>
-                  <pic:blipFill rotWithShape="1">
-                    <a:blip r:embed="rId12"/>
-                    <a:srcRect l="11284" t="11882" r="12661"/>
-                    <a:stretch/>
-                  </pic:blipFill>
-                  <pic:spPr bwMode="auto">
-                    <a:xfrm>
-                      <a:off x="0" y="0"/>
-                      <a:ext cx="5987569" cy="4464581"/>
-                    </a:xfrm>
-                    <a:prstGeom prst="rect">
-                      <a:avLst/>
-                    </a:prstGeom>
-                    <a:ln>
-                      <a:noFill/>
-                    </a:ln>
-                    <a:extLst>
-                      <a:ext uri="{53640926-AAD7-44D8-BBD7-CCE9431645EC}">
-                        <a14:shadowObscured xmlns:a14="http://schemas.microsoft.com/office/drawing/2010/main"/>
-                      </a:ext>
-                    </a:extLst>
-                  </pic:spPr>
-                </pic:pic>
-              </a:graphicData>
-            </a:graphic>
-          </wp:inline>
-        </w:drawing>
-      </w:r>
-    </w:p>
-    <w:p>
-      <w:pPr>
-        <w:ind w:left="360"/>
-      </w:pPr>
-      <w:r>
-        <w:rPr>
-          <w:noProof/>
-        </w:rPr>
-        <w:lastRenderedPageBreak/>
-        <w:drawing>
-          <wp:inline distT="0" distB="0" distL="0" distR="0" wp14:anchorId="426392F5" wp14:editId="4D1760EF">
+          <wp:inline distT="0" distB="0" distL="0" distR="0" wp14:anchorId="5E0110C6" wp14:editId="69ED711E">
             <wp:extent cx="5835339" cy="3932780"/>
             <wp:effectExtent l="0" t="0" r="0" b="0"/>
             <wp:docPr id="10" name="Picture 10" descr="Graphical user interface, text, application, email&#10;&#10;Description automatically generated"/>
@@ -777,7 +377,7 @@
                     <pic:cNvPicPr/>
                   </pic:nvPicPr>
                   <pic:blipFill rotWithShape="1">
-                    <a:blip r:embed="rId13"/>
+                    <a:blip r:embed="rId8"/>
                     <a:srcRect l="10516" t="11501" r="11681"/>
                     <a:stretch/>
                   </pic:blipFill>
@@ -807,397 +407,8 @@
     </w:p>
     <w:p>
       <w:pPr>
+        <w:spacing w:line="276" w:lineRule="auto"/>
         <w:ind w:left="360"/>
-      </w:pPr>
-      <w:r>
-        <w:rPr>
-          <w:noProof/>
-        </w:rPr>
-        <w:lastRenderedPageBreak/>
-        <w:drawing>
-          <wp:inline distT="0" distB="0" distL="0" distR="0" wp14:anchorId="5441B0D3" wp14:editId="63429749">
-            <wp:extent cx="5657828" cy="4743987"/>
-            <wp:effectExtent l="0" t="0" r="635" b="0"/>
-            <wp:docPr id="13" name="Picture 13" descr="Graphical user interface, text, application&#10;&#10;Description automatically generated"/>
-            <wp:cNvGraphicFramePr>
-              <a:graphicFrameLocks xmlns:a="http://schemas.openxmlformats.org/drawingml/2006/main" noChangeAspect="1"/>
-            </wp:cNvGraphicFramePr>
-            <a:graphic xmlns:a="http://schemas.openxmlformats.org/drawingml/2006/main">
-              <a:graphicData uri="http://schemas.openxmlformats.org/drawingml/2006/picture">
-                <pic:pic xmlns:pic="http://schemas.openxmlformats.org/drawingml/2006/picture">
-                  <pic:nvPicPr>
-                    <pic:cNvPr id="13" name="Picture 13" descr="Graphical user interface, text, application&#10;&#10;Description automatically generated"/>
-                    <pic:cNvPicPr/>
-                  </pic:nvPicPr>
-                  <pic:blipFill rotWithShape="1">
-                    <a:blip r:embed="rId14"/>
-                    <a:srcRect r="40536" b="24316"/>
-                    <a:stretch/>
-                  </pic:blipFill>
-                  <pic:spPr bwMode="auto">
-                    <a:xfrm>
-                      <a:off x="0" y="0"/>
-                      <a:ext cx="5672027" cy="4755892"/>
-                    </a:xfrm>
-                    <a:prstGeom prst="rect">
-                      <a:avLst/>
-                    </a:prstGeom>
-                    <a:ln>
-                      <a:noFill/>
-                    </a:ln>
-                    <a:extLst>
-                      <a:ext uri="{53640926-AAD7-44D8-BBD7-CCE9431645EC}">
-                        <a14:shadowObscured xmlns:a14="http://schemas.microsoft.com/office/drawing/2010/main"/>
-                      </a:ext>
-                    </a:extLst>
-                  </pic:spPr>
-                </pic:pic>
-              </a:graphicData>
-            </a:graphic>
-          </wp:inline>
-        </w:drawing>
-      </w:r>
-    </w:p>
-    <w:p>
-      <w:pPr>
-        <w:ind w:left="360"/>
-      </w:pPr>
-      <w:r>
-        <w:rPr>
-          <w:noProof/>
-        </w:rPr>
-        <w:lastRenderedPageBreak/>
-        <w:drawing>
-          <wp:inline distT="0" distB="0" distL="0" distR="0" wp14:anchorId="486DEEA6" wp14:editId="23F72D61">
-            <wp:extent cx="5657215" cy="3737861"/>
-            <wp:effectExtent l="0" t="0" r="635" b="0"/>
-            <wp:docPr id="12" name="Picture 12" descr="Graphical user interface, application, table, Excel&#10;&#10;Description automatically generated"/>
-            <wp:cNvGraphicFramePr>
-              <a:graphicFrameLocks xmlns:a="http://schemas.openxmlformats.org/drawingml/2006/main" noChangeAspect="1"/>
-            </wp:cNvGraphicFramePr>
-            <a:graphic xmlns:a="http://schemas.openxmlformats.org/drawingml/2006/main">
-              <a:graphicData uri="http://schemas.openxmlformats.org/drawingml/2006/picture">
-                <pic:pic xmlns:pic="http://schemas.openxmlformats.org/drawingml/2006/picture">
-                  <pic:nvPicPr>
-                    <pic:cNvPr id="12" name="Picture 12" descr="Graphical user interface, application, table, Excel&#10;&#10;Description automatically generated"/>
-                    <pic:cNvPicPr/>
-                  </pic:nvPicPr>
-                  <pic:blipFill rotWithShape="1">
-                    <a:blip r:embed="rId15"/>
-                    <a:srcRect t="17246" r="43574"/>
-                    <a:stretch/>
-                  </pic:blipFill>
-                  <pic:spPr bwMode="auto">
-                    <a:xfrm>
-                      <a:off x="0" y="0"/>
-                      <a:ext cx="5672265" cy="3747805"/>
-                    </a:xfrm>
-                    <a:prstGeom prst="rect">
-                      <a:avLst/>
-                    </a:prstGeom>
-                    <a:ln>
-                      <a:noFill/>
-                    </a:ln>
-                    <a:extLst>
-                      <a:ext uri="{53640926-AAD7-44D8-BBD7-CCE9431645EC}">
-                        <a14:shadowObscured xmlns:a14="http://schemas.microsoft.com/office/drawing/2010/main"/>
-                      </a:ext>
-                    </a:extLst>
-                  </pic:spPr>
-                </pic:pic>
-              </a:graphicData>
-            </a:graphic>
-          </wp:inline>
-        </w:drawing>
-      </w:r>
-    </w:p>
-    <w:p>
-      <w:pPr>
-        <w:ind w:left="360"/>
-      </w:pPr>
-      <w:r>
-        <w:rPr>
-          <w:noProof/>
-        </w:rPr>
-        <w:drawing>
-          <wp:inline distT="0" distB="0" distL="0" distR="0" wp14:anchorId="290C536B" wp14:editId="018BCC4F">
-            <wp:extent cx="5774794" cy="3815255"/>
-            <wp:effectExtent l="0" t="0" r="0" b="0"/>
-            <wp:docPr id="11" name="Picture 11" descr="Graphical user interface, text, application, email&#10;&#10;Description automatically generated"/>
-            <wp:cNvGraphicFramePr>
-              <a:graphicFrameLocks xmlns:a="http://schemas.openxmlformats.org/drawingml/2006/main" noChangeAspect="1"/>
-            </wp:cNvGraphicFramePr>
-            <a:graphic xmlns:a="http://schemas.openxmlformats.org/drawingml/2006/main">
-              <a:graphicData uri="http://schemas.openxmlformats.org/drawingml/2006/picture">
-                <pic:pic xmlns:pic="http://schemas.openxmlformats.org/drawingml/2006/picture">
-                  <pic:nvPicPr>
-                    <pic:cNvPr id="11" name="Picture 11" descr="Graphical user interface, text, application, email&#10;&#10;Description automatically generated"/>
-                    <pic:cNvPicPr/>
-                  </pic:nvPicPr>
-                  <pic:blipFill rotWithShape="1">
-                    <a:blip r:embed="rId16"/>
-                    <a:srcRect l="869" t="-529" r="13129" b="16240"/>
-                    <a:stretch/>
-                  </pic:blipFill>
-                  <pic:spPr bwMode="auto">
-                    <a:xfrm>
-                      <a:off x="0" y="0"/>
-                      <a:ext cx="5793659" cy="3827719"/>
-                    </a:xfrm>
-                    <a:prstGeom prst="rect">
-                      <a:avLst/>
-                    </a:prstGeom>
-                    <a:ln>
-                      <a:noFill/>
-                    </a:ln>
-                    <a:extLst>
-                      <a:ext uri="{53640926-AAD7-44D8-BBD7-CCE9431645EC}">
-                        <a14:shadowObscured xmlns:a14="http://schemas.microsoft.com/office/drawing/2010/main"/>
-                      </a:ext>
-                    </a:extLst>
-                  </pic:spPr>
-                </pic:pic>
-              </a:graphicData>
-            </a:graphic>
-          </wp:inline>
-        </w:drawing>
-      </w:r>
-    </w:p>
-    <w:p>
-      <w:pPr>
-        <w:ind w:left="360"/>
-      </w:pPr>
-      <w:r>
-        <w:lastRenderedPageBreak/>
-        <w:t>ALTER TABLE "target_table22"</w:t>
-      </w:r>
-    </w:p>
-    <w:p>
-      <w:pPr>
-        <w:ind w:left="360"/>
-      </w:pPr>
-      <w:r>
-        <w:t>ADD FOREIGN KEY (</w:t>
-      </w:r>
-      <w:proofErr w:type="spellStart"/>
-      <w:r>
-        <w:t>product_id</w:t>
-      </w:r>
-      <w:proofErr w:type="spellEnd"/>
-      <w:r>
-        <w:t xml:space="preserve">) REFERENCES </w:t>
-      </w:r>
-      <w:proofErr w:type="spellStart"/>
-      <w:r>
-        <w:t>material_description_table</w:t>
-      </w:r>
-      <w:proofErr w:type="spellEnd"/>
-      <w:r>
-        <w:t>(</w:t>
-      </w:r>
-      <w:proofErr w:type="spellStart"/>
-      <w:r>
-        <w:t>product_id</w:t>
-      </w:r>
-      <w:proofErr w:type="spellEnd"/>
-      <w:proofErr w:type="gramStart"/>
-      <w:r>
-        <w:t>);</w:t>
-      </w:r>
-      <w:proofErr w:type="gramEnd"/>
-    </w:p>
-    <w:p>
-      <w:pPr>
-        <w:ind w:left="360"/>
-      </w:pPr>
-      <w:r>
-        <w:t xml:space="preserve">SELECT * FROM lowest_price_table1 limit </w:t>
-      </w:r>
-      <w:proofErr w:type="gramStart"/>
-      <w:r>
-        <w:t>10;</w:t>
-      </w:r>
-      <w:proofErr w:type="gramEnd"/>
-    </w:p>
-    <w:p>
-      <w:pPr>
-        <w:ind w:left="360"/>
-      </w:pPr>
-    </w:p>
-    <w:p>
-      <w:pPr>
-        <w:ind w:left="360"/>
-      </w:pPr>
-      <w:r>
-        <w:t>ALTER TABLE "all_vendor_table1"</w:t>
-      </w:r>
-    </w:p>
-    <w:p>
-      <w:pPr>
-        <w:ind w:left="360"/>
-      </w:pPr>
-      <w:r>
-        <w:t xml:space="preserve">ADD PRIMARY </w:t>
-      </w:r>
-      <w:proofErr w:type="gramStart"/>
-      <w:r>
-        <w:t>KEY(</w:t>
-      </w:r>
-      <w:proofErr w:type="spellStart"/>
-      <w:proofErr w:type="gramEnd"/>
-      <w:r>
-        <w:t>vendor_id</w:t>
-      </w:r>
-      <w:proofErr w:type="spellEnd"/>
-      <w:r>
-        <w:t>);</w:t>
-      </w:r>
-    </w:p>
-    <w:p>
-      <w:pPr>
-        <w:ind w:left="360"/>
-      </w:pPr>
-      <w:r>
-        <w:t xml:space="preserve">SELECT * FROM all_vendor_table1 limit </w:t>
-      </w:r>
-      <w:proofErr w:type="gramStart"/>
-      <w:r>
-        <w:t>10;</w:t>
-      </w:r>
-      <w:proofErr w:type="gramEnd"/>
-    </w:p>
-    <w:p>
-      <w:pPr>
-        <w:ind w:left="360"/>
-      </w:pPr>
-    </w:p>
-    <w:p>
-      <w:pPr>
-        <w:ind w:left="360"/>
-      </w:pPr>
-      <w:r>
-        <w:t>ALTER TABLE "all_link_table1"</w:t>
-      </w:r>
-    </w:p>
-    <w:p>
-      <w:pPr>
-        <w:ind w:left="360"/>
-      </w:pPr>
-      <w:r>
-        <w:t xml:space="preserve">ADD PRIMARY </w:t>
-      </w:r>
-      <w:proofErr w:type="gramStart"/>
-      <w:r>
-        <w:t>KEY(</w:t>
-      </w:r>
-      <w:proofErr w:type="spellStart"/>
-      <w:proofErr w:type="gramEnd"/>
-      <w:r>
-        <w:t>link_id</w:t>
-      </w:r>
-      <w:proofErr w:type="spellEnd"/>
-      <w:r>
-        <w:t>);</w:t>
-      </w:r>
-    </w:p>
-    <w:p>
-      <w:pPr>
-        <w:ind w:left="360"/>
-      </w:pPr>
-      <w:r>
-        <w:t xml:space="preserve">SELECT * FROM all_link_table1 limit </w:t>
-      </w:r>
-      <w:proofErr w:type="gramStart"/>
-      <w:r>
-        <w:t>10;</w:t>
-      </w:r>
-      <w:proofErr w:type="gramEnd"/>
-    </w:p>
-    <w:p>
-      <w:pPr>
-        <w:ind w:left="360"/>
-        <w:rPr>
-          <w:rFonts w:ascii="Arial" w:hAnsi="Arial" w:cs="Arial"/>
-          <w:color w:val="1D1C1D"/>
-          <w:sz w:val="23"/>
-          <w:szCs w:val="23"/>
-          <w:shd w:val="clear" w:color="auto" w:fill="FFFFFF"/>
-        </w:rPr>
-      </w:pPr>
-    </w:p>
-    <w:p>
-      <w:pPr>
-        <w:ind w:left="360"/>
-        <w:rPr>
-          <w:rFonts w:ascii="Arial" w:hAnsi="Arial" w:cs="Arial"/>
-          <w:color w:val="1D1C1D"/>
-          <w:sz w:val="23"/>
-          <w:szCs w:val="23"/>
-          <w:shd w:val="clear" w:color="auto" w:fill="FFFFFF"/>
-        </w:rPr>
-      </w:pPr>
-    </w:p>
-    <w:p>
-      <w:pPr>
-        <w:ind w:left="360"/>
-        <w:rPr>
-          <w:rFonts w:ascii="Arial" w:hAnsi="Arial" w:cs="Arial"/>
-          <w:color w:val="1D1C1D"/>
-          <w:sz w:val="23"/>
-          <w:szCs w:val="23"/>
-          <w:shd w:val="clear" w:color="auto" w:fill="FFFFFF"/>
-        </w:rPr>
-      </w:pPr>
-    </w:p>
-    <w:p>
-      <w:pPr>
-        <w:ind w:left="360"/>
-        <w:rPr>
-          <w:rFonts w:ascii="Arial" w:hAnsi="Arial" w:cs="Arial"/>
-          <w:color w:val="1D1C1D"/>
-          <w:sz w:val="23"/>
-          <w:szCs w:val="23"/>
-          <w:shd w:val="clear" w:color="auto" w:fill="FFFFFF"/>
-        </w:rPr>
-      </w:pPr>
-    </w:p>
-    <w:p>
-      <w:pPr>
-        <w:ind w:left="360"/>
-        <w:rPr>
-          <w:rFonts w:ascii="Arial" w:hAnsi="Arial" w:cs="Arial"/>
-          <w:color w:val="1D1C1D"/>
-          <w:sz w:val="23"/>
-          <w:szCs w:val="23"/>
-          <w:shd w:val="clear" w:color="auto" w:fill="FFFFFF"/>
-        </w:rPr>
-      </w:pPr>
-    </w:p>
-    <w:p>
-      <w:pPr>
-        <w:ind w:left="360"/>
-        <w:rPr>
-          <w:rFonts w:ascii="Arial" w:hAnsi="Arial" w:cs="Arial"/>
-          <w:color w:val="1D1C1D"/>
-          <w:sz w:val="23"/>
-          <w:szCs w:val="23"/>
-          <w:shd w:val="clear" w:color="auto" w:fill="FFFFFF"/>
-        </w:rPr>
-      </w:pPr>
-    </w:p>
-    <w:p>
-      <w:pPr>
-        <w:spacing w:line="276" w:lineRule="auto"/>
-        <w:ind w:left="360"/>
-        <w:rPr>
-          <w:rFonts w:ascii="Arial" w:hAnsi="Arial" w:cs="Arial"/>
-          <w:color w:val="1D1C1D"/>
-          <w:sz w:val="23"/>
-          <w:szCs w:val="23"/>
-          <w:shd w:val="clear" w:color="auto" w:fill="FFFFFF"/>
-        </w:rPr>
-      </w:pPr>
-      <w:r>
         <w:rPr>
           <w:rFonts w:ascii="Arial" w:hAnsi="Arial" w:cs="Arial"/>
           <w:b/>
@@ -1208,77 +419,20 @@
           <w:u w:val="single"/>
           <w:shd w:val="clear" w:color="auto" w:fill="FFFFFF"/>
         </w:rPr>
+      </w:pPr>
+      <w:r>
+        <w:rPr>
+          <w:rFonts w:ascii="Arial" w:hAnsi="Arial" w:cs="Arial"/>
+          <w:b/>
+          <w:bCs/>
+          <w:color w:val="1D1C1D"/>
+          <w:sz w:val="28"/>
+          <w:szCs w:val="28"/>
+          <w:u w:val="single"/>
+          <w:shd w:val="clear" w:color="auto" w:fill="FFFFFF"/>
+        </w:rPr>
         <w:lastRenderedPageBreak/>
-        <w:t>The presentation tells a cohesive story about their project, including the following:</w:t>
-      </w:r>
-      <w:r>
-        <w:rPr>
-          <w:rFonts w:ascii="Arial" w:hAnsi="Arial" w:cs="Arial"/>
-          <w:color w:val="1D1C1D"/>
-          <w:sz w:val="23"/>
-          <w:szCs w:val="23"/>
-        </w:rPr>
-        <w:br/>
-      </w:r>
-      <w:r>
-        <w:rPr>
-          <w:rFonts w:ascii="Arial" w:hAnsi="Arial" w:cs="Arial"/>
-          <w:color w:val="1D1C1D"/>
-          <w:sz w:val="23"/>
-          <w:szCs w:val="23"/>
-          <w:shd w:val="clear" w:color="auto" w:fill="FFFFFF"/>
-        </w:rPr>
-        <w:t>Nancy:</w:t>
-      </w:r>
-      <w:r>
-        <w:rPr>
-          <w:rFonts w:ascii="Arial" w:hAnsi="Arial" w:cs="Arial"/>
-          <w:color w:val="1D1C1D"/>
-          <w:sz w:val="23"/>
-          <w:szCs w:val="23"/>
-          <w:shd w:val="clear" w:color="auto" w:fill="FFFFFF"/>
-        </w:rPr>
-        <w:tab/>
-      </w:r>
-      <w:r>
-        <w:rPr>
-          <w:rFonts w:ascii="Arial" w:hAnsi="Arial" w:cs="Arial"/>
-          <w:color w:val="1D1C1D"/>
-          <w:sz w:val="23"/>
-          <w:szCs w:val="23"/>
-          <w:shd w:val="clear" w:color="auto" w:fill="FFFFFF"/>
-        </w:rPr>
-        <w:t>1. Selected topic</w:t>
-      </w:r>
-      <w:r>
-        <w:rPr>
-          <w:rFonts w:ascii="Arial" w:hAnsi="Arial" w:cs="Arial"/>
-          <w:color w:val="1D1C1D"/>
-          <w:sz w:val="23"/>
-          <w:szCs w:val="23"/>
-          <w:shd w:val="clear" w:color="auto" w:fill="FFFFFF"/>
-        </w:rPr>
-        <w:t xml:space="preserve">, 2. Reason why they selected their topic, 3. Questions </w:t>
-      </w:r>
-      <w:r>
-        <w:rPr>
-          <w:rFonts w:ascii="Arial" w:hAnsi="Arial" w:cs="Arial"/>
-          <w:color w:val="1D1C1D"/>
-          <w:sz w:val="23"/>
-          <w:szCs w:val="23"/>
-          <w:shd w:val="clear" w:color="auto" w:fill="FFFFFF"/>
-        </w:rPr>
-        <w:t>we</w:t>
-      </w:r>
-      <w:r>
-        <w:rPr>
-          <w:rFonts w:ascii="Arial" w:hAnsi="Arial" w:cs="Arial"/>
-          <w:color w:val="1D1C1D"/>
-          <w:sz w:val="23"/>
-          <w:szCs w:val="23"/>
-          <w:shd w:val="clear" w:color="auto" w:fill="FFFFFF"/>
-        </w:rPr>
-        <w:t xml:space="preserve"> hope to answer with the data</w:t>
+        <w:t>Slide Presentation Outline</w:t>
       </w:r>
     </w:p>
     <w:p>
@@ -1299,71 +453,6 @@
           <w:color w:val="1D1C1D"/>
           <w:sz w:val="23"/>
           <w:szCs w:val="23"/>
-        </w:rPr>
-        <w:br/>
-      </w:r>
-      <w:r>
-        <w:rPr>
-          <w:rFonts w:ascii="Arial" w:hAnsi="Arial" w:cs="Arial"/>
-          <w:color w:val="1D1C1D"/>
-          <w:sz w:val="23"/>
-          <w:szCs w:val="23"/>
-          <w:shd w:val="clear" w:color="auto" w:fill="FFFFFF"/>
-        </w:rPr>
-        <w:t>Kijahre:</w:t>
-      </w:r>
-      <w:r>
-        <w:rPr>
-          <w:rFonts w:ascii="Arial" w:hAnsi="Arial" w:cs="Arial"/>
-          <w:color w:val="1D1C1D"/>
-          <w:sz w:val="23"/>
-          <w:szCs w:val="23"/>
-          <w:shd w:val="clear" w:color="auto" w:fill="FFFFFF"/>
-        </w:rPr>
-        <w:tab/>
-      </w:r>
-    </w:p>
-    <w:p>
-      <w:pPr>
-        <w:spacing w:line="276" w:lineRule="auto"/>
-        <w:ind w:left="360"/>
-        <w:rPr>
-          <w:rFonts w:ascii="Arial" w:hAnsi="Arial" w:cs="Arial"/>
-          <w:color w:val="1D1C1D"/>
-          <w:sz w:val="23"/>
-          <w:szCs w:val="23"/>
-          <w:shd w:val="clear" w:color="auto" w:fill="FFFFFF"/>
-        </w:rPr>
-      </w:pPr>
-      <w:r>
-        <w:rPr>
-          <w:rFonts w:ascii="Arial" w:hAnsi="Arial" w:cs="Arial"/>
-          <w:color w:val="1D1C1D"/>
-          <w:sz w:val="23"/>
-          <w:szCs w:val="23"/>
-          <w:shd w:val="clear" w:color="auto" w:fill="FFFFFF"/>
-        </w:rPr>
-        <w:t xml:space="preserve">4. Correlations </w:t>
-      </w:r>
-    </w:p>
-    <w:p>
-      <w:pPr>
-        <w:spacing w:line="276" w:lineRule="auto"/>
-        <w:ind w:left="360"/>
-        <w:rPr>
-          <w:rFonts w:ascii="Arial" w:hAnsi="Arial" w:cs="Arial"/>
-          <w:color w:val="1D1C1D"/>
-          <w:sz w:val="23"/>
-          <w:szCs w:val="23"/>
-          <w:shd w:val="clear" w:color="auto" w:fill="FFFFFF"/>
-        </w:rPr>
-      </w:pPr>
-      <w:r>
-        <w:rPr>
-          <w:rFonts w:ascii="Arial" w:hAnsi="Arial" w:cs="Arial"/>
-          <w:color w:val="1D1C1D"/>
-          <w:sz w:val="23"/>
-          <w:szCs w:val="23"/>
           <w:shd w:val="clear" w:color="auto" w:fill="FFFFFF"/>
         </w:rPr>
         <w:t xml:space="preserve">5. </w:t>
@@ -1376,7 +465,7 @@
           <w:szCs w:val="23"/>
           <w:shd w:val="clear" w:color="auto" w:fill="FFFFFF"/>
         </w:rPr>
-        <w:t>Description of the source of data</w:t>
+        <w:t>Description source of data</w:t>
       </w:r>
     </w:p>
     <w:p>
@@ -1403,7 +492,17 @@
           <w:szCs w:val="23"/>
           <w:shd w:val="clear" w:color="auto" w:fill="FFFFFF"/>
         </w:rPr>
-        <w:t>Description:</w:t>
+        <w:t>Data</w:t>
+      </w:r>
+      <w:r>
+        <w:rPr>
+          <w:rFonts w:ascii="Arial" w:hAnsi="Arial" w:cs="Arial"/>
+          <w:color w:val="1D1C1D"/>
+          <w:sz w:val="23"/>
+          <w:szCs w:val="23"/>
+          <w:shd w:val="clear" w:color="auto" w:fill="FFFFFF"/>
+        </w:rPr>
+        <w:t>:</w:t>
       </w:r>
     </w:p>
     <w:p>
@@ -1430,17 +529,37 @@
           <w:szCs w:val="23"/>
           <w:shd w:val="clear" w:color="auto" w:fill="FFFFFF"/>
         </w:rPr>
-        <w:t xml:space="preserve">Since October 20th, our algorithm has been collecting data </w:t>
-      </w:r>
-      <w:r>
-        <w:rPr>
-          <w:rFonts w:ascii="Arial" w:hAnsi="Arial" w:cs="Arial"/>
-          <w:color w:val="1D1C1D"/>
-          <w:sz w:val="23"/>
-          <w:szCs w:val="23"/>
-          <w:shd w:val="clear" w:color="auto" w:fill="FFFFFF"/>
-        </w:rPr>
-        <w:t>daily</w:t>
+        <w:t>C</w:t>
+      </w:r>
+      <w:r>
+        <w:rPr>
+          <w:rFonts w:ascii="Arial" w:hAnsi="Arial" w:cs="Arial"/>
+          <w:color w:val="1D1C1D"/>
+          <w:sz w:val="23"/>
+          <w:szCs w:val="23"/>
+          <w:shd w:val="clear" w:color="auto" w:fill="FFFFFF"/>
+        </w:rPr>
+        <w:t xml:space="preserve">ollecting data </w:t>
+      </w:r>
+      <w:r>
+        <w:rPr>
+          <w:rFonts w:ascii="Arial" w:hAnsi="Arial" w:cs="Arial"/>
+          <w:color w:val="1D1C1D"/>
+          <w:sz w:val="23"/>
+          <w:szCs w:val="23"/>
+          <w:shd w:val="clear" w:color="auto" w:fill="FFFFFF"/>
+        </w:rPr>
+        <w:t xml:space="preserve">daily </w:t>
+      </w:r>
+      <w:r>
+        <w:rPr>
+          <w:rFonts w:ascii="Arial" w:hAnsi="Arial" w:cs="Arial"/>
+          <w:color w:val="1D1C1D"/>
+          <w:sz w:val="23"/>
+          <w:szCs w:val="23"/>
+          <w:shd w:val="clear" w:color="auto" w:fill="FFFFFF"/>
+        </w:rPr>
+        <w:t>since October 20th</w:t>
       </w:r>
       <w:r>
         <w:rPr>
@@ -1460,109 +579,7 @@
           <w:szCs w:val="23"/>
           <w:shd w:val="clear" w:color="auto" w:fill="FFFFFF"/>
         </w:rPr>
-        <w:t xml:space="preserve">using a combination of </w:t>
-      </w:r>
-      <w:proofErr w:type="spellStart"/>
-      <w:r>
-        <w:rPr>
-          <w:rFonts w:ascii="Arial" w:hAnsi="Arial" w:cs="Arial"/>
-          <w:color w:val="1D1C1D"/>
-          <w:sz w:val="23"/>
-          <w:szCs w:val="23"/>
-          <w:shd w:val="clear" w:color="auto" w:fill="FFFFFF"/>
-        </w:rPr>
-        <w:t>S</w:t>
-      </w:r>
-      <w:r>
-        <w:rPr>
-          <w:rFonts w:ascii="Arial" w:hAnsi="Arial" w:cs="Arial"/>
-          <w:color w:val="1D1C1D"/>
-          <w:sz w:val="23"/>
-          <w:szCs w:val="23"/>
-          <w:shd w:val="clear" w:color="auto" w:fill="FFFFFF"/>
-        </w:rPr>
-        <w:t>erp</w:t>
-      </w:r>
-      <w:proofErr w:type="spellEnd"/>
-      <w:r>
-        <w:rPr>
-          <w:rFonts w:ascii="Arial" w:hAnsi="Arial" w:cs="Arial"/>
-          <w:color w:val="1D1C1D"/>
-          <w:sz w:val="23"/>
-          <w:szCs w:val="23"/>
-          <w:shd w:val="clear" w:color="auto" w:fill="FFFFFF"/>
-        </w:rPr>
-        <w:t xml:space="preserve"> APIs</w:t>
-      </w:r>
-      <w:r>
-        <w:rPr>
-          <w:rFonts w:ascii="Arial" w:hAnsi="Arial" w:cs="Arial"/>
-          <w:color w:val="1D1C1D"/>
-          <w:sz w:val="23"/>
-          <w:szCs w:val="23"/>
-          <w:shd w:val="clear" w:color="auto" w:fill="FFFFFF"/>
-        </w:rPr>
-        <w:t xml:space="preserve"> (</w:t>
-      </w:r>
-      <w:r>
-        <w:rPr>
-          <w:rFonts w:ascii="Arial" w:hAnsi="Arial" w:cs="Arial"/>
-          <w:color w:val="1D1C1D"/>
-          <w:sz w:val="23"/>
-          <w:szCs w:val="23"/>
-          <w:shd w:val="clear" w:color="auto" w:fill="FFFFFF"/>
-        </w:rPr>
-        <w:t>Home Depot product API, Google search API,</w:t>
-      </w:r>
-      <w:r>
-        <w:rPr>
-          <w:rFonts w:ascii="Arial" w:hAnsi="Arial" w:cs="Arial"/>
-          <w:color w:val="1D1C1D"/>
-          <w:sz w:val="23"/>
-          <w:szCs w:val="23"/>
-          <w:shd w:val="clear" w:color="auto" w:fill="FFFFFF"/>
-        </w:rPr>
-        <w:t xml:space="preserve"> a free stock exchange API,</w:t>
-      </w:r>
-      <w:r>
-        <w:rPr>
-          <w:rFonts w:ascii="Arial" w:hAnsi="Arial" w:cs="Arial"/>
-          <w:color w:val="1D1C1D"/>
-          <w:sz w:val="23"/>
-          <w:szCs w:val="23"/>
-          <w:shd w:val="clear" w:color="auto" w:fill="FFFFFF"/>
-        </w:rPr>
-        <w:t xml:space="preserve"> Google product search API</w:t>
-      </w:r>
-      <w:r>
-        <w:rPr>
-          <w:rFonts w:ascii="Arial" w:hAnsi="Arial" w:cs="Arial"/>
-          <w:color w:val="1D1C1D"/>
-          <w:sz w:val="23"/>
-          <w:szCs w:val="23"/>
-          <w:shd w:val="clear" w:color="auto" w:fill="FFFFFF"/>
-        </w:rPr>
-        <w:t>)</w:t>
-      </w:r>
-      <w:r>
-        <w:rPr>
-          <w:rFonts w:ascii="Arial" w:hAnsi="Arial" w:cs="Arial"/>
-          <w:color w:val="1D1C1D"/>
-          <w:sz w:val="23"/>
-          <w:szCs w:val="23"/>
-          <w:shd w:val="clear" w:color="auto" w:fill="FFFFFF"/>
-        </w:rPr>
-        <w:t>.</w:t>
-      </w:r>
-      <w:r>
-        <w:rPr>
-          <w:rFonts w:ascii="Arial" w:hAnsi="Arial" w:cs="Arial"/>
-          <w:color w:val="1D1C1D"/>
-          <w:sz w:val="23"/>
-          <w:szCs w:val="23"/>
-          <w:shd w:val="clear" w:color="auto" w:fill="FFFFFF"/>
-        </w:rPr>
-        <w:t xml:space="preserve"> </w:t>
+        <w:t>using a combination of APIs.</w:t>
       </w:r>
     </w:p>
     <w:p>
@@ -1589,79 +606,338 @@
           <w:szCs w:val="23"/>
           <w:shd w:val="clear" w:color="auto" w:fill="FFFFFF"/>
         </w:rPr>
-        <w:t xml:space="preserve">Our </w:t>
-      </w:r>
-      <w:r>
-        <w:rPr>
-          <w:rFonts w:ascii="Arial" w:hAnsi="Arial" w:cs="Arial"/>
-          <w:color w:val="1D1C1D"/>
-          <w:sz w:val="23"/>
-          <w:szCs w:val="23"/>
-          <w:shd w:val="clear" w:color="auto" w:fill="FFFFFF"/>
-        </w:rPr>
-        <w:t>‘</w:t>
-      </w:r>
-      <w:proofErr w:type="spellStart"/>
-      <w:r>
-        <w:rPr>
-          <w:rFonts w:ascii="Arial" w:hAnsi="Arial" w:cs="Arial"/>
-          <w:color w:val="1D1C1D"/>
-          <w:sz w:val="23"/>
-          <w:szCs w:val="23"/>
-          <w:shd w:val="clear" w:color="auto" w:fill="FFFFFF"/>
-        </w:rPr>
-        <w:t>Estimator_Script</w:t>
-      </w:r>
-      <w:proofErr w:type="spellEnd"/>
-      <w:r>
-        <w:rPr>
-          <w:rFonts w:ascii="Arial" w:hAnsi="Arial" w:cs="Arial"/>
-          <w:color w:val="1D1C1D"/>
-          <w:sz w:val="23"/>
-          <w:szCs w:val="23"/>
-          <w:shd w:val="clear" w:color="auto" w:fill="FFFFFF"/>
-        </w:rPr>
-        <w:t>’</w:t>
-      </w:r>
-      <w:r>
-        <w:rPr>
-          <w:rFonts w:ascii="Arial" w:hAnsi="Arial" w:cs="Arial"/>
-          <w:color w:val="1D1C1D"/>
-          <w:sz w:val="23"/>
-          <w:szCs w:val="23"/>
-          <w:shd w:val="clear" w:color="auto" w:fill="FFFFFF"/>
-        </w:rPr>
-        <w:t xml:space="preserve"> successfully return</w:t>
-      </w:r>
-      <w:r>
-        <w:rPr>
-          <w:rFonts w:ascii="Arial" w:hAnsi="Arial" w:cs="Arial"/>
-          <w:color w:val="1D1C1D"/>
-          <w:sz w:val="23"/>
-          <w:szCs w:val="23"/>
-          <w:shd w:val="clear" w:color="auto" w:fill="FFFFFF"/>
-        </w:rPr>
-        <w:t>s</w:t>
-      </w:r>
-      <w:r>
-        <w:rPr>
-          <w:rFonts w:ascii="Arial" w:hAnsi="Arial" w:cs="Arial"/>
-          <w:color w:val="1D1C1D"/>
-          <w:sz w:val="23"/>
-          <w:szCs w:val="23"/>
-          <w:shd w:val="clear" w:color="auto" w:fill="FFFFFF"/>
-        </w:rPr>
-        <w:t xml:space="preserve"> the lowest priced items of our query</w:t>
-      </w:r>
-      <w:r>
-        <w:rPr>
-          <w:rFonts w:ascii="Arial" w:hAnsi="Arial" w:cs="Arial"/>
-          <w:color w:val="1D1C1D"/>
-          <w:sz w:val="23"/>
-          <w:szCs w:val="23"/>
-          <w:shd w:val="clear" w:color="auto" w:fill="FFFFFF"/>
-        </w:rPr>
-        <w:t xml:space="preserve"> and we store the remaining data for analysis (to date we have over 1250 rows of data).</w:t>
+        <w:t xml:space="preserve">The process: </w:t>
+      </w:r>
+    </w:p>
+    <w:p>
+      <w:pPr>
+        <w:pStyle w:val="ListParagraph"/>
+        <w:numPr>
+          <w:ilvl w:val="2"/>
+          <w:numId w:val="2"/>
+        </w:numPr>
+        <w:spacing w:line="276" w:lineRule="auto"/>
+        <w:rPr>
+          <w:rFonts w:ascii="Arial" w:hAnsi="Arial" w:cs="Arial"/>
+          <w:color w:val="1D1C1D"/>
+          <w:sz w:val="23"/>
+          <w:szCs w:val="23"/>
+          <w:shd w:val="clear" w:color="auto" w:fill="FFFFFF"/>
+        </w:rPr>
+      </w:pPr>
+      <w:r>
+        <w:rPr>
+          <w:rFonts w:ascii="Arial" w:hAnsi="Arial" w:cs="Arial"/>
+          <w:color w:val="1D1C1D"/>
+          <w:sz w:val="23"/>
+          <w:szCs w:val="23"/>
+          <w:shd w:val="clear" w:color="auto" w:fill="FFFFFF"/>
+        </w:rPr>
+        <w:t>P</w:t>
+      </w:r>
+      <w:r>
+        <w:rPr>
+          <w:rFonts w:ascii="Arial" w:hAnsi="Arial" w:cs="Arial"/>
+          <w:color w:val="1D1C1D"/>
+          <w:sz w:val="23"/>
+          <w:szCs w:val="23"/>
+          <w:shd w:val="clear" w:color="auto" w:fill="FFFFFF"/>
+        </w:rPr>
+        <w:t>lug in a list of items</w:t>
+      </w:r>
+    </w:p>
+    <w:p>
+      <w:pPr>
+        <w:pStyle w:val="ListParagraph"/>
+        <w:numPr>
+          <w:ilvl w:val="2"/>
+          <w:numId w:val="2"/>
+        </w:numPr>
+        <w:spacing w:line="276" w:lineRule="auto"/>
+        <w:rPr>
+          <w:rFonts w:ascii="Arial" w:hAnsi="Arial" w:cs="Arial"/>
+          <w:color w:val="1D1C1D"/>
+          <w:sz w:val="23"/>
+          <w:szCs w:val="23"/>
+          <w:shd w:val="clear" w:color="auto" w:fill="FFFFFF"/>
+        </w:rPr>
+      </w:pPr>
+      <w:r>
+        <w:rPr>
+          <w:rFonts w:ascii="Arial" w:hAnsi="Arial" w:cs="Arial"/>
+          <w:color w:val="1D1C1D"/>
+          <w:sz w:val="23"/>
+          <w:szCs w:val="23"/>
+          <w:shd w:val="clear" w:color="auto" w:fill="FFFFFF"/>
+        </w:rPr>
+        <w:t>S</w:t>
+      </w:r>
+      <w:r>
+        <w:rPr>
+          <w:rFonts w:ascii="Arial" w:hAnsi="Arial" w:cs="Arial"/>
+          <w:color w:val="1D1C1D"/>
+          <w:sz w:val="23"/>
+          <w:szCs w:val="23"/>
+          <w:shd w:val="clear" w:color="auto" w:fill="FFFFFF"/>
+        </w:rPr>
+        <w:t>tandardize the names of the items</w:t>
+      </w:r>
+    </w:p>
+    <w:p>
+      <w:pPr>
+        <w:pStyle w:val="ListParagraph"/>
+        <w:numPr>
+          <w:ilvl w:val="2"/>
+          <w:numId w:val="2"/>
+        </w:numPr>
+        <w:spacing w:line="276" w:lineRule="auto"/>
+        <w:rPr>
+          <w:rFonts w:ascii="Arial" w:hAnsi="Arial" w:cs="Arial"/>
+          <w:color w:val="1D1C1D"/>
+          <w:sz w:val="23"/>
+          <w:szCs w:val="23"/>
+          <w:shd w:val="clear" w:color="auto" w:fill="FFFFFF"/>
+        </w:rPr>
+      </w:pPr>
+      <w:r>
+        <w:rPr>
+          <w:rFonts w:ascii="Arial" w:hAnsi="Arial" w:cs="Arial"/>
+          <w:color w:val="1D1C1D"/>
+          <w:sz w:val="23"/>
+          <w:szCs w:val="23"/>
+          <w:shd w:val="clear" w:color="auto" w:fill="FFFFFF"/>
+        </w:rPr>
+        <w:t>F</w:t>
+      </w:r>
+      <w:r>
+        <w:rPr>
+          <w:rFonts w:ascii="Arial" w:hAnsi="Arial" w:cs="Arial"/>
+          <w:color w:val="1D1C1D"/>
+          <w:sz w:val="23"/>
+          <w:szCs w:val="23"/>
+          <w:shd w:val="clear" w:color="auto" w:fill="FFFFFF"/>
+        </w:rPr>
+        <w:t>ilter out scaling issues</w:t>
+      </w:r>
+    </w:p>
+    <w:p>
+      <w:pPr>
+        <w:pStyle w:val="ListParagraph"/>
+        <w:numPr>
+          <w:ilvl w:val="2"/>
+          <w:numId w:val="2"/>
+        </w:numPr>
+        <w:spacing w:line="276" w:lineRule="auto"/>
+        <w:rPr>
+          <w:rFonts w:ascii="Arial" w:hAnsi="Arial" w:cs="Arial"/>
+          <w:color w:val="1D1C1D"/>
+          <w:sz w:val="23"/>
+          <w:szCs w:val="23"/>
+          <w:shd w:val="clear" w:color="auto" w:fill="FFFFFF"/>
+        </w:rPr>
+      </w:pPr>
+      <w:r>
+        <w:rPr>
+          <w:rFonts w:ascii="Arial" w:hAnsi="Arial" w:cs="Arial"/>
+          <w:color w:val="1D1C1D"/>
+          <w:sz w:val="23"/>
+          <w:szCs w:val="23"/>
+          <w:shd w:val="clear" w:color="auto" w:fill="FFFFFF"/>
+        </w:rPr>
+        <w:t>C</w:t>
+      </w:r>
+      <w:r>
+        <w:rPr>
+          <w:rFonts w:ascii="Arial" w:hAnsi="Arial" w:cs="Arial"/>
+          <w:color w:val="1D1C1D"/>
+          <w:sz w:val="23"/>
+          <w:szCs w:val="23"/>
+          <w:shd w:val="clear" w:color="auto" w:fill="FFFFFF"/>
+        </w:rPr>
+        <w:t xml:space="preserve">reate (2) data sets: </w:t>
+      </w:r>
+    </w:p>
+    <w:p>
+      <w:pPr>
+        <w:pStyle w:val="ListParagraph"/>
+        <w:numPr>
+          <w:ilvl w:val="3"/>
+          <w:numId w:val="2"/>
+        </w:numPr>
+        <w:spacing w:line="276" w:lineRule="auto"/>
+        <w:rPr>
+          <w:rFonts w:ascii="Arial" w:hAnsi="Arial" w:cs="Arial"/>
+          <w:color w:val="1D1C1D"/>
+          <w:sz w:val="23"/>
+          <w:szCs w:val="23"/>
+          <w:shd w:val="clear" w:color="auto" w:fill="FFFFFF"/>
+        </w:rPr>
+      </w:pPr>
+      <w:r>
+        <w:rPr>
+          <w:rFonts w:ascii="Arial" w:hAnsi="Arial" w:cs="Arial"/>
+          <w:color w:val="1D1C1D"/>
+          <w:sz w:val="23"/>
+          <w:szCs w:val="23"/>
+          <w:shd w:val="clear" w:color="auto" w:fill="FFFFFF"/>
+        </w:rPr>
+        <w:t xml:space="preserve">lowest prices </w:t>
+      </w:r>
+    </w:p>
+    <w:p>
+      <w:pPr>
+        <w:pStyle w:val="ListParagraph"/>
+        <w:numPr>
+          <w:ilvl w:val="3"/>
+          <w:numId w:val="2"/>
+        </w:numPr>
+        <w:spacing w:line="276" w:lineRule="auto"/>
+        <w:rPr>
+          <w:rFonts w:ascii="Arial" w:hAnsi="Arial" w:cs="Arial"/>
+          <w:color w:val="1D1C1D"/>
+          <w:sz w:val="23"/>
+          <w:szCs w:val="23"/>
+          <w:shd w:val="clear" w:color="auto" w:fill="FFFFFF"/>
+        </w:rPr>
+      </w:pPr>
+      <w:r>
+        <w:rPr>
+          <w:rFonts w:ascii="Arial" w:hAnsi="Arial" w:cs="Arial"/>
+          <w:color w:val="1D1C1D"/>
+          <w:sz w:val="23"/>
+          <w:szCs w:val="23"/>
+          <w:shd w:val="clear" w:color="auto" w:fill="FFFFFF"/>
+        </w:rPr>
+        <w:t>all prices</w:t>
+      </w:r>
+      <w:r>
+        <w:rPr>
+          <w:rFonts w:ascii="Arial" w:hAnsi="Arial" w:cs="Arial"/>
+          <w:color w:val="1D1C1D"/>
+          <w:sz w:val="23"/>
+          <w:szCs w:val="23"/>
+          <w:shd w:val="clear" w:color="auto" w:fill="FFFFFF"/>
+        </w:rPr>
+        <w:t xml:space="preserve"> </w:t>
+      </w:r>
+    </w:p>
+    <w:p>
+      <w:pPr>
+        <w:pStyle w:val="ListParagraph"/>
+        <w:numPr>
+          <w:ilvl w:val="1"/>
+          <w:numId w:val="2"/>
+        </w:numPr>
+        <w:spacing w:line="276" w:lineRule="auto"/>
+        <w:rPr>
+          <w:rFonts w:ascii="Arial" w:hAnsi="Arial" w:cs="Arial"/>
+          <w:color w:val="1D1C1D"/>
+          <w:sz w:val="23"/>
+          <w:szCs w:val="23"/>
+          <w:shd w:val="clear" w:color="auto" w:fill="FFFFFF"/>
+        </w:rPr>
+      </w:pPr>
+      <w:proofErr w:type="gramStart"/>
+      <w:r>
+        <w:rPr>
+          <w:rFonts w:ascii="Arial" w:hAnsi="Arial" w:cs="Arial"/>
+          <w:color w:val="1D1C1D"/>
+          <w:sz w:val="23"/>
+          <w:szCs w:val="23"/>
+          <w:shd w:val="clear" w:color="auto" w:fill="FFFFFF"/>
+        </w:rPr>
+        <w:t>”All</w:t>
+      </w:r>
+      <w:proofErr w:type="gramEnd"/>
+      <w:r>
+        <w:rPr>
+          <w:rFonts w:ascii="Arial" w:hAnsi="Arial" w:cs="Arial"/>
+          <w:color w:val="1D1C1D"/>
+          <w:sz w:val="23"/>
+          <w:szCs w:val="23"/>
+          <w:shd w:val="clear" w:color="auto" w:fill="FFFFFF"/>
+        </w:rPr>
+        <w:t xml:space="preserve"> prices” </w:t>
+      </w:r>
+      <w:r>
+        <w:rPr>
+          <w:rFonts w:ascii="Arial" w:hAnsi="Arial" w:cs="Arial"/>
+          <w:color w:val="1D1C1D"/>
+          <w:sz w:val="23"/>
+          <w:szCs w:val="23"/>
+          <w:shd w:val="clear" w:color="auto" w:fill="FFFFFF"/>
+        </w:rPr>
+        <w:t xml:space="preserve">produces about 50 entries </w:t>
+      </w:r>
+      <w:r>
+        <w:rPr>
+          <w:rFonts w:ascii="Arial" w:hAnsi="Arial" w:cs="Arial"/>
+          <w:color w:val="1D1C1D"/>
+          <w:sz w:val="23"/>
+          <w:szCs w:val="23"/>
+          <w:shd w:val="clear" w:color="auto" w:fill="FFFFFF"/>
+        </w:rPr>
+        <w:t xml:space="preserve">a day </w:t>
+      </w:r>
+      <w:r>
+        <w:rPr>
+          <w:rFonts w:ascii="Arial" w:hAnsi="Arial" w:cs="Arial"/>
+          <w:color w:val="1D1C1D"/>
+          <w:sz w:val="23"/>
+          <w:szCs w:val="23"/>
+          <w:shd w:val="clear" w:color="auto" w:fill="FFFFFF"/>
+        </w:rPr>
+        <w:t xml:space="preserve">and </w:t>
+      </w:r>
+      <w:r>
+        <w:rPr>
+          <w:rFonts w:ascii="Arial" w:hAnsi="Arial" w:cs="Arial"/>
+          <w:color w:val="1D1C1D"/>
+          <w:sz w:val="23"/>
+          <w:szCs w:val="23"/>
+          <w:shd w:val="clear" w:color="auto" w:fill="FFFFFF"/>
+        </w:rPr>
+        <w:t>to date we have over 1250 rows of data</w:t>
+      </w:r>
+      <w:r>
+        <w:rPr>
+          <w:rFonts w:ascii="Arial" w:hAnsi="Arial" w:cs="Arial"/>
+          <w:color w:val="1D1C1D"/>
+          <w:sz w:val="23"/>
+          <w:szCs w:val="23"/>
+          <w:shd w:val="clear" w:color="auto" w:fill="FFFFFF"/>
+        </w:rPr>
+        <w:t xml:space="preserve"> (</w:t>
+      </w:r>
+      <w:r>
+        <w:rPr>
+          <w:rFonts w:ascii="Arial" w:hAnsi="Arial" w:cs="Arial"/>
+          <w:color w:val="1D1C1D"/>
+          <w:sz w:val="23"/>
+          <w:szCs w:val="23"/>
+          <w:shd w:val="clear" w:color="auto" w:fill="FFFFFF"/>
+        </w:rPr>
+        <w:t>returning the lowest prices was the easiest part</w:t>
+      </w:r>
+      <w:r>
+        <w:rPr>
+          <w:rFonts w:ascii="Arial" w:hAnsi="Arial" w:cs="Arial"/>
+          <w:color w:val="1D1C1D"/>
+          <w:sz w:val="23"/>
+          <w:szCs w:val="23"/>
+          <w:shd w:val="clear" w:color="auto" w:fill="FFFFFF"/>
+        </w:rPr>
+        <w:t>)</w:t>
+      </w:r>
+      <w:r>
+        <w:rPr>
+          <w:rFonts w:ascii="Arial" w:hAnsi="Arial" w:cs="Arial"/>
+          <w:color w:val="1D1C1D"/>
+          <w:sz w:val="23"/>
+          <w:szCs w:val="23"/>
+          <w:shd w:val="clear" w:color="auto" w:fill="FFFFFF"/>
+        </w:rPr>
+        <w:t>.</w:t>
       </w:r>
     </w:p>
     <w:p>
@@ -1688,17 +964,27 @@
           <w:szCs w:val="23"/>
           <w:shd w:val="clear" w:color="auto" w:fill="FFFFFF"/>
         </w:rPr>
-        <w:t>E</w:t>
-      </w:r>
-      <w:r>
-        <w:rPr>
-          <w:rFonts w:ascii="Arial" w:hAnsi="Arial" w:cs="Arial"/>
-          <w:color w:val="1D1C1D"/>
-          <w:sz w:val="23"/>
-          <w:szCs w:val="23"/>
-          <w:shd w:val="clear" w:color="auto" w:fill="FFFFFF"/>
-        </w:rPr>
-        <w:t>xplain obstacles we came across</w:t>
+        <w:t>O</w:t>
+      </w:r>
+      <w:r>
+        <w:rPr>
+          <w:rFonts w:ascii="Arial" w:hAnsi="Arial" w:cs="Arial"/>
+          <w:color w:val="1D1C1D"/>
+          <w:sz w:val="23"/>
+          <w:szCs w:val="23"/>
+          <w:shd w:val="clear" w:color="auto" w:fill="FFFFFF"/>
+        </w:rPr>
+        <w:t>bstacles</w:t>
+      </w:r>
+      <w:r>
+        <w:rPr>
+          <w:rFonts w:ascii="Arial" w:hAnsi="Arial" w:cs="Arial"/>
+          <w:color w:val="1D1C1D"/>
+          <w:sz w:val="23"/>
+          <w:szCs w:val="23"/>
+          <w:shd w:val="clear" w:color="auto" w:fill="FFFFFF"/>
+        </w:rPr>
+        <w:t>:</w:t>
       </w:r>
     </w:p>
     <w:p>
@@ -1725,27 +1011,7 @@
           <w:szCs w:val="23"/>
           <w:shd w:val="clear" w:color="auto" w:fill="FFFFFF"/>
         </w:rPr>
-        <w:t>In general, I had a lot of coding obstacles</w:t>
-      </w:r>
-      <w:r>
-        <w:rPr>
-          <w:rFonts w:ascii="Arial" w:hAnsi="Arial" w:cs="Arial"/>
-          <w:color w:val="1D1C1D"/>
-          <w:sz w:val="23"/>
-          <w:szCs w:val="23"/>
-          <w:shd w:val="clear" w:color="auto" w:fill="FFFFFF"/>
-        </w:rPr>
-        <w:t xml:space="preserve"> due to </w:t>
-      </w:r>
-      <w:r>
-        <w:rPr>
-          <w:rFonts w:ascii="Arial" w:hAnsi="Arial" w:cs="Arial"/>
-          <w:color w:val="1D1C1D"/>
-          <w:sz w:val="23"/>
-          <w:szCs w:val="23"/>
-          <w:shd w:val="clear" w:color="auto" w:fill="FFFFFF"/>
-        </w:rPr>
-        <w:t>inexperience.</w:t>
+        <w:t>Feature definition</w:t>
       </w:r>
     </w:p>
     <w:p>
@@ -1772,57 +1038,17 @@
           <w:szCs w:val="23"/>
           <w:shd w:val="clear" w:color="auto" w:fill="FFFFFF"/>
         </w:rPr>
-        <w:t>Comparatively, returning the lowest prices was the easiest part</w:t>
-      </w:r>
-      <w:r>
-        <w:rPr>
-          <w:rFonts w:ascii="Arial" w:hAnsi="Arial" w:cs="Arial"/>
-          <w:color w:val="1D1C1D"/>
-          <w:sz w:val="23"/>
-          <w:szCs w:val="23"/>
-          <w:shd w:val="clear" w:color="auto" w:fill="FFFFFF"/>
-        </w:rPr>
-        <w:t>.</w:t>
-      </w:r>
-      <w:r>
-        <w:rPr>
-          <w:rFonts w:ascii="Arial" w:hAnsi="Arial" w:cs="Arial"/>
-          <w:color w:val="1D1C1D"/>
-          <w:sz w:val="23"/>
-          <w:szCs w:val="23"/>
-          <w:shd w:val="clear" w:color="auto" w:fill="FFFFFF"/>
-        </w:rPr>
-        <w:t xml:space="preserve"> </w:t>
-      </w:r>
-      <w:r>
-        <w:rPr>
-          <w:rFonts w:ascii="Arial" w:hAnsi="Arial" w:cs="Arial"/>
-          <w:color w:val="1D1C1D"/>
-          <w:sz w:val="23"/>
-          <w:szCs w:val="23"/>
-          <w:shd w:val="clear" w:color="auto" w:fill="FFFFFF"/>
-        </w:rPr>
-        <w:t>But to analyze the data in a machine learning model, I had to cl</w:t>
-      </w:r>
-      <w:r>
-        <w:rPr>
-          <w:rFonts w:ascii="Arial" w:hAnsi="Arial" w:cs="Arial"/>
-          <w:color w:val="1D1C1D"/>
-          <w:sz w:val="23"/>
-          <w:szCs w:val="23"/>
-          <w:shd w:val="clear" w:color="auto" w:fill="FFFFFF"/>
-        </w:rPr>
-        <w:t>ean</w:t>
-      </w:r>
-      <w:r>
-        <w:rPr>
-          <w:rFonts w:ascii="Arial" w:hAnsi="Arial" w:cs="Arial"/>
-          <w:color w:val="1D1C1D"/>
-          <w:sz w:val="23"/>
-          <w:szCs w:val="23"/>
-          <w:shd w:val="clear" w:color="auto" w:fill="FFFFFF"/>
-        </w:rPr>
-        <w:t xml:space="preserve"> the data and extract features that could be useful.</w:t>
+        <w:t xml:space="preserve">Coding </w:t>
+      </w:r>
+      <w:r>
+        <w:rPr>
+          <w:rFonts w:ascii="Arial" w:hAnsi="Arial" w:cs="Arial"/>
+          <w:color w:val="1D1C1D"/>
+          <w:sz w:val="23"/>
+          <w:szCs w:val="23"/>
+          <w:shd w:val="clear" w:color="auto" w:fill="FFFFFF"/>
+        </w:rPr>
+        <w:t>Inexperience</w:t>
       </w:r>
     </w:p>
     <w:p>
@@ -1849,17 +1075,189 @@
           <w:szCs w:val="23"/>
           <w:shd w:val="clear" w:color="auto" w:fill="FFFFFF"/>
         </w:rPr>
-        <w:t>Initially our extracted data did not have vendor name, vendor location</w:t>
-      </w:r>
-      <w:r>
-        <w:rPr>
-          <w:rFonts w:ascii="Arial" w:hAnsi="Arial" w:cs="Arial"/>
-          <w:color w:val="1D1C1D"/>
-          <w:sz w:val="23"/>
-          <w:szCs w:val="23"/>
-          <w:shd w:val="clear" w:color="auto" w:fill="FFFFFF"/>
-        </w:rPr>
-        <w:t>/region, raw materials, or date of query.</w:t>
+        <w:t>Data cleaning</w:t>
+      </w:r>
+      <w:r>
+        <w:rPr>
+          <w:rFonts w:ascii="Arial" w:hAnsi="Arial" w:cs="Arial"/>
+          <w:color w:val="1D1C1D"/>
+          <w:sz w:val="23"/>
+          <w:szCs w:val="23"/>
+          <w:shd w:val="clear" w:color="auto" w:fill="FFFFFF"/>
+        </w:rPr>
+        <w:t xml:space="preserve"> (is a beast!)</w:t>
+      </w:r>
+    </w:p>
+    <w:p>
+      <w:pPr>
+        <w:pStyle w:val="ListParagraph"/>
+        <w:numPr>
+          <w:ilvl w:val="1"/>
+          <w:numId w:val="2"/>
+        </w:numPr>
+        <w:spacing w:line="276" w:lineRule="auto"/>
+        <w:rPr>
+          <w:rFonts w:ascii="Arial" w:hAnsi="Arial" w:cs="Arial"/>
+          <w:color w:val="1D1C1D"/>
+          <w:sz w:val="23"/>
+          <w:szCs w:val="23"/>
+          <w:shd w:val="clear" w:color="auto" w:fill="FFFFFF"/>
+        </w:rPr>
+      </w:pPr>
+      <w:r>
+        <w:rPr>
+          <w:rFonts w:ascii="Arial" w:hAnsi="Arial" w:cs="Arial"/>
+          <w:color w:val="1D1C1D"/>
+          <w:sz w:val="23"/>
+          <w:szCs w:val="23"/>
+          <w:shd w:val="clear" w:color="auto" w:fill="FFFFFF"/>
+        </w:rPr>
+        <w:t>Tutoring support</w:t>
+      </w:r>
+    </w:p>
+    <w:p>
+      <w:pPr>
+        <w:pStyle w:val="ListParagraph"/>
+        <w:numPr>
+          <w:ilvl w:val="2"/>
+          <w:numId w:val="2"/>
+        </w:numPr>
+        <w:spacing w:line="276" w:lineRule="auto"/>
+        <w:rPr>
+          <w:rFonts w:ascii="Arial" w:hAnsi="Arial" w:cs="Arial"/>
+          <w:color w:val="1D1C1D"/>
+          <w:sz w:val="23"/>
+          <w:szCs w:val="23"/>
+          <w:shd w:val="clear" w:color="auto" w:fill="FFFFFF"/>
+        </w:rPr>
+      </w:pPr>
+      <w:proofErr w:type="gramStart"/>
+      <w:r>
+        <w:rPr>
+          <w:rFonts w:ascii="Arial" w:hAnsi="Arial" w:cs="Arial"/>
+          <w:color w:val="1D1C1D"/>
+          <w:sz w:val="23"/>
+          <w:szCs w:val="23"/>
+          <w:shd w:val="clear" w:color="auto" w:fill="FFFFFF"/>
+        </w:rPr>
+        <w:t>Every tutor is not</w:t>
+      </w:r>
+      <w:proofErr w:type="gramEnd"/>
+      <w:r>
+        <w:rPr>
+          <w:rFonts w:ascii="Arial" w:hAnsi="Arial" w:cs="Arial"/>
+          <w:color w:val="1D1C1D"/>
+          <w:sz w:val="23"/>
+          <w:szCs w:val="23"/>
+          <w:shd w:val="clear" w:color="auto" w:fill="FFFFFF"/>
+        </w:rPr>
+        <w:t xml:space="preserve"> proficient in everything. </w:t>
+      </w:r>
+    </w:p>
+    <w:p>
+      <w:pPr>
+        <w:pStyle w:val="ListParagraph"/>
+        <w:numPr>
+          <w:ilvl w:val="2"/>
+          <w:numId w:val="2"/>
+        </w:numPr>
+        <w:spacing w:line="276" w:lineRule="auto"/>
+        <w:rPr>
+          <w:rFonts w:ascii="Arial" w:hAnsi="Arial" w:cs="Arial"/>
+          <w:i/>
+          <w:iCs/>
+          <w:sz w:val="23"/>
+          <w:szCs w:val="23"/>
+          <w:shd w:val="clear" w:color="auto" w:fill="FFFFFF"/>
+        </w:rPr>
+      </w:pPr>
+      <w:r>
+        <w:rPr>
+          <w:rFonts w:ascii="Arial" w:hAnsi="Arial" w:cs="Arial"/>
+          <w:color w:val="1D1C1D"/>
+          <w:sz w:val="23"/>
+          <w:szCs w:val="23"/>
+          <w:shd w:val="clear" w:color="auto" w:fill="FFFFFF"/>
+        </w:rPr>
+        <w:t xml:space="preserve">Tutors are human too </w:t>
+      </w:r>
+    </w:p>
+    <w:p>
+      <w:pPr>
+        <w:pStyle w:val="ListParagraph"/>
+        <w:numPr>
+          <w:ilvl w:val="3"/>
+          <w:numId w:val="2"/>
+        </w:numPr>
+        <w:spacing w:line="276" w:lineRule="auto"/>
+        <w:rPr>
+          <w:rFonts w:ascii="Arial" w:hAnsi="Arial" w:cs="Arial"/>
+          <w:i/>
+          <w:iCs/>
+          <w:sz w:val="23"/>
+          <w:szCs w:val="23"/>
+          <w:shd w:val="clear" w:color="auto" w:fill="FFFFFF"/>
+        </w:rPr>
+      </w:pPr>
+      <w:r>
+        <w:rPr>
+          <w:rFonts w:ascii="Arial" w:hAnsi="Arial" w:cs="Arial"/>
+          <w:i/>
+          <w:iCs/>
+          <w:sz w:val="23"/>
+          <w:szCs w:val="23"/>
+          <w:shd w:val="clear" w:color="auto" w:fill="FFFFFF"/>
+        </w:rPr>
+        <w:t>Within a week, I lost 2 tutors I spent time building a repour with and was told by another that what I wanted to do “couldn’t be done</w:t>
+      </w:r>
+      <w:r>
+        <w:rPr>
+          <w:rFonts w:ascii="Arial" w:hAnsi="Arial" w:cs="Arial"/>
+          <w:i/>
+          <w:iCs/>
+          <w:sz w:val="23"/>
+          <w:szCs w:val="23"/>
+          <w:shd w:val="clear" w:color="auto" w:fill="FFFFFF"/>
+        </w:rPr>
+        <w:t>…so I did it!</w:t>
+      </w:r>
+      <w:r>
+        <w:rPr>
+          <w:rFonts w:ascii="Arial" w:hAnsi="Arial" w:cs="Arial"/>
+          <w:i/>
+          <w:iCs/>
+          <w:sz w:val="23"/>
+          <w:szCs w:val="23"/>
+          <w:shd w:val="clear" w:color="auto" w:fill="FFFFFF"/>
+        </w:rPr>
+        <w:t>”</w:t>
+      </w:r>
+    </w:p>
+    <w:p>
+      <w:pPr>
+        <w:pStyle w:val="ListParagraph"/>
+        <w:numPr>
+          <w:ilvl w:val="1"/>
+          <w:numId w:val="2"/>
+        </w:numPr>
+        <w:spacing w:line="276" w:lineRule="auto"/>
+        <w:rPr>
+          <w:rFonts w:ascii="Arial" w:hAnsi="Arial" w:cs="Arial"/>
+          <w:color w:val="1D1C1D"/>
+          <w:sz w:val="23"/>
+          <w:szCs w:val="23"/>
+          <w:shd w:val="clear" w:color="auto" w:fill="FFFFFF"/>
+        </w:rPr>
+      </w:pPr>
+      <w:r>
+        <w:rPr>
+          <w:rFonts w:ascii="Arial" w:hAnsi="Arial" w:cs="Arial"/>
+          <w:color w:val="1D1C1D"/>
+          <w:sz w:val="23"/>
+          <w:szCs w:val="23"/>
+          <w:shd w:val="clear" w:color="auto" w:fill="FFFFFF"/>
+        </w:rPr>
+        <w:t>Not every manufacturer has an API (let alone a free tier).</w:t>
       </w:r>
     </w:p>
     <w:p>
@@ -1886,27 +1284,37 @@
           <w:szCs w:val="23"/>
           <w:shd w:val="clear" w:color="auto" w:fill="FFFFFF"/>
         </w:rPr>
-        <w:t>W</w:t>
-      </w:r>
-      <w:r>
-        <w:rPr>
-          <w:rFonts w:ascii="Arial" w:hAnsi="Arial" w:cs="Arial"/>
-          <w:color w:val="1D1C1D"/>
-          <w:sz w:val="23"/>
-          <w:szCs w:val="23"/>
-          <w:shd w:val="clear" w:color="auto" w:fill="FFFFFF"/>
-        </w:rPr>
-        <w:t xml:space="preserve">hy we chose to go with </w:t>
-      </w:r>
-      <w:r>
-        <w:rPr>
-          <w:rFonts w:ascii="Arial" w:hAnsi="Arial" w:cs="Arial"/>
-          <w:color w:val="1D1C1D"/>
-          <w:sz w:val="23"/>
-          <w:szCs w:val="23"/>
-          <w:shd w:val="clear" w:color="auto" w:fill="FFFFFF"/>
-        </w:rPr>
-        <w:t xml:space="preserve">this method of data extraction </w:t>
+        <w:t xml:space="preserve">So why </w:t>
+      </w:r>
+      <w:r>
+        <w:rPr>
+          <w:rFonts w:ascii="Arial" w:hAnsi="Arial" w:cs="Arial"/>
+          <w:color w:val="1D1C1D"/>
+          <w:sz w:val="23"/>
+          <w:szCs w:val="23"/>
+          <w:shd w:val="clear" w:color="auto" w:fill="FFFFFF"/>
+        </w:rPr>
+        <w:t xml:space="preserve">API </w:t>
+      </w:r>
+      <w:r>
+        <w:rPr>
+          <w:rFonts w:ascii="Arial" w:hAnsi="Arial" w:cs="Arial"/>
+          <w:color w:val="1D1C1D"/>
+          <w:sz w:val="23"/>
+          <w:szCs w:val="23"/>
+          <w:shd w:val="clear" w:color="auto" w:fill="FFFFFF"/>
+        </w:rPr>
+        <w:t>over</w:t>
+      </w:r>
+      <w:r>
+        <w:rPr>
+          <w:rFonts w:ascii="Arial" w:hAnsi="Arial" w:cs="Arial"/>
+          <w:color w:val="1D1C1D"/>
+          <w:sz w:val="23"/>
+          <w:szCs w:val="23"/>
+          <w:shd w:val="clear" w:color="auto" w:fill="FFFFFF"/>
+        </w:rPr>
+        <w:t xml:space="preserve"> Web Scaping</w:t>
       </w:r>
     </w:p>
     <w:p>
@@ -1933,27 +1341,17 @@
           <w:szCs w:val="23"/>
           <w:shd w:val="clear" w:color="auto" w:fill="FFFFFF"/>
         </w:rPr>
-        <w:t>We opted for using APIs because some of the material</w:t>
-      </w:r>
-      <w:r>
-        <w:rPr>
-          <w:rFonts w:ascii="Arial" w:hAnsi="Arial" w:cs="Arial"/>
-          <w:color w:val="1D1C1D"/>
-          <w:sz w:val="23"/>
-          <w:szCs w:val="23"/>
-          <w:shd w:val="clear" w:color="auto" w:fill="FFFFFF"/>
-        </w:rPr>
-        <w:t>’</w:t>
-      </w:r>
-      <w:r>
-        <w:rPr>
-          <w:rFonts w:ascii="Arial" w:hAnsi="Arial" w:cs="Arial"/>
-          <w:color w:val="1D1C1D"/>
-          <w:sz w:val="23"/>
-          <w:szCs w:val="23"/>
-          <w:shd w:val="clear" w:color="auto" w:fill="FFFFFF"/>
-        </w:rPr>
-        <w:t>s</w:t>
+        <w:t xml:space="preserve">Some </w:t>
+      </w:r>
+      <w:r>
+        <w:rPr>
+          <w:rFonts w:ascii="Arial" w:hAnsi="Arial" w:cs="Arial"/>
+          <w:color w:val="1D1C1D"/>
+          <w:sz w:val="23"/>
+          <w:szCs w:val="23"/>
+          <w:shd w:val="clear" w:color="auto" w:fill="FFFFFF"/>
+        </w:rPr>
+        <w:t>sites</w:t>
       </w:r>
       <w:r>
         <w:rPr>
@@ -1973,27 +1371,57 @@
           <w:szCs w:val="23"/>
           <w:shd w:val="clear" w:color="auto" w:fill="FFFFFF"/>
         </w:rPr>
-        <w:t>sites</w:t>
-      </w:r>
-      <w:r>
-        <w:rPr>
-          <w:rFonts w:ascii="Arial" w:hAnsi="Arial" w:cs="Arial"/>
-          <w:color w:val="1D1C1D"/>
-          <w:sz w:val="23"/>
-          <w:szCs w:val="23"/>
-          <w:shd w:val="clear" w:color="auto" w:fill="FFFFFF"/>
-        </w:rPr>
-        <w:t xml:space="preserve"> </w:t>
-      </w:r>
-      <w:r>
-        <w:rPr>
-          <w:rFonts w:ascii="Arial" w:hAnsi="Arial" w:cs="Arial"/>
-          <w:color w:val="1D1C1D"/>
-          <w:sz w:val="23"/>
-          <w:szCs w:val="23"/>
-          <w:shd w:val="clear" w:color="auto" w:fill="FFFFFF"/>
-        </w:rPr>
-        <w:t>would kick me off when I would try to web scrape.</w:t>
+        <w:t xml:space="preserve">kick </w:t>
+      </w:r>
+      <w:r>
+        <w:rPr>
+          <w:rFonts w:ascii="Arial" w:hAnsi="Arial" w:cs="Arial"/>
+          <w:color w:val="1D1C1D"/>
+          <w:sz w:val="23"/>
+          <w:szCs w:val="23"/>
+          <w:shd w:val="clear" w:color="auto" w:fill="FFFFFF"/>
+        </w:rPr>
+        <w:t>you</w:t>
+      </w:r>
+      <w:r>
+        <w:rPr>
+          <w:rFonts w:ascii="Arial" w:hAnsi="Arial" w:cs="Arial"/>
+          <w:color w:val="1D1C1D"/>
+          <w:sz w:val="23"/>
+          <w:szCs w:val="23"/>
+          <w:shd w:val="clear" w:color="auto" w:fill="FFFFFF"/>
+        </w:rPr>
+        <w:t xml:space="preserve"> off when </w:t>
+      </w:r>
+      <w:r>
+        <w:rPr>
+          <w:rFonts w:ascii="Arial" w:hAnsi="Arial" w:cs="Arial"/>
+          <w:color w:val="1D1C1D"/>
+          <w:sz w:val="23"/>
+          <w:szCs w:val="23"/>
+          <w:shd w:val="clear" w:color="auto" w:fill="FFFFFF"/>
+        </w:rPr>
+        <w:t xml:space="preserve">you </w:t>
+      </w:r>
+      <w:r>
+        <w:rPr>
+          <w:rFonts w:ascii="Arial" w:hAnsi="Arial" w:cs="Arial"/>
+          <w:color w:val="1D1C1D"/>
+          <w:sz w:val="23"/>
+          <w:szCs w:val="23"/>
+          <w:shd w:val="clear" w:color="auto" w:fill="FFFFFF"/>
+        </w:rPr>
+        <w:t>try to web scrape</w:t>
+      </w:r>
+      <w:r>
+        <w:rPr>
+          <w:rFonts w:ascii="Arial" w:hAnsi="Arial" w:cs="Arial"/>
+          <w:color w:val="1D1C1D"/>
+          <w:sz w:val="23"/>
+          <w:szCs w:val="23"/>
+          <w:shd w:val="clear" w:color="auto" w:fill="FFFFFF"/>
+        </w:rPr>
+        <w:t>!</w:t>
       </w:r>
     </w:p>
     <w:p>
@@ -2020,27 +1448,17 @@
           <w:szCs w:val="23"/>
           <w:shd w:val="clear" w:color="auto" w:fill="FFFFFF"/>
         </w:rPr>
-        <w:t>Also, web scraping can be tricky because different sites update often which we'll throw off things you have pre</w:t>
-      </w:r>
-      <w:r>
-        <w:rPr>
-          <w:rFonts w:ascii="Arial" w:hAnsi="Arial" w:cs="Arial"/>
-          <w:color w:val="1D1C1D"/>
-          <w:sz w:val="23"/>
-          <w:szCs w:val="23"/>
-          <w:shd w:val="clear" w:color="auto" w:fill="FFFFFF"/>
-        </w:rPr>
-        <w:t>-</w:t>
-      </w:r>
-      <w:r>
-        <w:rPr>
-          <w:rFonts w:ascii="Arial" w:hAnsi="Arial" w:cs="Arial"/>
-          <w:color w:val="1D1C1D"/>
-          <w:sz w:val="23"/>
-          <w:szCs w:val="23"/>
-          <w:shd w:val="clear" w:color="auto" w:fill="FFFFFF"/>
-        </w:rPr>
-        <w:t>programmed your algorithm to search and grab.</w:t>
+        <w:t xml:space="preserve">An </w:t>
+      </w:r>
+      <w:r>
+        <w:rPr>
+          <w:rFonts w:ascii="Arial" w:hAnsi="Arial" w:cs="Arial"/>
+          <w:color w:val="1D1C1D"/>
+          <w:sz w:val="23"/>
+          <w:szCs w:val="23"/>
+          <w:shd w:val="clear" w:color="auto" w:fill="FFFFFF"/>
+        </w:rPr>
+        <w:t>HTML update can throw off your pre-programmed search and grab.</w:t>
       </w:r>
     </w:p>
     <w:p>
@@ -2067,17 +1485,7 @@
           <w:szCs w:val="23"/>
           <w:shd w:val="clear" w:color="auto" w:fill="FFFFFF"/>
         </w:rPr>
-        <w:t>D</w:t>
-      </w:r>
-      <w:r>
-        <w:rPr>
-          <w:rFonts w:ascii="Arial" w:hAnsi="Arial" w:cs="Arial"/>
-          <w:color w:val="1D1C1D"/>
-          <w:sz w:val="23"/>
-          <w:szCs w:val="23"/>
-          <w:shd w:val="clear" w:color="auto" w:fill="FFFFFF"/>
-        </w:rPr>
-        <w:t>escription of the data exploration phase of the project</w:t>
+        <w:t>Feature Selection</w:t>
       </w:r>
       <w:r>
         <w:rPr>
@@ -2114,47 +1522,37 @@
           <w:szCs w:val="23"/>
           <w:shd w:val="clear" w:color="auto" w:fill="FFFFFF"/>
         </w:rPr>
-        <w:t>The raw data only showed material name</w:t>
-      </w:r>
-      <w:r>
-        <w:rPr>
-          <w:rFonts w:ascii="Arial" w:hAnsi="Arial" w:cs="Arial"/>
-          <w:color w:val="1D1C1D"/>
-          <w:sz w:val="23"/>
-          <w:szCs w:val="23"/>
-          <w:shd w:val="clear" w:color="auto" w:fill="FFFFFF"/>
-        </w:rPr>
-        <w:t xml:space="preserve">, </w:t>
-      </w:r>
-      <w:r>
-        <w:rPr>
-          <w:rFonts w:ascii="Arial" w:hAnsi="Arial" w:cs="Arial"/>
-          <w:color w:val="1D1C1D"/>
-          <w:sz w:val="23"/>
-          <w:szCs w:val="23"/>
-          <w:shd w:val="clear" w:color="auto" w:fill="FFFFFF"/>
-        </w:rPr>
-        <w:t>price</w:t>
-      </w:r>
-      <w:r>
-        <w:rPr>
-          <w:rFonts w:ascii="Arial" w:hAnsi="Arial" w:cs="Arial"/>
-          <w:color w:val="1D1C1D"/>
-          <w:sz w:val="23"/>
-          <w:szCs w:val="23"/>
-          <w:shd w:val="clear" w:color="auto" w:fill="FFFFFF"/>
-        </w:rPr>
-        <w:t>, and link</w:t>
-      </w:r>
-      <w:r>
-        <w:rPr>
-          <w:rFonts w:ascii="Arial" w:hAnsi="Arial" w:cs="Arial"/>
-          <w:color w:val="1D1C1D"/>
-          <w:sz w:val="23"/>
-          <w:szCs w:val="23"/>
-          <w:shd w:val="clear" w:color="auto" w:fill="FFFFFF"/>
-        </w:rPr>
-        <w:t xml:space="preserve">. </w:t>
+        <w:t>vendor</w:t>
+      </w:r>
+      <w:r>
+        <w:rPr>
+          <w:rFonts w:ascii="Arial" w:hAnsi="Arial" w:cs="Arial"/>
+          <w:color w:val="1D1C1D"/>
+          <w:sz w:val="23"/>
+          <w:szCs w:val="23"/>
+          <w:shd w:val="clear" w:color="auto" w:fill="FFFFFF"/>
+        </w:rPr>
+        <w:t>:</w:t>
+      </w:r>
+      <w:r>
+        <w:rPr>
+          <w:rFonts w:ascii="Arial" w:hAnsi="Arial" w:cs="Arial"/>
+          <w:color w:val="1D1C1D"/>
+          <w:sz w:val="23"/>
+          <w:szCs w:val="23"/>
+          <w:shd w:val="clear" w:color="auto" w:fill="FFFFFF"/>
+        </w:rPr>
+        <w:t xml:space="preserve"> </w:t>
+      </w:r>
+      <w:r>
+        <w:rPr>
+          <w:rFonts w:ascii="Arial" w:hAnsi="Arial" w:cs="Arial"/>
+          <w:color w:val="1D1C1D"/>
+          <w:sz w:val="23"/>
+          <w:szCs w:val="23"/>
+          <w:shd w:val="clear" w:color="auto" w:fill="FFFFFF"/>
+        </w:rPr>
+        <w:t xml:space="preserve">split the link between the dots. </w:t>
       </w:r>
     </w:p>
     <w:p>
@@ -2181,7 +1579,27 @@
           <w:szCs w:val="23"/>
           <w:shd w:val="clear" w:color="auto" w:fill="FFFFFF"/>
         </w:rPr>
-        <w:t>To get vendor name,</w:t>
+        <w:t>location</w:t>
+      </w:r>
+      <w:r>
+        <w:rPr>
+          <w:rFonts w:ascii="Arial" w:hAnsi="Arial" w:cs="Arial"/>
+          <w:color w:val="1D1C1D"/>
+          <w:sz w:val="23"/>
+          <w:szCs w:val="23"/>
+          <w:shd w:val="clear" w:color="auto" w:fill="FFFFFF"/>
+        </w:rPr>
+        <w:t>:</w:t>
+      </w:r>
+      <w:r>
+        <w:rPr>
+          <w:rFonts w:ascii="Arial" w:hAnsi="Arial" w:cs="Arial"/>
+          <w:color w:val="1D1C1D"/>
+          <w:sz w:val="23"/>
+          <w:szCs w:val="23"/>
+          <w:shd w:val="clear" w:color="auto" w:fill="FFFFFF"/>
+        </w:rPr>
+        <w:t xml:space="preserve"> fed</w:t>
       </w:r>
       <w:r>
         <w:rPr>
@@ -2201,7 +1619,90 @@
           <w:szCs w:val="23"/>
           <w:shd w:val="clear" w:color="auto" w:fill="FFFFFF"/>
         </w:rPr>
-        <w:t xml:space="preserve">I split the link between the dots. </w:t>
+        <w:t xml:space="preserve">an f-string </w:t>
+      </w:r>
+      <w:r>
+        <w:rPr>
+          <w:rFonts w:ascii="Arial" w:hAnsi="Arial" w:cs="Arial"/>
+          <w:color w:val="1D1C1D"/>
+          <w:sz w:val="23"/>
+          <w:szCs w:val="23"/>
+          <w:shd w:val="clear" w:color="auto" w:fill="FFFFFF"/>
+        </w:rPr>
+        <w:t>into a Google products search API</w:t>
+      </w:r>
+      <w:r>
+        <w:rPr>
+          <w:rFonts w:ascii="Arial" w:hAnsi="Arial" w:cs="Arial"/>
+          <w:color w:val="1D1C1D"/>
+          <w:sz w:val="23"/>
+          <w:szCs w:val="23"/>
+          <w:shd w:val="clear" w:color="auto" w:fill="FFFFFF"/>
+        </w:rPr>
+        <w:t>:</w:t>
+      </w:r>
+    </w:p>
+    <w:p>
+      <w:pPr>
+        <w:pStyle w:val="ListParagraph"/>
+        <w:numPr>
+          <w:ilvl w:val="2"/>
+          <w:numId w:val="2"/>
+        </w:numPr>
+        <w:spacing w:line="276" w:lineRule="auto"/>
+        <w:rPr>
+          <w:rFonts w:ascii="Arial" w:hAnsi="Arial" w:cs="Arial"/>
+          <w:color w:val="1D1C1D"/>
+          <w:sz w:val="23"/>
+          <w:szCs w:val="23"/>
+          <w:shd w:val="clear" w:color="auto" w:fill="FFFFFF"/>
+        </w:rPr>
+      </w:pPr>
+      <w:proofErr w:type="spellStart"/>
+      <w:proofErr w:type="gramStart"/>
+      <w:r>
+        <w:rPr>
+          <w:rFonts w:ascii="Arial" w:hAnsi="Arial" w:cs="Arial"/>
+          <w:color w:val="1D1C1D"/>
+          <w:sz w:val="23"/>
+          <w:szCs w:val="23"/>
+          <w:shd w:val="clear" w:color="auto" w:fill="FFFFFF"/>
+        </w:rPr>
+        <w:t>f”where</w:t>
+      </w:r>
+      <w:proofErr w:type="spellEnd"/>
+      <w:proofErr w:type="gramEnd"/>
+      <w:r>
+        <w:rPr>
+          <w:rFonts w:ascii="Arial" w:hAnsi="Arial" w:cs="Arial"/>
+          <w:color w:val="1D1C1D"/>
+          <w:sz w:val="23"/>
+          <w:szCs w:val="23"/>
+          <w:shd w:val="clear" w:color="auto" w:fill="FFFFFF"/>
+        </w:rPr>
+        <w:t xml:space="preserve"> is &lt;’</w:t>
+      </w:r>
+      <w:proofErr w:type="spellStart"/>
+      <w:r>
+        <w:rPr>
+          <w:rFonts w:ascii="Arial" w:hAnsi="Arial" w:cs="Arial"/>
+          <w:color w:val="1D1C1D"/>
+          <w:sz w:val="23"/>
+          <w:szCs w:val="23"/>
+          <w:shd w:val="clear" w:color="auto" w:fill="FFFFFF"/>
+        </w:rPr>
+        <w:t>vendor_name</w:t>
+      </w:r>
+      <w:proofErr w:type="spellEnd"/>
+      <w:r>
+        <w:rPr>
+          <w:rFonts w:ascii="Arial" w:hAnsi="Arial" w:cs="Arial"/>
+          <w:color w:val="1D1C1D"/>
+          <w:sz w:val="23"/>
+          <w:szCs w:val="23"/>
+          <w:shd w:val="clear" w:color="auto" w:fill="FFFFFF"/>
+        </w:rPr>
+        <w:t>’&gt; address?”</w:t>
       </w:r>
     </w:p>
     <w:p>
@@ -2228,77 +1729,37 @@
           <w:szCs w:val="23"/>
           <w:shd w:val="clear" w:color="auto" w:fill="FFFFFF"/>
         </w:rPr>
-        <w:t>To get vendor location</w:t>
-      </w:r>
-      <w:r>
-        <w:rPr>
-          <w:rFonts w:ascii="Arial" w:hAnsi="Arial" w:cs="Arial"/>
-          <w:color w:val="1D1C1D"/>
-          <w:sz w:val="23"/>
-          <w:szCs w:val="23"/>
-          <w:shd w:val="clear" w:color="auto" w:fill="FFFFFF"/>
-        </w:rPr>
-        <w:t>s</w:t>
-      </w:r>
-      <w:r>
-        <w:rPr>
-          <w:rFonts w:ascii="Arial" w:hAnsi="Arial" w:cs="Arial"/>
-          <w:color w:val="1D1C1D"/>
-          <w:sz w:val="23"/>
-          <w:szCs w:val="23"/>
-          <w:shd w:val="clear" w:color="auto" w:fill="FFFFFF"/>
-        </w:rPr>
-        <w:t>, I fed</w:t>
-      </w:r>
-      <w:r>
-        <w:rPr>
-          <w:rFonts w:ascii="Arial" w:hAnsi="Arial" w:cs="Arial"/>
-          <w:color w:val="1D1C1D"/>
-          <w:sz w:val="23"/>
-          <w:szCs w:val="23"/>
-          <w:shd w:val="clear" w:color="auto" w:fill="FFFFFF"/>
-        </w:rPr>
-        <w:t xml:space="preserve"> link-created</w:t>
-      </w:r>
-      <w:r>
-        <w:rPr>
-          <w:rFonts w:ascii="Arial" w:hAnsi="Arial" w:cs="Arial"/>
-          <w:color w:val="1D1C1D"/>
-          <w:sz w:val="23"/>
-          <w:szCs w:val="23"/>
-          <w:shd w:val="clear" w:color="auto" w:fill="FFFFFF"/>
-        </w:rPr>
-        <w:t xml:space="preserve"> vendor name</w:t>
-      </w:r>
-      <w:r>
-        <w:rPr>
-          <w:rFonts w:ascii="Arial" w:hAnsi="Arial" w:cs="Arial"/>
-          <w:color w:val="1D1C1D"/>
-          <w:sz w:val="23"/>
-          <w:szCs w:val="23"/>
-          <w:shd w:val="clear" w:color="auto" w:fill="FFFFFF"/>
-        </w:rPr>
-        <w:t>s</w:t>
-      </w:r>
-      <w:r>
-        <w:rPr>
-          <w:rFonts w:ascii="Arial" w:hAnsi="Arial" w:cs="Arial"/>
-          <w:color w:val="1D1C1D"/>
-          <w:sz w:val="23"/>
-          <w:szCs w:val="23"/>
-          <w:shd w:val="clear" w:color="auto" w:fill="FFFFFF"/>
-        </w:rPr>
-        <w:t xml:space="preserve"> into a Google products search API.</w:t>
-      </w:r>
-      <w:r>
-        <w:rPr>
-          <w:rFonts w:ascii="Arial" w:hAnsi="Arial" w:cs="Arial"/>
-          <w:color w:val="1D1C1D"/>
-          <w:sz w:val="23"/>
-          <w:szCs w:val="23"/>
-          <w:shd w:val="clear" w:color="auto" w:fill="FFFFFF"/>
-        </w:rPr>
-        <w:t xml:space="preserve"> </w:t>
+        <w:t xml:space="preserve">zip: </w:t>
+      </w:r>
+      <w:r>
+        <w:rPr>
+          <w:rFonts w:ascii="Arial" w:hAnsi="Arial" w:cs="Arial"/>
+          <w:color w:val="1D1C1D"/>
+          <w:sz w:val="23"/>
+          <w:szCs w:val="23"/>
+          <w:shd w:val="clear" w:color="auto" w:fill="FFFFFF"/>
+        </w:rPr>
+        <w:t xml:space="preserve">split </w:t>
+      </w:r>
+      <w:r>
+        <w:rPr>
+          <w:rFonts w:ascii="Arial" w:hAnsi="Arial" w:cs="Arial"/>
+          <w:color w:val="1D1C1D"/>
+          <w:sz w:val="23"/>
+          <w:szCs w:val="23"/>
+          <w:shd w:val="clear" w:color="auto" w:fill="FFFFFF"/>
+        </w:rPr>
+        <w:t xml:space="preserve">from </w:t>
+      </w:r>
+      <w:r>
+        <w:rPr>
+          <w:rFonts w:ascii="Arial" w:hAnsi="Arial" w:cs="Arial"/>
+          <w:color w:val="1D1C1D"/>
+          <w:sz w:val="23"/>
+          <w:szCs w:val="23"/>
+          <w:shd w:val="clear" w:color="auto" w:fill="FFFFFF"/>
+        </w:rPr>
+        <w:t>location.</w:t>
       </w:r>
     </w:p>
     <w:p>
@@ -2325,7 +1786,17 @@
           <w:szCs w:val="23"/>
           <w:shd w:val="clear" w:color="auto" w:fill="FFFFFF"/>
         </w:rPr>
-        <w:t xml:space="preserve">Once I had addresses, I assigned regions based on zip codes. </w:t>
+        <w:t xml:space="preserve">region: </w:t>
+      </w:r>
+      <w:r>
+        <w:rPr>
+          <w:rFonts w:ascii="Arial" w:hAnsi="Arial" w:cs="Arial"/>
+          <w:color w:val="1D1C1D"/>
+          <w:sz w:val="23"/>
+          <w:szCs w:val="23"/>
+          <w:shd w:val="clear" w:color="auto" w:fill="FFFFFF"/>
+        </w:rPr>
+        <w:t xml:space="preserve">assigned based on zip codes. </w:t>
       </w:r>
     </w:p>
     <w:p>
@@ -2344,15 +1815,132 @@
           <w:shd w:val="clear" w:color="auto" w:fill="FFFFFF"/>
         </w:rPr>
       </w:pPr>
-      <w:r>
-        <w:rPr>
-          <w:rFonts w:ascii="Arial" w:hAnsi="Arial" w:cs="Arial"/>
-          <w:color w:val="1D1C1D"/>
-          <w:sz w:val="23"/>
-          <w:szCs w:val="23"/>
-          <w:shd w:val="clear" w:color="auto" w:fill="FFFFFF"/>
-        </w:rPr>
-        <w:t>Finally, I parsed the materials price column into: “about average”, “high price” and “low price”. “</w:t>
+      <w:proofErr w:type="spellStart"/>
+      <w:r>
+        <w:rPr>
+          <w:rFonts w:ascii="Arial" w:hAnsi="Arial" w:cs="Arial"/>
+          <w:color w:val="1D1C1D"/>
+          <w:sz w:val="23"/>
+          <w:szCs w:val="23"/>
+          <w:shd w:val="clear" w:color="auto" w:fill="FFFFFF"/>
+        </w:rPr>
+        <w:t>raw_material</w:t>
+      </w:r>
+      <w:proofErr w:type="spellEnd"/>
+      <w:r>
+        <w:rPr>
+          <w:rFonts w:ascii="Arial" w:hAnsi="Arial" w:cs="Arial"/>
+          <w:color w:val="1D1C1D"/>
+          <w:sz w:val="23"/>
+          <w:szCs w:val="23"/>
+          <w:shd w:val="clear" w:color="auto" w:fill="FFFFFF"/>
+        </w:rPr>
+        <w:t xml:space="preserve">: assigned based on our materials </w:t>
+      </w:r>
+    </w:p>
+    <w:p>
+      <w:pPr>
+        <w:pStyle w:val="ListParagraph"/>
+        <w:numPr>
+          <w:ilvl w:val="1"/>
+          <w:numId w:val="2"/>
+        </w:numPr>
+        <w:spacing w:line="276" w:lineRule="auto"/>
+        <w:rPr>
+          <w:rFonts w:ascii="Arial" w:hAnsi="Arial" w:cs="Arial"/>
+          <w:color w:val="1D1C1D"/>
+          <w:sz w:val="23"/>
+          <w:szCs w:val="23"/>
+          <w:shd w:val="clear" w:color="auto" w:fill="FFFFFF"/>
+        </w:rPr>
+      </w:pPr>
+      <w:proofErr w:type="spellStart"/>
+      <w:r>
+        <w:rPr>
+          <w:rFonts w:ascii="Arial" w:hAnsi="Arial" w:cs="Arial"/>
+          <w:color w:val="1D1C1D"/>
+          <w:sz w:val="23"/>
+          <w:szCs w:val="23"/>
+          <w:shd w:val="clear" w:color="auto" w:fill="FFFFFF"/>
+        </w:rPr>
+        <w:t>raw_prices</w:t>
+      </w:r>
+      <w:proofErr w:type="spellEnd"/>
+      <w:r>
+        <w:rPr>
+          <w:rFonts w:ascii="Arial" w:hAnsi="Arial" w:cs="Arial"/>
+          <w:color w:val="1D1C1D"/>
+          <w:sz w:val="23"/>
+          <w:szCs w:val="23"/>
+          <w:shd w:val="clear" w:color="auto" w:fill="FFFFFF"/>
+        </w:rPr>
+        <w:t>: retrieved from daily stock prices of copper and steel</w:t>
+      </w:r>
+    </w:p>
+    <w:p>
+      <w:pPr>
+        <w:pStyle w:val="ListParagraph"/>
+        <w:numPr>
+          <w:ilvl w:val="1"/>
+          <w:numId w:val="2"/>
+        </w:numPr>
+        <w:spacing w:line="276" w:lineRule="auto"/>
+        <w:rPr>
+          <w:rFonts w:ascii="Arial" w:hAnsi="Arial" w:cs="Arial"/>
+          <w:color w:val="1D1C1D"/>
+          <w:sz w:val="23"/>
+          <w:szCs w:val="23"/>
+          <w:shd w:val="clear" w:color="auto" w:fill="FFFFFF"/>
+        </w:rPr>
+      </w:pPr>
+      <w:proofErr w:type="spellStart"/>
+      <w:r>
+        <w:rPr>
+          <w:rFonts w:ascii="Arial" w:hAnsi="Arial" w:cs="Arial"/>
+          <w:color w:val="1D1C1D"/>
+          <w:sz w:val="23"/>
+          <w:szCs w:val="23"/>
+          <w:shd w:val="clear" w:color="auto" w:fill="FFFFFF"/>
+        </w:rPr>
+        <w:t>target_price</w:t>
+      </w:r>
+      <w:proofErr w:type="spellEnd"/>
+      <w:r>
+        <w:rPr>
+          <w:rFonts w:ascii="Arial" w:hAnsi="Arial" w:cs="Arial"/>
+          <w:color w:val="1D1C1D"/>
+          <w:sz w:val="23"/>
+          <w:szCs w:val="23"/>
+          <w:shd w:val="clear" w:color="auto" w:fill="FFFFFF"/>
+        </w:rPr>
+        <w:t>:</w:t>
+      </w:r>
+    </w:p>
+    <w:p>
+      <w:pPr>
+        <w:pStyle w:val="ListParagraph"/>
+        <w:numPr>
+          <w:ilvl w:val="2"/>
+          <w:numId w:val="2"/>
+        </w:numPr>
+        <w:spacing w:line="276" w:lineRule="auto"/>
+        <w:rPr>
+          <w:rFonts w:ascii="Arial" w:hAnsi="Arial" w:cs="Arial"/>
+          <w:color w:val="1D1C1D"/>
+          <w:sz w:val="23"/>
+          <w:szCs w:val="23"/>
+          <w:shd w:val="clear" w:color="auto" w:fill="FFFFFF"/>
+        </w:rPr>
+      </w:pPr>
+      <w:r>
+        <w:rPr>
+          <w:rFonts w:ascii="Arial" w:hAnsi="Arial" w:cs="Arial"/>
+          <w:color w:val="1D1C1D"/>
+          <w:sz w:val="23"/>
+          <w:szCs w:val="23"/>
+          <w:shd w:val="clear" w:color="auto" w:fill="FFFFFF"/>
+        </w:rPr>
+        <w:t>“</w:t>
       </w:r>
       <w:proofErr w:type="gramStart"/>
       <w:r>
@@ -2374,57 +1962,105 @@
           <w:szCs w:val="23"/>
           <w:shd w:val="clear" w:color="auto" w:fill="FFFFFF"/>
         </w:rPr>
-        <w:t xml:space="preserve"> price” is </w:t>
-      </w:r>
-      <w:r>
-        <w:rPr>
-          <w:rFonts w:ascii="Arial" w:hAnsi="Arial" w:cs="Arial"/>
-          <w:color w:val="1D1C1D"/>
-          <w:sz w:val="23"/>
-          <w:szCs w:val="23"/>
-          <w:shd w:val="clear" w:color="auto" w:fill="FFFFFF"/>
-        </w:rPr>
-        <w:t>&gt;=</w:t>
-      </w:r>
-      <w:r>
-        <w:rPr>
-          <w:rFonts w:ascii="Arial" w:hAnsi="Arial" w:cs="Arial"/>
-          <w:color w:val="1D1C1D"/>
-          <w:sz w:val="23"/>
-          <w:szCs w:val="23"/>
-          <w:shd w:val="clear" w:color="auto" w:fill="FFFFFF"/>
-        </w:rPr>
-        <w:t xml:space="preserve">Q3, “low price” is </w:t>
-      </w:r>
-      <w:r>
-        <w:rPr>
-          <w:rFonts w:ascii="Arial" w:hAnsi="Arial" w:cs="Arial"/>
-          <w:color w:val="1D1C1D"/>
-          <w:sz w:val="23"/>
-          <w:szCs w:val="23"/>
-          <w:shd w:val="clear" w:color="auto" w:fill="FFFFFF"/>
-        </w:rPr>
-        <w:t>&lt;=</w:t>
-      </w:r>
-      <w:r>
-        <w:rPr>
-          <w:rFonts w:ascii="Arial" w:hAnsi="Arial" w:cs="Arial"/>
-          <w:color w:val="1D1C1D"/>
-          <w:sz w:val="23"/>
-          <w:szCs w:val="23"/>
-          <w:shd w:val="clear" w:color="auto" w:fill="FFFFFF"/>
-        </w:rPr>
-        <w:t>Q1 and “about average” is everything else</w:t>
-      </w:r>
-      <w:r>
-        <w:rPr>
-          <w:rFonts w:ascii="Arial" w:hAnsi="Arial" w:cs="Arial"/>
-          <w:color w:val="1D1C1D"/>
-          <w:sz w:val="23"/>
-          <w:szCs w:val="23"/>
-          <w:shd w:val="clear" w:color="auto" w:fill="FFFFFF"/>
-        </w:rPr>
-        <w:t>.</w:t>
+        <w:t xml:space="preserve"> price” is &gt;=Q3 </w:t>
+      </w:r>
+    </w:p>
+    <w:p>
+      <w:pPr>
+        <w:pStyle w:val="ListParagraph"/>
+        <w:numPr>
+          <w:ilvl w:val="2"/>
+          <w:numId w:val="2"/>
+        </w:numPr>
+        <w:spacing w:line="276" w:lineRule="auto"/>
+        <w:rPr>
+          <w:rFonts w:ascii="Arial" w:hAnsi="Arial" w:cs="Arial"/>
+          <w:color w:val="1D1C1D"/>
+          <w:sz w:val="23"/>
+          <w:szCs w:val="23"/>
+          <w:shd w:val="clear" w:color="auto" w:fill="FFFFFF"/>
+        </w:rPr>
+      </w:pPr>
+      <w:r>
+        <w:rPr>
+          <w:rFonts w:ascii="Arial" w:hAnsi="Arial" w:cs="Arial"/>
+          <w:color w:val="1D1C1D"/>
+          <w:sz w:val="23"/>
+          <w:szCs w:val="23"/>
+          <w:shd w:val="clear" w:color="auto" w:fill="FFFFFF"/>
+        </w:rPr>
+        <w:t>“</w:t>
+      </w:r>
+      <w:proofErr w:type="gramStart"/>
+      <w:r>
+        <w:rPr>
+          <w:rFonts w:ascii="Arial" w:hAnsi="Arial" w:cs="Arial"/>
+          <w:color w:val="1D1C1D"/>
+          <w:sz w:val="23"/>
+          <w:szCs w:val="23"/>
+          <w:shd w:val="clear" w:color="auto" w:fill="FFFFFF"/>
+        </w:rPr>
+        <w:t>low</w:t>
+      </w:r>
+      <w:proofErr w:type="gramEnd"/>
+      <w:r>
+        <w:rPr>
+          <w:rFonts w:ascii="Arial" w:hAnsi="Arial" w:cs="Arial"/>
+          <w:color w:val="1D1C1D"/>
+          <w:sz w:val="23"/>
+          <w:szCs w:val="23"/>
+          <w:shd w:val="clear" w:color="auto" w:fill="FFFFFF"/>
+        </w:rPr>
+        <w:t xml:space="preserve"> price” is &lt;=Q1 </w:t>
+      </w:r>
+    </w:p>
+    <w:p>
+      <w:pPr>
+        <w:pStyle w:val="ListParagraph"/>
+        <w:numPr>
+          <w:ilvl w:val="2"/>
+          <w:numId w:val="2"/>
+        </w:numPr>
+        <w:spacing w:line="276" w:lineRule="auto"/>
+        <w:rPr>
+          <w:rFonts w:ascii="Arial" w:hAnsi="Arial" w:cs="Arial"/>
+          <w:color w:val="1D1C1D"/>
+          <w:sz w:val="23"/>
+          <w:szCs w:val="23"/>
+          <w:shd w:val="clear" w:color="auto" w:fill="FFFFFF"/>
+        </w:rPr>
+      </w:pPr>
+      <w:r>
+        <w:rPr>
+          <w:rFonts w:ascii="Arial" w:hAnsi="Arial" w:cs="Arial"/>
+          <w:color w:val="1D1C1D"/>
+          <w:sz w:val="23"/>
+          <w:szCs w:val="23"/>
+          <w:shd w:val="clear" w:color="auto" w:fill="FFFFFF"/>
+        </w:rPr>
+        <w:t>“</w:t>
+      </w:r>
+      <w:proofErr w:type="gramStart"/>
+      <w:r>
+        <w:rPr>
+          <w:rFonts w:ascii="Arial" w:hAnsi="Arial" w:cs="Arial"/>
+          <w:color w:val="1D1C1D"/>
+          <w:sz w:val="23"/>
+          <w:szCs w:val="23"/>
+          <w:shd w:val="clear" w:color="auto" w:fill="FFFFFF"/>
+        </w:rPr>
+        <w:t>about</w:t>
+      </w:r>
+      <w:proofErr w:type="gramEnd"/>
+      <w:r>
+        <w:rPr>
+          <w:rFonts w:ascii="Arial" w:hAnsi="Arial" w:cs="Arial"/>
+          <w:color w:val="1D1C1D"/>
+          <w:sz w:val="23"/>
+          <w:szCs w:val="23"/>
+          <w:shd w:val="clear" w:color="auto" w:fill="FFFFFF"/>
+        </w:rPr>
+        <w:t xml:space="preserve"> average” is everything else.</w:t>
       </w:r>
     </w:p>
     <w:p>
@@ -2451,17 +2087,37 @@
           <w:szCs w:val="23"/>
           <w:shd w:val="clear" w:color="auto" w:fill="FFFFFF"/>
         </w:rPr>
-        <w:t>W</w:t>
-      </w:r>
-      <w:r>
-        <w:rPr>
-          <w:rFonts w:ascii="Arial" w:hAnsi="Arial" w:cs="Arial"/>
-          <w:color w:val="1D1C1D"/>
-          <w:sz w:val="23"/>
-          <w:szCs w:val="23"/>
-          <w:shd w:val="clear" w:color="auto" w:fill="FFFFFF"/>
-        </w:rPr>
-        <w:t>hy we cho</w:t>
+        <w:t>Wh</w:t>
+      </w:r>
+      <w:r>
+        <w:rPr>
+          <w:rFonts w:ascii="Arial" w:hAnsi="Arial" w:cs="Arial"/>
+          <w:color w:val="1D1C1D"/>
+          <w:sz w:val="23"/>
+          <w:szCs w:val="23"/>
+          <w:shd w:val="clear" w:color="auto" w:fill="FFFFFF"/>
+        </w:rPr>
+        <w:t xml:space="preserve">y </w:t>
+      </w:r>
+      <w:r>
+        <w:rPr>
+          <w:rFonts w:ascii="Arial" w:hAnsi="Arial" w:cs="Arial"/>
+          <w:color w:val="1D1C1D"/>
+          <w:sz w:val="23"/>
+          <w:szCs w:val="23"/>
+          <w:shd w:val="clear" w:color="auto" w:fill="FFFFFF"/>
+        </w:rPr>
+        <w:t>T</w:t>
+      </w:r>
+      <w:r>
+        <w:rPr>
+          <w:rFonts w:ascii="Arial" w:hAnsi="Arial" w:cs="Arial"/>
+          <w:color w:val="1D1C1D"/>
+          <w:sz w:val="23"/>
+          <w:szCs w:val="23"/>
+          <w:shd w:val="clear" w:color="auto" w:fill="FFFFFF"/>
+        </w:rPr>
+        <w:t>he</w:t>
       </w:r>
       <w:r>
         <w:rPr>
@@ -2481,27 +2137,37 @@
           <w:szCs w:val="23"/>
           <w:shd w:val="clear" w:color="auto" w:fill="FFFFFF"/>
         </w:rPr>
-        <w:t xml:space="preserve"> the</w:t>
-      </w:r>
-      <w:r>
-        <w:rPr>
-          <w:rFonts w:ascii="Arial" w:hAnsi="Arial" w:cs="Arial"/>
-          <w:color w:val="1D1C1D"/>
-          <w:sz w:val="23"/>
-          <w:szCs w:val="23"/>
-          <w:shd w:val="clear" w:color="auto" w:fill="FFFFFF"/>
-        </w:rPr>
-        <w:t>se</w:t>
-      </w:r>
-      <w:r>
-        <w:rPr>
-          <w:rFonts w:ascii="Arial" w:hAnsi="Arial" w:cs="Arial"/>
-          <w:color w:val="1D1C1D"/>
-          <w:sz w:val="23"/>
-          <w:szCs w:val="23"/>
-          <w:shd w:val="clear" w:color="auto" w:fill="FFFFFF"/>
-        </w:rPr>
-        <w:t xml:space="preserve"> features</w:t>
+        <w:t xml:space="preserve"> </w:t>
+      </w:r>
+      <w:r>
+        <w:rPr>
+          <w:rFonts w:ascii="Arial" w:hAnsi="Arial" w:cs="Arial"/>
+          <w:color w:val="1D1C1D"/>
+          <w:sz w:val="23"/>
+          <w:szCs w:val="23"/>
+          <w:shd w:val="clear" w:color="auto" w:fill="FFFFFF"/>
+        </w:rPr>
+        <w:t>F</w:t>
+      </w:r>
+      <w:r>
+        <w:rPr>
+          <w:rFonts w:ascii="Arial" w:hAnsi="Arial" w:cs="Arial"/>
+          <w:color w:val="1D1C1D"/>
+          <w:sz w:val="23"/>
+          <w:szCs w:val="23"/>
+          <w:shd w:val="clear" w:color="auto" w:fill="FFFFFF"/>
+        </w:rPr>
+        <w:t>eatures</w:t>
+      </w:r>
+      <w:r>
+        <w:rPr>
+          <w:rFonts w:ascii="Arial" w:hAnsi="Arial" w:cs="Arial"/>
+          <w:color w:val="1D1C1D"/>
+          <w:sz w:val="23"/>
+          <w:szCs w:val="23"/>
+          <w:shd w:val="clear" w:color="auto" w:fill="FFFFFF"/>
+        </w:rPr>
+        <w:t xml:space="preserve"> </w:t>
       </w:r>
     </w:p>
     <w:p>
@@ -2526,18 +2192,78 @@
           <w:color w:val="1D1C1D"/>
           <w:sz w:val="23"/>
           <w:szCs w:val="23"/>
-          <w:shd w:val="clear" w:color="auto" w:fill="FFFFFF"/>
+        </w:rPr>
+        <w:t>T</w:t>
+      </w:r>
+      <w:r>
+        <w:rPr>
+          <w:rFonts w:ascii="Arial" w:hAnsi="Arial" w:cs="Arial"/>
+          <w:color w:val="1D1C1D"/>
+          <w:sz w:val="23"/>
+          <w:szCs w:val="23"/>
+        </w:rPr>
+        <w:t>heory</w:t>
+      </w:r>
+      <w:r>
+        <w:rPr>
+          <w:rFonts w:ascii="Arial" w:hAnsi="Arial" w:cs="Arial"/>
+          <w:color w:val="1D1C1D"/>
+          <w:sz w:val="23"/>
+          <w:szCs w:val="23"/>
+        </w:rPr>
+        <w:t>:</w:t>
+      </w:r>
+      <w:r>
+        <w:rPr>
+          <w:rFonts w:ascii="Arial" w:hAnsi="Arial" w:cs="Arial"/>
+          <w:color w:val="1D1C1D"/>
+          <w:sz w:val="23"/>
+          <w:szCs w:val="23"/>
+        </w:rPr>
+        <w:t xml:space="preserve"> </w:t>
+      </w:r>
+    </w:p>
+    <w:p>
+      <w:pPr>
+        <w:pStyle w:val="ListParagraph"/>
+        <w:numPr>
+          <w:ilvl w:val="2"/>
+          <w:numId w:val="2"/>
+        </w:numPr>
+        <w:spacing w:line="276" w:lineRule="auto"/>
+        <w:rPr>
+          <w:rFonts w:ascii="Arial" w:hAnsi="Arial" w:cs="Arial"/>
+          <w:color w:val="1D1C1D"/>
+          <w:sz w:val="23"/>
+          <w:szCs w:val="23"/>
+          <w:shd w:val="clear" w:color="auto" w:fill="FFFFFF"/>
+        </w:rPr>
+      </w:pPr>
+      <w:r>
+        <w:rPr>
+          <w:rFonts w:ascii="Arial" w:hAnsi="Arial" w:cs="Arial"/>
+          <w:color w:val="1D1C1D"/>
+          <w:sz w:val="23"/>
+          <w:szCs w:val="23"/>
         </w:rPr>
         <w:lastRenderedPageBreak/>
-        <w:t>Honestly, we chose these features because price and material name</w:t>
-      </w:r>
-      <w:r>
-        <w:rPr>
-          <w:rFonts w:ascii="Arial" w:hAnsi="Arial" w:cs="Arial"/>
-          <w:color w:val="1D1C1D"/>
-          <w:sz w:val="23"/>
-          <w:szCs w:val="23"/>
-          <w:shd w:val="clear" w:color="auto" w:fill="FFFFFF"/>
+        <w:t>M</w:t>
+      </w:r>
+      <w:r>
+        <w:rPr>
+          <w:rFonts w:ascii="Arial" w:hAnsi="Arial" w:cs="Arial"/>
+          <w:color w:val="1D1C1D"/>
+          <w:sz w:val="23"/>
+          <w:szCs w:val="23"/>
+        </w:rPr>
+        <w:t>aterial prices</w:t>
+      </w:r>
+      <w:r>
+        <w:rPr>
+          <w:rFonts w:ascii="Arial" w:hAnsi="Arial" w:cs="Arial"/>
+          <w:color w:val="1D1C1D"/>
+          <w:sz w:val="23"/>
+          <w:szCs w:val="23"/>
         </w:rPr>
         <w:t xml:space="preserve"> </w:t>
       </w:r>
@@ -2547,17 +2273,26 @@
           <w:color w:val="1D1C1D"/>
           <w:sz w:val="23"/>
           <w:szCs w:val="23"/>
-          <w:shd w:val="clear" w:color="auto" w:fill="FFFFFF"/>
-        </w:rPr>
-        <w:t>alone</w:t>
-      </w:r>
-      <w:r>
-        <w:rPr>
-          <w:rFonts w:ascii="Arial" w:hAnsi="Arial" w:cs="Arial"/>
-          <w:color w:val="1D1C1D"/>
-          <w:sz w:val="23"/>
-          <w:szCs w:val="23"/>
-          <w:shd w:val="clear" w:color="auto" w:fill="FFFFFF"/>
+        </w:rPr>
+        <w:t xml:space="preserve">are somewhat governed by </w:t>
+      </w:r>
+      <w:proofErr w:type="gramStart"/>
+      <w:r>
+        <w:rPr>
+          <w:rFonts w:ascii="Arial" w:hAnsi="Arial" w:cs="Arial"/>
+          <w:color w:val="1D1C1D"/>
+          <w:sz w:val="23"/>
+          <w:szCs w:val="23"/>
+        </w:rPr>
+        <w:t>location</w:t>
+      </w:r>
+      <w:proofErr w:type="gramEnd"/>
+      <w:r>
+        <w:rPr>
+          <w:rFonts w:ascii="Arial" w:hAnsi="Arial" w:cs="Arial"/>
+          <w:color w:val="1D1C1D"/>
+          <w:sz w:val="23"/>
+          <w:szCs w:val="23"/>
         </w:rPr>
         <w:t xml:space="preserve"> </w:t>
       </w:r>
@@ -2567,16 +2302,24 @@
           <w:color w:val="1D1C1D"/>
           <w:sz w:val="23"/>
           <w:szCs w:val="23"/>
-          <w:shd w:val="clear" w:color="auto" w:fill="FFFFFF"/>
-        </w:rPr>
-        <w:t>didn't seem sufficient to make a machine learning model.</w:t>
-      </w:r>
-    </w:p>
-    <w:p>
-      <w:pPr>
-        <w:pStyle w:val="ListParagraph"/>
-        <w:numPr>
-          <w:ilvl w:val="1"/>
+        </w:rPr>
+        <w:t>of</w:t>
+      </w:r>
+      <w:r>
+        <w:rPr>
+          <w:rFonts w:ascii="Arial" w:hAnsi="Arial" w:cs="Arial"/>
+          <w:color w:val="1D1C1D"/>
+          <w:sz w:val="23"/>
+          <w:szCs w:val="23"/>
+        </w:rPr>
+        <w:t xml:space="preserve"> manufacturer.</w:t>
+      </w:r>
+    </w:p>
+    <w:p>
+      <w:pPr>
+        <w:pStyle w:val="ListParagraph"/>
+        <w:numPr>
+          <w:ilvl w:val="2"/>
           <w:numId w:val="2"/>
         </w:numPr>
         <w:spacing w:line="276" w:lineRule="auto"/>
@@ -2595,50 +2338,32 @@
           <w:sz w:val="23"/>
           <w:szCs w:val="23"/>
         </w:rPr>
-        <w:t>Our theory was that material prices</w:t>
-      </w:r>
-      <w:r>
-        <w:rPr>
-          <w:rFonts w:ascii="Arial" w:hAnsi="Arial" w:cs="Arial"/>
-          <w:color w:val="1D1C1D"/>
-          <w:sz w:val="23"/>
-          <w:szCs w:val="23"/>
-        </w:rPr>
-        <w:t xml:space="preserve"> (</w:t>
-      </w:r>
-      <w:r>
-        <w:rPr>
-          <w:rFonts w:ascii="Arial" w:hAnsi="Arial" w:cs="Arial"/>
-          <w:color w:val="1D1C1D"/>
-          <w:sz w:val="23"/>
-          <w:szCs w:val="23"/>
-        </w:rPr>
-        <w:t>in part at least</w:t>
-      </w:r>
-      <w:r>
-        <w:rPr>
-          <w:rFonts w:ascii="Arial" w:hAnsi="Arial" w:cs="Arial"/>
-          <w:color w:val="1D1C1D"/>
-          <w:sz w:val="23"/>
-          <w:szCs w:val="23"/>
-        </w:rPr>
-        <w:t xml:space="preserve">) </w:t>
-      </w:r>
-      <w:r>
-        <w:rPr>
-          <w:rFonts w:ascii="Arial" w:hAnsi="Arial" w:cs="Arial"/>
-          <w:color w:val="1D1C1D"/>
-          <w:sz w:val="23"/>
-          <w:szCs w:val="23"/>
-        </w:rPr>
-        <w:t>are somewhat governed by where the manufacturer is.</w:t>
-      </w:r>
-    </w:p>
-    <w:p>
-      <w:pPr>
-        <w:pStyle w:val="ListParagraph"/>
-        <w:numPr>
-          <w:ilvl w:val="1"/>
+        <w:t>D</w:t>
+      </w:r>
+      <w:r>
+        <w:rPr>
+          <w:rFonts w:ascii="Arial" w:hAnsi="Arial" w:cs="Arial"/>
+          <w:color w:val="1D1C1D"/>
+          <w:sz w:val="23"/>
+          <w:szCs w:val="23"/>
+        </w:rPr>
+        <w:t>ay of week could be a pricing factor</w:t>
+      </w:r>
+      <w:r>
+        <w:rPr>
+          <w:rFonts w:ascii="Arial" w:hAnsi="Arial" w:cs="Arial"/>
+          <w:color w:val="1D1C1D"/>
+          <w:sz w:val="23"/>
+          <w:szCs w:val="23"/>
+        </w:rPr>
+        <w:t>.</w:t>
+      </w:r>
+    </w:p>
+    <w:p>
+      <w:pPr>
+        <w:pStyle w:val="ListParagraph"/>
+        <w:numPr>
+          <w:ilvl w:val="2"/>
           <w:numId w:val="2"/>
         </w:numPr>
         <w:spacing w:line="276" w:lineRule="auto"/>
@@ -2657,19 +2382,26 @@
           <w:sz w:val="23"/>
           <w:szCs w:val="23"/>
         </w:rPr>
-        <w:t xml:space="preserve">Looking at the queries and creating simple histograms, it seemed that prices fluctuated on different </w:t>
-      </w:r>
-      <w:proofErr w:type="gramStart"/>
-      <w:r>
-        <w:rPr>
-          <w:rFonts w:ascii="Arial" w:hAnsi="Arial" w:cs="Arial"/>
-          <w:color w:val="1D1C1D"/>
-          <w:sz w:val="23"/>
-          <w:szCs w:val="23"/>
-        </w:rPr>
-        <w:t>days</w:t>
-      </w:r>
-      <w:proofErr w:type="gramEnd"/>
+        <w:t>F</w:t>
+      </w:r>
+      <w:r>
+        <w:rPr>
+          <w:rFonts w:ascii="Arial" w:hAnsi="Arial" w:cs="Arial"/>
+          <w:color w:val="1D1C1D"/>
+          <w:sz w:val="23"/>
+          <w:szCs w:val="23"/>
+        </w:rPr>
+        <w:t>inished product</w:t>
+      </w:r>
+      <w:r>
+        <w:rPr>
+          <w:rFonts w:ascii="Arial" w:hAnsi="Arial" w:cs="Arial"/>
+          <w:color w:val="1D1C1D"/>
+          <w:sz w:val="23"/>
+          <w:szCs w:val="23"/>
+        </w:rPr>
+        <w:t xml:space="preserve"> prices depend on raw material prices</w:t>
+      </w:r>
       <w:r>
         <w:rPr>
           <w:rFonts w:ascii="Arial" w:hAnsi="Arial" w:cs="Arial"/>
@@ -2679,183 +2411,6 @@
         </w:rPr>
         <w:t xml:space="preserve"> </w:t>
       </w:r>
-      <w:r>
-        <w:rPr>
-          <w:rFonts w:ascii="Arial" w:hAnsi="Arial" w:cs="Arial"/>
-          <w:color w:val="1D1C1D"/>
-          <w:sz w:val="23"/>
-          <w:szCs w:val="23"/>
-        </w:rPr>
-        <w:t>so I made a day of the week feature</w:t>
-      </w:r>
-      <w:r>
-        <w:rPr>
-          <w:rFonts w:ascii="Arial" w:hAnsi="Arial" w:cs="Arial"/>
-          <w:color w:val="1D1C1D"/>
-          <w:sz w:val="23"/>
-          <w:szCs w:val="23"/>
-        </w:rPr>
-        <w:t>.</w:t>
-      </w:r>
-    </w:p>
-    <w:p>
-      <w:pPr>
-        <w:pStyle w:val="ListParagraph"/>
-        <w:numPr>
-          <w:ilvl w:val="1"/>
-          <w:numId w:val="2"/>
-        </w:numPr>
-        <w:spacing w:line="276" w:lineRule="auto"/>
-        <w:rPr>
-          <w:rFonts w:ascii="Arial" w:hAnsi="Arial" w:cs="Arial"/>
-          <w:color w:val="1D1C1D"/>
-          <w:sz w:val="23"/>
-          <w:szCs w:val="23"/>
-          <w:shd w:val="clear" w:color="auto" w:fill="FFFFFF"/>
-        </w:rPr>
-      </w:pPr>
-      <w:r>
-        <w:rPr>
-          <w:rFonts w:ascii="Arial" w:hAnsi="Arial" w:cs="Arial"/>
-          <w:color w:val="1D1C1D"/>
-          <w:sz w:val="23"/>
-          <w:szCs w:val="23"/>
-        </w:rPr>
-        <w:t xml:space="preserve">I realized that half of the items we </w:t>
-      </w:r>
-      <w:r>
-        <w:rPr>
-          <w:rFonts w:ascii="Arial" w:hAnsi="Arial" w:cs="Arial"/>
-          <w:color w:val="1D1C1D"/>
-          <w:sz w:val="23"/>
-          <w:szCs w:val="23"/>
-        </w:rPr>
-        <w:t>are</w:t>
-      </w:r>
-      <w:r>
-        <w:rPr>
-          <w:rFonts w:ascii="Arial" w:hAnsi="Arial" w:cs="Arial"/>
-          <w:color w:val="1D1C1D"/>
-          <w:sz w:val="23"/>
-          <w:szCs w:val="23"/>
-        </w:rPr>
-        <w:t xml:space="preserve"> querying </w:t>
-      </w:r>
-      <w:r>
-        <w:rPr>
-          <w:rFonts w:ascii="Arial" w:hAnsi="Arial" w:cs="Arial"/>
-          <w:color w:val="1D1C1D"/>
-          <w:sz w:val="23"/>
-          <w:szCs w:val="23"/>
-        </w:rPr>
-        <w:t>are</w:t>
-      </w:r>
-      <w:r>
-        <w:rPr>
-          <w:rFonts w:ascii="Arial" w:hAnsi="Arial" w:cs="Arial"/>
-          <w:color w:val="1D1C1D"/>
-          <w:sz w:val="23"/>
-          <w:szCs w:val="23"/>
-        </w:rPr>
-        <w:t xml:space="preserve"> made of copper and the other half </w:t>
-      </w:r>
-      <w:r>
-        <w:rPr>
-          <w:rFonts w:ascii="Arial" w:hAnsi="Arial" w:cs="Arial"/>
-          <w:color w:val="1D1C1D"/>
-          <w:sz w:val="23"/>
-          <w:szCs w:val="23"/>
-        </w:rPr>
-        <w:t>are</w:t>
-      </w:r>
-      <w:r>
-        <w:rPr>
-          <w:rFonts w:ascii="Arial" w:hAnsi="Arial" w:cs="Arial"/>
-          <w:color w:val="1D1C1D"/>
-          <w:sz w:val="23"/>
-          <w:szCs w:val="23"/>
-        </w:rPr>
-        <w:t xml:space="preserve"> made of </w:t>
-      </w:r>
-      <w:proofErr w:type="gramStart"/>
-      <w:r>
-        <w:rPr>
-          <w:rFonts w:ascii="Arial" w:hAnsi="Arial" w:cs="Arial"/>
-          <w:color w:val="1D1C1D"/>
-          <w:sz w:val="23"/>
-          <w:szCs w:val="23"/>
-        </w:rPr>
-        <w:t>steel</w:t>
-      </w:r>
-      <w:proofErr w:type="gramEnd"/>
-      <w:r>
-        <w:rPr>
-          <w:rFonts w:ascii="Arial" w:hAnsi="Arial" w:cs="Arial"/>
-          <w:color w:val="1D1C1D"/>
-          <w:sz w:val="23"/>
-          <w:szCs w:val="23"/>
-        </w:rPr>
-        <w:t xml:space="preserve"> so I made a raw materials feature</w:t>
-      </w:r>
-      <w:r>
-        <w:rPr>
-          <w:rFonts w:ascii="Arial" w:hAnsi="Arial" w:cs="Arial"/>
-          <w:color w:val="1D1C1D"/>
-          <w:sz w:val="23"/>
-          <w:szCs w:val="23"/>
-        </w:rPr>
-        <w:t>.</w:t>
-      </w:r>
-      <w:r>
-        <w:rPr>
-          <w:rFonts w:ascii="Arial" w:hAnsi="Arial" w:cs="Arial"/>
-          <w:color w:val="1D1C1D"/>
-          <w:sz w:val="23"/>
-          <w:szCs w:val="23"/>
-        </w:rPr>
-        <w:t xml:space="preserve"> </w:t>
-      </w:r>
-      <w:r>
-        <w:rPr>
-          <w:rFonts w:ascii="Arial" w:hAnsi="Arial" w:cs="Arial"/>
-          <w:color w:val="1D1C1D"/>
-          <w:sz w:val="23"/>
-          <w:szCs w:val="23"/>
-        </w:rPr>
-        <w:t xml:space="preserve">I then queried daily stock prices for copper and steel and added </w:t>
-      </w:r>
-      <w:r>
-        <w:rPr>
-          <w:rFonts w:ascii="Arial" w:hAnsi="Arial" w:cs="Arial"/>
-          <w:color w:val="1D1C1D"/>
-          <w:sz w:val="23"/>
-          <w:szCs w:val="23"/>
-        </w:rPr>
-        <w:t>that as well</w:t>
-      </w:r>
-      <w:r>
-        <w:rPr>
-          <w:rFonts w:ascii="Arial" w:hAnsi="Arial" w:cs="Arial"/>
-          <w:color w:val="1D1C1D"/>
-          <w:sz w:val="23"/>
-          <w:szCs w:val="23"/>
-        </w:rPr>
-        <w:t>.</w:t>
-      </w:r>
-    </w:p>
-    <w:p>
-      <w:pPr>
-        <w:pStyle w:val="ListParagraph"/>
-        <w:spacing w:line="276" w:lineRule="auto"/>
-        <w:ind w:left="1800"/>
-        <w:rPr>
-          <w:rFonts w:ascii="Arial" w:hAnsi="Arial" w:cs="Arial"/>
-          <w:color w:val="1D1C1D"/>
-          <w:sz w:val="23"/>
-          <w:szCs w:val="23"/>
-          <w:shd w:val="clear" w:color="auto" w:fill="FFFFFF"/>
-        </w:rPr>
-      </w:pPr>
     </w:p>
     <w:p>
       <w:pPr>
@@ -2877,7 +2432,27 @@
           <w:szCs w:val="23"/>
           <w:shd w:val="clear" w:color="auto" w:fill="FFFFFF"/>
         </w:rPr>
-        <w:t>6. Description of the analysis phase of the project</w:t>
+        <w:t xml:space="preserve">6. </w:t>
+      </w:r>
+      <w:r>
+        <w:rPr>
+          <w:rFonts w:ascii="Arial" w:hAnsi="Arial" w:cs="Arial"/>
+          <w:color w:val="1D1C1D"/>
+          <w:sz w:val="23"/>
+          <w:szCs w:val="23"/>
+          <w:shd w:val="clear" w:color="auto" w:fill="FFFFFF"/>
+        </w:rPr>
+        <w:t>A</w:t>
+      </w:r>
+      <w:r>
+        <w:rPr>
+          <w:rFonts w:ascii="Arial" w:hAnsi="Arial" w:cs="Arial"/>
+          <w:color w:val="1D1C1D"/>
+          <w:sz w:val="23"/>
+          <w:szCs w:val="23"/>
+          <w:shd w:val="clear" w:color="auto" w:fill="FFFFFF"/>
+        </w:rPr>
+        <w:t>nalysis phase of the project</w:t>
       </w:r>
       <w:r>
         <w:rPr>
@@ -2951,7 +2526,7 @@
           <w:szCs w:val="23"/>
           <w:shd w:val="clear" w:color="auto" w:fill="FFFFFF"/>
         </w:rPr>
-        <w:t>I used a Shapiro-Wilk test to determine normality</w:t>
+        <w:t>Shapiro-Wilk test to determine normality</w:t>
       </w:r>
     </w:p>
     <w:p>
@@ -2978,7 +2553,7 @@
           <w:szCs w:val="23"/>
           <w:shd w:val="clear" w:color="auto" w:fill="FFFFFF"/>
         </w:rPr>
-        <w:t>I used a Pearson test to check various correlations</w:t>
+        <w:t>Pearson test to check various correlations</w:t>
       </w:r>
     </w:p>
     <w:p>
@@ -3005,56 +2580,14 @@
           <w:szCs w:val="23"/>
           <w:shd w:val="clear" w:color="auto" w:fill="FFFFFF"/>
         </w:rPr>
-        <w:t xml:space="preserve">From there </w:t>
-      </w:r>
-      <w:proofErr w:type="gramStart"/>
-      <w:r>
-        <w:rPr>
-          <w:rFonts w:ascii="Arial" w:hAnsi="Arial" w:cs="Arial"/>
-          <w:color w:val="1D1C1D"/>
-          <w:sz w:val="23"/>
-          <w:szCs w:val="23"/>
-          <w:shd w:val="clear" w:color="auto" w:fill="FFFFFF"/>
-        </w:rPr>
-        <w:t>is</w:t>
-      </w:r>
-      <w:proofErr w:type="gramEnd"/>
-      <w:r>
-        <w:rPr>
-          <w:rFonts w:ascii="Arial" w:hAnsi="Arial" w:cs="Arial"/>
-          <w:color w:val="1D1C1D"/>
-          <w:sz w:val="23"/>
-          <w:szCs w:val="23"/>
-          <w:shd w:val="clear" w:color="auto" w:fill="FFFFFF"/>
-        </w:rPr>
-        <w:t xml:space="preserve"> was plug and play: test, train, </w:t>
-      </w:r>
-      <w:r>
-        <w:rPr>
-          <w:rFonts w:ascii="Arial" w:hAnsi="Arial" w:cs="Arial"/>
-          <w:color w:val="1D1C1D"/>
-          <w:sz w:val="23"/>
-          <w:szCs w:val="23"/>
-          <w:shd w:val="clear" w:color="auto" w:fill="FFFFFF"/>
-        </w:rPr>
-        <w:t xml:space="preserve">split, </w:t>
-      </w:r>
-      <w:r>
-        <w:rPr>
-          <w:rFonts w:ascii="Arial" w:hAnsi="Arial" w:cs="Arial"/>
-          <w:color w:val="1D1C1D"/>
-          <w:sz w:val="23"/>
-          <w:szCs w:val="23"/>
-          <w:shd w:val="clear" w:color="auto" w:fill="FFFFFF"/>
-        </w:rPr>
-        <w:t>scale and make different models from different features with my target being high/low prices</w:t>
-      </w:r>
-    </w:p>
-    <w:p>
-      <w:pPr>
-        <w:pStyle w:val="ListParagraph"/>
-        <w:numPr>
-          <w:ilvl w:val="0"/>
+        <w:t>correlation matrices</w:t>
+      </w:r>
+    </w:p>
+    <w:p>
+      <w:pPr>
+        <w:pStyle w:val="ListParagraph"/>
+        <w:numPr>
+          <w:ilvl w:val="1"/>
           <w:numId w:val="3"/>
         </w:numPr>
         <w:spacing w:line="276" w:lineRule="auto"/>
@@ -3074,7 +2607,164 @@
           <w:szCs w:val="23"/>
           <w:shd w:val="clear" w:color="auto" w:fill="FFFFFF"/>
         </w:rPr>
-        <w:t>correlation matrices</w:t>
+        <w:t>Feature selection</w:t>
+      </w:r>
+    </w:p>
+    <w:p>
+      <w:pPr>
+        <w:pStyle w:val="ListParagraph"/>
+        <w:numPr>
+          <w:ilvl w:val="1"/>
+          <w:numId w:val="3"/>
+        </w:numPr>
+        <w:spacing w:line="276" w:lineRule="auto"/>
+        <w:rPr>
+          <w:rFonts w:ascii="Arial" w:hAnsi="Arial" w:cs="Arial"/>
+          <w:color w:val="1D1C1D"/>
+          <w:sz w:val="23"/>
+          <w:szCs w:val="23"/>
+          <w:shd w:val="clear" w:color="auto" w:fill="FFFFFF"/>
+        </w:rPr>
+      </w:pPr>
+      <w:r>
+        <w:rPr>
+          <w:rFonts w:ascii="Arial" w:hAnsi="Arial" w:cs="Arial"/>
+          <w:color w:val="1D1C1D"/>
+          <w:sz w:val="23"/>
+          <w:szCs w:val="23"/>
+          <w:shd w:val="clear" w:color="auto" w:fill="FFFFFF"/>
+        </w:rPr>
+        <w:t>Split, t</w:t>
+      </w:r>
+      <w:r>
+        <w:rPr>
+          <w:rFonts w:ascii="Arial" w:hAnsi="Arial" w:cs="Arial"/>
+          <w:color w:val="1D1C1D"/>
+          <w:sz w:val="23"/>
+          <w:szCs w:val="23"/>
+          <w:shd w:val="clear" w:color="auto" w:fill="FFFFFF"/>
+        </w:rPr>
+        <w:t>est, train, scale</w:t>
+      </w:r>
+    </w:p>
+    <w:p>
+      <w:pPr>
+        <w:pStyle w:val="ListParagraph"/>
+        <w:numPr>
+          <w:ilvl w:val="1"/>
+          <w:numId w:val="3"/>
+        </w:numPr>
+        <w:spacing w:line="276" w:lineRule="auto"/>
+        <w:rPr>
+          <w:rFonts w:ascii="Arial" w:hAnsi="Arial" w:cs="Arial"/>
+          <w:color w:val="1D1C1D"/>
+          <w:sz w:val="23"/>
+          <w:szCs w:val="23"/>
+          <w:shd w:val="clear" w:color="auto" w:fill="FFFFFF"/>
+        </w:rPr>
+      </w:pPr>
+      <w:r>
+        <w:rPr>
+          <w:rFonts w:ascii="Arial" w:hAnsi="Arial" w:cs="Arial"/>
+          <w:color w:val="1D1C1D"/>
+          <w:sz w:val="23"/>
+          <w:szCs w:val="23"/>
+          <w:shd w:val="clear" w:color="auto" w:fill="FFFFFF"/>
+        </w:rPr>
+        <w:t>Make models:</w:t>
+      </w:r>
+    </w:p>
+    <w:p>
+      <w:pPr>
+        <w:pStyle w:val="ListParagraph"/>
+        <w:numPr>
+          <w:ilvl w:val="2"/>
+          <w:numId w:val="3"/>
+        </w:numPr>
+        <w:spacing w:line="276" w:lineRule="auto"/>
+        <w:rPr>
+          <w:rFonts w:ascii="Arial" w:hAnsi="Arial" w:cs="Arial"/>
+          <w:color w:val="1D1C1D"/>
+          <w:sz w:val="23"/>
+          <w:szCs w:val="23"/>
+          <w:shd w:val="clear" w:color="auto" w:fill="FFFFFF"/>
+        </w:rPr>
+      </w:pPr>
+      <w:r>
+        <w:rPr>
+          <w:rFonts w:ascii="Arial" w:hAnsi="Arial" w:cs="Arial"/>
+          <w:color w:val="1D1C1D"/>
+          <w:sz w:val="23"/>
+          <w:szCs w:val="23"/>
+          <w:shd w:val="clear" w:color="auto" w:fill="FFFFFF"/>
+        </w:rPr>
+        <w:t>Decision tree to predict lowest price by all features</w:t>
+      </w:r>
+    </w:p>
+    <w:p>
+      <w:pPr>
+        <w:pStyle w:val="ListParagraph"/>
+        <w:numPr>
+          <w:ilvl w:val="2"/>
+          <w:numId w:val="3"/>
+        </w:numPr>
+        <w:spacing w:line="276" w:lineRule="auto"/>
+        <w:rPr>
+          <w:rFonts w:ascii="Arial" w:hAnsi="Arial" w:cs="Arial"/>
+          <w:color w:val="1D1C1D"/>
+          <w:sz w:val="23"/>
+          <w:szCs w:val="23"/>
+          <w:shd w:val="clear" w:color="auto" w:fill="FFFFFF"/>
+        </w:rPr>
+      </w:pPr>
+      <w:r>
+        <w:rPr>
+          <w:rFonts w:ascii="Arial" w:hAnsi="Arial" w:cs="Arial"/>
+          <w:color w:val="1D1C1D"/>
+          <w:sz w:val="23"/>
+          <w:szCs w:val="23"/>
+          <w:shd w:val="clear" w:color="auto" w:fill="FFFFFF"/>
+        </w:rPr>
+        <w:t xml:space="preserve">Decision tree to predict lowest price by </w:t>
+      </w:r>
+      <w:proofErr w:type="spellStart"/>
+      <w:r>
+        <w:rPr>
+          <w:rFonts w:ascii="Arial" w:hAnsi="Arial" w:cs="Arial"/>
+          <w:color w:val="1D1C1D"/>
+          <w:sz w:val="23"/>
+          <w:szCs w:val="23"/>
+          <w:shd w:val="clear" w:color="auto" w:fill="FFFFFF"/>
+        </w:rPr>
+        <w:t>dow</w:t>
+      </w:r>
+      <w:proofErr w:type="spellEnd"/>
+    </w:p>
+    <w:p>
+      <w:pPr>
+        <w:pStyle w:val="ListParagraph"/>
+        <w:numPr>
+          <w:ilvl w:val="2"/>
+          <w:numId w:val="3"/>
+        </w:numPr>
+        <w:spacing w:line="276" w:lineRule="auto"/>
+        <w:rPr>
+          <w:rFonts w:ascii="Arial" w:hAnsi="Arial" w:cs="Arial"/>
+          <w:color w:val="1D1C1D"/>
+          <w:sz w:val="23"/>
+          <w:szCs w:val="23"/>
+          <w:shd w:val="clear" w:color="auto" w:fill="FFFFFF"/>
+        </w:rPr>
+      </w:pPr>
+      <w:r>
+        <w:rPr>
+          <w:rFonts w:ascii="Arial" w:hAnsi="Arial" w:cs="Arial"/>
+          <w:color w:val="1D1C1D"/>
+          <w:sz w:val="23"/>
+          <w:szCs w:val="23"/>
+          <w:shd w:val="clear" w:color="auto" w:fill="FFFFFF"/>
+        </w:rPr>
+        <w:t>Decision tree to predict lowest price by region</w:t>
       </w:r>
     </w:p>
     <w:p>
@@ -3089,32 +2779,236 @@
           <w:shd w:val="clear" w:color="auto" w:fill="FFFFFF"/>
         </w:rPr>
       </w:pPr>
-      <w:r>
-        <w:rPr>
-          <w:rFonts w:ascii="Arial" w:hAnsi="Arial" w:cs="Arial"/>
-          <w:color w:val="1D1C1D"/>
-          <w:sz w:val="23"/>
-          <w:szCs w:val="23"/>
-        </w:rPr>
-        <w:br/>
-      </w:r>
-      <w:r>
-        <w:rPr>
-          <w:rFonts w:ascii="Arial" w:hAnsi="Arial" w:cs="Arial"/>
-          <w:color w:val="1D1C1D"/>
-          <w:sz w:val="23"/>
-          <w:szCs w:val="23"/>
-        </w:rPr>
-        <w:br/>
-      </w:r>
-      <w:r>
-        <w:rPr>
-          <w:rFonts w:ascii="Arial" w:hAnsi="Arial" w:cs="Arial"/>
-          <w:color w:val="1D1C1D"/>
-          <w:sz w:val="23"/>
-          <w:szCs w:val="23"/>
-          <w:shd w:val="clear" w:color="auto" w:fill="FFFFFF"/>
-        </w:rPr>
+    </w:p>
+    <w:p>
+      <w:pPr>
+        <w:spacing w:line="276" w:lineRule="auto"/>
+        <w:ind w:left="360"/>
+        <w:rPr>
+          <w:rFonts w:ascii="Arial" w:hAnsi="Arial" w:cs="Arial"/>
+          <w:color w:val="1D1C1D"/>
+          <w:sz w:val="23"/>
+          <w:szCs w:val="23"/>
+          <w:shd w:val="clear" w:color="auto" w:fill="FFFFFF"/>
+        </w:rPr>
+      </w:pPr>
+    </w:p>
+    <w:p>
+      <w:pPr>
+        <w:spacing w:line="276" w:lineRule="auto"/>
+        <w:ind w:left="360"/>
+        <w:rPr>
+          <w:rFonts w:ascii="Arial" w:hAnsi="Arial" w:cs="Arial"/>
+          <w:color w:val="1D1C1D"/>
+          <w:sz w:val="23"/>
+          <w:szCs w:val="23"/>
+          <w:shd w:val="clear" w:color="auto" w:fill="FFFFFF"/>
+        </w:rPr>
+      </w:pPr>
+    </w:p>
+    <w:p>
+      <w:pPr>
+        <w:spacing w:line="276" w:lineRule="auto"/>
+        <w:ind w:left="360"/>
+        <w:rPr>
+          <w:rFonts w:ascii="Arial" w:hAnsi="Arial" w:cs="Arial"/>
+          <w:color w:val="1D1C1D"/>
+          <w:sz w:val="23"/>
+          <w:szCs w:val="23"/>
+          <w:shd w:val="clear" w:color="auto" w:fill="FFFFFF"/>
+        </w:rPr>
+      </w:pPr>
+    </w:p>
+    <w:p>
+      <w:pPr>
+        <w:spacing w:line="276" w:lineRule="auto"/>
+        <w:ind w:left="360"/>
+        <w:rPr>
+          <w:rFonts w:ascii="Arial" w:hAnsi="Arial" w:cs="Arial"/>
+          <w:color w:val="1D1C1D"/>
+          <w:sz w:val="23"/>
+          <w:szCs w:val="23"/>
+          <w:shd w:val="clear" w:color="auto" w:fill="FFFFFF"/>
+        </w:rPr>
+      </w:pPr>
+    </w:p>
+    <w:p>
+      <w:pPr>
+        <w:spacing w:line="276" w:lineRule="auto"/>
+        <w:ind w:left="360"/>
+        <w:rPr>
+          <w:rFonts w:ascii="Arial" w:hAnsi="Arial" w:cs="Arial"/>
+          <w:color w:val="1D1C1D"/>
+          <w:sz w:val="23"/>
+          <w:szCs w:val="23"/>
+          <w:shd w:val="clear" w:color="auto" w:fill="FFFFFF"/>
+        </w:rPr>
+      </w:pPr>
+    </w:p>
+    <w:p>
+      <w:pPr>
+        <w:spacing w:line="276" w:lineRule="auto"/>
+        <w:ind w:left="360"/>
+        <w:rPr>
+          <w:rFonts w:ascii="Arial" w:hAnsi="Arial" w:cs="Arial"/>
+          <w:color w:val="1D1C1D"/>
+          <w:sz w:val="23"/>
+          <w:szCs w:val="23"/>
+          <w:shd w:val="clear" w:color="auto" w:fill="FFFFFF"/>
+        </w:rPr>
+      </w:pPr>
+    </w:p>
+    <w:p>
+      <w:pPr>
+        <w:spacing w:line="276" w:lineRule="auto"/>
+        <w:ind w:left="360"/>
+        <w:rPr>
+          <w:rFonts w:ascii="Arial" w:hAnsi="Arial" w:cs="Arial"/>
+          <w:color w:val="1D1C1D"/>
+          <w:sz w:val="23"/>
+          <w:szCs w:val="23"/>
+          <w:shd w:val="clear" w:color="auto" w:fill="FFFFFF"/>
+        </w:rPr>
+      </w:pPr>
+    </w:p>
+    <w:p>
+      <w:pPr>
+        <w:spacing w:line="276" w:lineRule="auto"/>
+        <w:ind w:left="360"/>
+        <w:rPr>
+          <w:rFonts w:ascii="Arial" w:hAnsi="Arial" w:cs="Arial"/>
+          <w:color w:val="1D1C1D"/>
+          <w:sz w:val="23"/>
+          <w:szCs w:val="23"/>
+          <w:shd w:val="clear" w:color="auto" w:fill="FFFFFF"/>
+        </w:rPr>
+      </w:pPr>
+    </w:p>
+    <w:p>
+      <w:pPr>
+        <w:spacing w:line="276" w:lineRule="auto"/>
+        <w:ind w:left="360"/>
+        <w:rPr>
+          <w:rFonts w:ascii="Arial" w:hAnsi="Arial" w:cs="Arial"/>
+          <w:color w:val="1D1C1D"/>
+          <w:sz w:val="23"/>
+          <w:szCs w:val="23"/>
+          <w:shd w:val="clear" w:color="auto" w:fill="FFFFFF"/>
+        </w:rPr>
+      </w:pPr>
+    </w:p>
+    <w:p>
+      <w:pPr>
+        <w:spacing w:line="276" w:lineRule="auto"/>
+        <w:ind w:left="360"/>
+        <w:rPr>
+          <w:rFonts w:ascii="Arial" w:hAnsi="Arial" w:cs="Arial"/>
+          <w:color w:val="1D1C1D"/>
+          <w:sz w:val="23"/>
+          <w:szCs w:val="23"/>
+          <w:shd w:val="clear" w:color="auto" w:fill="FFFFFF"/>
+        </w:rPr>
+      </w:pPr>
+    </w:p>
+    <w:p>
+      <w:pPr>
+        <w:spacing w:line="276" w:lineRule="auto"/>
+        <w:ind w:left="360"/>
+        <w:rPr>
+          <w:rFonts w:ascii="Arial" w:hAnsi="Arial" w:cs="Arial"/>
+          <w:color w:val="1D1C1D"/>
+          <w:sz w:val="23"/>
+          <w:szCs w:val="23"/>
+          <w:shd w:val="clear" w:color="auto" w:fill="FFFFFF"/>
+        </w:rPr>
+      </w:pPr>
+    </w:p>
+    <w:p>
+      <w:pPr>
+        <w:spacing w:line="276" w:lineRule="auto"/>
+        <w:ind w:left="360"/>
+        <w:rPr>
+          <w:rFonts w:ascii="Arial" w:hAnsi="Arial" w:cs="Arial"/>
+          <w:color w:val="1D1C1D"/>
+          <w:sz w:val="23"/>
+          <w:szCs w:val="23"/>
+          <w:shd w:val="clear" w:color="auto" w:fill="FFFFFF"/>
+        </w:rPr>
+      </w:pPr>
+    </w:p>
+    <w:p>
+      <w:pPr>
+        <w:spacing w:line="276" w:lineRule="auto"/>
+        <w:ind w:left="360"/>
+        <w:rPr>
+          <w:rFonts w:ascii="Arial" w:hAnsi="Arial" w:cs="Arial"/>
+          <w:color w:val="1D1C1D"/>
+          <w:sz w:val="23"/>
+          <w:szCs w:val="23"/>
+          <w:shd w:val="clear" w:color="auto" w:fill="FFFFFF"/>
+        </w:rPr>
+      </w:pPr>
+    </w:p>
+    <w:p>
+      <w:pPr>
+        <w:spacing w:line="276" w:lineRule="auto"/>
+        <w:ind w:left="360"/>
+        <w:rPr>
+          <w:rFonts w:ascii="Arial" w:hAnsi="Arial" w:cs="Arial"/>
+          <w:color w:val="1D1C1D"/>
+          <w:sz w:val="23"/>
+          <w:szCs w:val="23"/>
+          <w:shd w:val="clear" w:color="auto" w:fill="FFFFFF"/>
+        </w:rPr>
+      </w:pPr>
+    </w:p>
+    <w:p>
+      <w:pPr>
+        <w:spacing w:line="276" w:lineRule="auto"/>
+        <w:ind w:left="360"/>
+        <w:rPr>
+          <w:rFonts w:ascii="Arial" w:hAnsi="Arial" w:cs="Arial"/>
+          <w:color w:val="1D1C1D"/>
+          <w:sz w:val="23"/>
+          <w:szCs w:val="23"/>
+          <w:shd w:val="clear" w:color="auto" w:fill="FFFFFF"/>
+        </w:rPr>
+      </w:pPr>
+    </w:p>
+    <w:p>
+      <w:pPr>
+        <w:spacing w:line="276" w:lineRule="auto"/>
+        <w:ind w:left="360"/>
+        <w:rPr>
+          <w:rFonts w:ascii="Arial" w:hAnsi="Arial" w:cs="Arial"/>
+          <w:color w:val="1D1C1D"/>
+          <w:sz w:val="23"/>
+          <w:szCs w:val="23"/>
+          <w:shd w:val="clear" w:color="auto" w:fill="FFFFFF"/>
+        </w:rPr>
+      </w:pPr>
+    </w:p>
+    <w:p>
+      <w:pPr>
+        <w:spacing w:line="276" w:lineRule="auto"/>
+        <w:ind w:left="360"/>
+        <w:rPr>
+          <w:rFonts w:ascii="Arial" w:hAnsi="Arial" w:cs="Arial"/>
+          <w:color w:val="1D1C1D"/>
+          <w:sz w:val="23"/>
+          <w:szCs w:val="23"/>
+          <w:shd w:val="clear" w:color="auto" w:fill="FFFFFF"/>
+        </w:rPr>
+      </w:pPr>
+      <w:r>
+        <w:rPr>
+          <w:rFonts w:ascii="Arial" w:hAnsi="Arial" w:cs="Arial"/>
+          <w:color w:val="1D1C1D"/>
+          <w:sz w:val="23"/>
+          <w:szCs w:val="23"/>
+          <w:shd w:val="clear" w:color="auto" w:fill="FFFFFF"/>
+        </w:rPr>
+        <w:lastRenderedPageBreak/>
         <w:t>Sarah</w:t>
       </w:r>
       <w:r>
@@ -3442,7 +3336,6 @@
           <w:sz w:val="23"/>
           <w:szCs w:val="23"/>
         </w:rPr>
-        <w:lastRenderedPageBreak/>
         <w:t>Could we use a machine learning model to predict cheap prices?</w:t>
       </w:r>
       <w:r>
@@ -3487,6 +3380,7 @@
           <w:rFonts w:ascii="Arial" w:hAnsi="Arial" w:cs="Arial"/>
           <w:b/>
           <w:bCs/>
+          <w:noProof/>
           <w:color w:val="1D1C1D"/>
           <w:sz w:val="23"/>
           <w:szCs w:val="23"/>
@@ -3507,7 +3401,7 @@
                     <pic:cNvPicPr/>
                   </pic:nvPicPr>
                   <pic:blipFill rotWithShape="1">
-                    <a:blip r:embed="rId17"/>
+                    <a:blip r:embed="rId9"/>
                     <a:srcRect l="22967" t="22903" r="36852" b="10364"/>
                     <a:stretch/>
                   </pic:blipFill>
@@ -3663,11 +3557,22 @@
           <w:sz w:val="23"/>
           <w:szCs w:val="23"/>
         </w:rPr>
-        <w:t xml:space="preserve"> around weekends due to increases in weekend advertising for the materials we queried. </w:t>
-      </w:r>
-      <w:r>
-        <w:rPr>
-          <w:rFonts w:ascii="Arial" w:hAnsi="Arial" w:cs="Arial"/>
+        <w:t xml:space="preserve"> around weekends due to increases in weekend advertising for the materials we </w:t>
+      </w:r>
+      <w:r>
+        <w:rPr>
+          <w:rFonts w:ascii="Arial" w:hAnsi="Arial" w:cs="Arial"/>
+          <w:color w:val="1D1C1D"/>
+          <w:sz w:val="23"/>
+          <w:szCs w:val="23"/>
+        </w:rPr>
+        <w:lastRenderedPageBreak/>
+        <w:t xml:space="preserve">queried. </w:t>
+      </w:r>
+      <w:r>
+        <w:rPr>
+          <w:rFonts w:ascii="Arial" w:hAnsi="Arial" w:cs="Arial"/>
+          <w:noProof/>
           <w:color w:val="1D1C1D"/>
           <w:sz w:val="23"/>
           <w:szCs w:val="23"/>
@@ -3688,7 +3593,7 @@
                     <pic:cNvPicPr/>
                   </pic:nvPicPr>
                   <pic:blipFill rotWithShape="1">
-                    <a:blip r:embed="rId18"/>
+                    <a:blip r:embed="rId10"/>
                     <a:srcRect l="22911" t="21825" r="23392" b="9824"/>
                     <a:stretch/>
                   </pic:blipFill>
@@ -3730,31 +3635,7 @@
           <w:sz w:val="20"/>
           <w:szCs w:val="20"/>
         </w:rPr>
-        <w:t>(‘Picture3</w:t>
-      </w:r>
-      <w:r>
-        <w:rPr>
-          <w:noProof/>
-          <w:sz w:val="20"/>
-          <w:szCs w:val="20"/>
-        </w:rPr>
-        <w:t>2</w:t>
-      </w:r>
-      <w:r>
-        <w:rPr>
-          <w:noProof/>
-          <w:sz w:val="20"/>
-          <w:szCs w:val="20"/>
-        </w:rPr>
-        <w:t>.png’ in my images</w:t>
-      </w:r>
-      <w:r>
-        <w:rPr>
-          <w:noProof/>
-          <w:sz w:val="20"/>
-          <w:szCs w:val="20"/>
-        </w:rPr>
-        <w:t xml:space="preserve"> folder)</w:t>
+        <w:t>(‘Picture32.png’ in my images folder)</w:t>
       </w:r>
     </w:p>
     <w:p>
@@ -3846,68 +3727,24 @@
           <w:sz w:val="23"/>
           <w:szCs w:val="23"/>
         </w:rPr>
-        <w:t>SOMEWHAT (</w:t>
+        <w:t>SOMEWHAT (73% accuracy and 69% precision)</w:t>
+      </w:r>
+      <w:r>
+        <w:rPr>
+          <w:noProof/>
+        </w:rPr>
+        <w:t xml:space="preserve"> </w:t>
       </w:r>
       <w:r>
         <w:rPr>
           <w:rFonts w:ascii="Arial" w:hAnsi="Arial" w:cs="Arial"/>
           <w:b/>
           <w:bCs/>
-          <w:color w:val="1D1C1D"/>
-          <w:sz w:val="23"/>
-          <w:szCs w:val="23"/>
-        </w:rPr>
-        <w:t>73</w:t>
-      </w:r>
-      <w:r>
-        <w:rPr>
-          <w:rFonts w:ascii="Arial" w:hAnsi="Arial" w:cs="Arial"/>
-          <w:b/>
-          <w:bCs/>
-          <w:color w:val="1D1C1D"/>
-          <w:sz w:val="23"/>
-          <w:szCs w:val="23"/>
-        </w:rPr>
-        <w:t>% accuracy and 6</w:t>
-      </w:r>
-      <w:r>
-        <w:rPr>
-          <w:rFonts w:ascii="Arial" w:hAnsi="Arial" w:cs="Arial"/>
-          <w:b/>
-          <w:bCs/>
-          <w:color w:val="1D1C1D"/>
-          <w:sz w:val="23"/>
-          <w:szCs w:val="23"/>
-        </w:rPr>
-        <w:t>9</w:t>
-      </w:r>
-      <w:r>
-        <w:rPr>
-          <w:rFonts w:ascii="Arial" w:hAnsi="Arial" w:cs="Arial"/>
-          <w:b/>
-          <w:bCs/>
-          <w:color w:val="1D1C1D"/>
-          <w:sz w:val="23"/>
-          <w:szCs w:val="23"/>
-        </w:rPr>
-        <w:t>% precision)</w:t>
-      </w:r>
-      <w:r>
-        <w:rPr>
           <w:noProof/>
-        </w:rPr>
-        <w:t xml:space="preserve"> </w:t>
-      </w:r>
-      <w:r>
-        <w:rPr>
-          <w:rFonts w:ascii="Arial" w:hAnsi="Arial" w:cs="Arial"/>
-          <w:b/>
-          <w:bCs/>
-          <w:color w:val="1D1C1D"/>
-          <w:sz w:val="23"/>
-          <w:szCs w:val="23"/>
-        </w:rPr>
-        <w:lastRenderedPageBreak/>
+          <w:color w:val="1D1C1D"/>
+          <w:sz w:val="23"/>
+          <w:szCs w:val="23"/>
+        </w:rPr>
         <w:drawing>
           <wp:inline distT="0" distB="0" distL="0" distR="0" wp14:anchorId="739D590D" wp14:editId="1D3C7AE3">
             <wp:extent cx="4169664" cy="2779776"/>
@@ -3924,7 +3761,7 @@
                     <pic:cNvPicPr/>
                   </pic:nvPicPr>
                   <pic:blipFill rotWithShape="1">
-                    <a:blip r:embed="rId19"/>
+                    <a:blip r:embed="rId11"/>
                     <a:srcRect l="22529" t="22724" r="23488" b="10185"/>
                     <a:stretch/>
                   </pic:blipFill>
@@ -3963,31 +3800,7 @@
           <w:sz w:val="20"/>
           <w:szCs w:val="20"/>
         </w:rPr>
-        <w:t>(‘Picture3</w:t>
-      </w:r>
-      <w:r>
-        <w:rPr>
-          <w:noProof/>
-          <w:sz w:val="20"/>
-          <w:szCs w:val="20"/>
-        </w:rPr>
-        <w:t>3</w:t>
-      </w:r>
-      <w:r>
-        <w:rPr>
-          <w:noProof/>
-          <w:sz w:val="20"/>
-          <w:szCs w:val="20"/>
-        </w:rPr>
-        <w:t>.png’ in my images</w:t>
-      </w:r>
-      <w:r>
-        <w:rPr>
-          <w:noProof/>
-          <w:sz w:val="20"/>
-          <w:szCs w:val="20"/>
-        </w:rPr>
-        <w:t xml:space="preserve"> folder)</w:t>
+        <w:t>(‘Picture33.png’ in my images folder)</w:t>
       </w:r>
     </w:p>
     <w:p>
@@ -4127,6 +3940,7 @@
           <w:szCs w:val="23"/>
           <w:shd w:val="clear" w:color="auto" w:fill="FFFFFF"/>
         </w:rPr>
+        <w:lastRenderedPageBreak/>
         <w:t>Nancy:</w:t>
       </w:r>
       <w:r>
@@ -4207,16 +4021,7 @@
         </w:numPr>
       </w:pPr>
       <w:r>
-        <w:t>In the future we’d add t</w:t>
-      </w:r>
-      <w:r>
-        <w:t xml:space="preserve">ry the </w:t>
-      </w:r>
-      <w:r>
-        <w:t>following</w:t>
-      </w:r>
-      <w:r>
-        <w:t>:</w:t>
+        <w:t>In the future we’d add try the following:</w:t>
       </w:r>
     </w:p>
     <w:p>
@@ -4240,13 +4045,7 @@
         </w:numPr>
       </w:pPr>
       <w:r>
-        <w:t xml:space="preserve">A Regression model to predict which day of the week </w:t>
-      </w:r>
-      <w:r>
-        <w:t>or which vendor</w:t>
-      </w:r>
-      <w:r>
-        <w:t xml:space="preserve"> is best to shop</w:t>
+        <w:t>A Regression model to predict which day of the week or which vendor is best to shop</w:t>
       </w:r>
     </w:p>
     <w:p>
@@ -4258,7 +4057,6 @@
         </w:numPr>
       </w:pPr>
       <w:r>
-        <w:lastRenderedPageBreak/>
         <w:t xml:space="preserve">We used Python to query </w:t>
       </w:r>
       <w:proofErr w:type="gramStart"/>
@@ -4431,7 +4229,7 @@
         <w:rFonts w:ascii="Courier New" w:hAnsi="Courier New" w:cs="Courier New" w:hint="default"/>
       </w:rPr>
     </w:lvl>
-    <w:lvl w:ilvl="2" w:tplc="04090005" w:tentative="1">
+    <w:lvl w:ilvl="2" w:tplc="04090005">
       <w:start w:val="1"/>
       <w:numFmt w:val="bullet"/>
       <w:lvlText w:val=""/>
@@ -4443,7 +4241,7 @@
         <w:rFonts w:ascii="Wingdings" w:hAnsi="Wingdings" w:hint="default"/>
       </w:rPr>
     </w:lvl>
-    <w:lvl w:ilvl="3" w:tplc="04090001" w:tentative="1">
+    <w:lvl w:ilvl="3" w:tplc="04090001">
       <w:start w:val="1"/>
       <w:numFmt w:val="bullet"/>
       <w:lvlText w:val=""/>
@@ -4544,7 +4342,7 @@
         <w:rFonts w:ascii="Courier New" w:hAnsi="Courier New" w:cs="Courier New" w:hint="default"/>
       </w:rPr>
     </w:lvl>
-    <w:lvl w:ilvl="2" w:tplc="04090005" w:tentative="1">
+    <w:lvl w:ilvl="2" w:tplc="04090005">
       <w:start w:val="1"/>
       <w:numFmt w:val="bullet"/>
       <w:lvlText w:val=""/>
@@ -6036,6 +5834,7 @@
   <w:style w:type="character" w:default="1" w:styleId="DefaultParagraphFont">
     <w:name w:val="Default Paragraph Font"/>
     <w:uiPriority w:val="1"/>
+    <w:semiHidden/>
     <w:unhideWhenUsed/>
   </w:style>
   <w:style w:type="table" w:default="1" w:styleId="TableNormal">

</xml_diff>